<commit_message>
commit study.doc from home
</commit_message>
<xml_diff>
--- a/note/study.docx
+++ b/note/study.docx
@@ -1,6 +1,6 @@
 
 <file path=word/document.xml><?xml version="1.0" encoding="utf-8"?>
-<w:document xmlns:wpc="http://schemas.microsoft.com/office/word/2010/wordprocessingCanvas" xmlns:mc="http://schemas.openxmlformats.org/markup-compatibility/2006" xmlns:o="urn:schemas-microsoft-com:office:office" xmlns:r="http://schemas.openxmlformats.org/officeDocument/2006/relationships" xmlns:m="http://schemas.openxmlformats.org/officeDocument/2006/math" xmlns:v="urn:schemas-microsoft-com:vml" xmlns:wp14="http://schemas.microsoft.com/office/word/2010/wordprocessingDrawing" xmlns:wp="http://schemas.openxmlformats.org/drawingml/2006/wordprocessingDrawing" xmlns:w10="urn:schemas-microsoft-com:office:word" xmlns:w="http://schemas.openxmlformats.org/wordprocessingml/2006/main" xmlns:w14="http://schemas.microsoft.com/office/word/2010/wordml" xmlns:w15="http://schemas.microsoft.com/office/word/2012/wordml" xmlns:wpg="http://schemas.microsoft.com/office/word/2010/wordprocessingGroup" xmlns:wpi="http://schemas.microsoft.com/office/word/2010/wordprocessingInk" xmlns:wne="http://schemas.microsoft.com/office/word/2006/wordml" xmlns:wps="http://schemas.microsoft.com/office/word/2010/wordprocessingShape" mc:Ignorable="w14 w15 wp14">
+<w:document xmlns:wpc="http://schemas.microsoft.com/office/word/2010/wordprocessingCanvas" xmlns:mc="http://schemas.openxmlformats.org/markup-compatibility/2006" xmlns:o="urn:schemas-microsoft-com:office:office" xmlns:r="http://schemas.openxmlformats.org/officeDocument/2006/relationships" xmlns:m="http://schemas.openxmlformats.org/officeDocument/2006/math" xmlns:v="urn:schemas-microsoft-com:vml" xmlns:wp14="http://schemas.microsoft.com/office/word/2010/wordprocessingDrawing" xmlns:wp="http://schemas.openxmlformats.org/drawingml/2006/wordprocessingDrawing" xmlns:w10="urn:schemas-microsoft-com:office:word" xmlns:w="http://schemas.openxmlformats.org/wordprocessingml/2006/main" xmlns:w14="http://schemas.microsoft.com/office/word/2010/wordml" xmlns:wpg="http://schemas.microsoft.com/office/word/2010/wordprocessingGroup" xmlns:wpi="http://schemas.microsoft.com/office/word/2010/wordprocessingInk" xmlns:wne="http://schemas.microsoft.com/office/word/2006/wordml" xmlns:wps="http://schemas.microsoft.com/office/word/2010/wordprocessingShape" mc:Ignorable="w14 wp14">
   <w:body>
     <w:p>
       <w:pPr>
@@ -30,25 +30,34 @@
     <w:p>
       <w:pPr>
         <w:pStyle w:val="NoSpacing"/>
-      </w:pPr>
-      <w:r>
+        <w:rPr>
+          <w:lang w:eastAsia="zh-CN"/>
+        </w:rPr>
+      </w:pPr>
+      <w:r>
+        <w:rPr>
+          <w:lang w:eastAsia="zh-CN"/>
+        </w:rPr>
         <w:t xml:space="preserve">p3. </w:t>
       </w:r>
       <w:r>
         <w:rPr>
           <w:rFonts w:hint="eastAsia"/>
+          <w:lang w:eastAsia="zh-CN"/>
         </w:rPr>
         <w:t>指令和数据放在内存中，</w:t>
       </w:r>
       <w:r>
         <w:rPr>
           <w:rFonts w:hint="eastAsia"/>
+          <w:lang w:eastAsia="zh-CN"/>
         </w:rPr>
         <w:t>CPU</w:t>
       </w:r>
       <w:r>
         <w:rPr>
           <w:rFonts w:hint="eastAsia"/>
+          <w:lang w:eastAsia="zh-CN"/>
         </w:rPr>
         <w:t>控制整个计算机的运作并进行运算</w:t>
       </w:r>
@@ -56,85 +65,104 @@
     <w:p>
       <w:pPr>
         <w:pStyle w:val="NoSpacing"/>
-      </w:pPr>
-      <w:r>
+        <w:rPr>
+          <w:lang w:eastAsia="zh-CN"/>
+        </w:rPr>
+      </w:pPr>
+      <w:r>
+        <w:rPr>
+          <w:lang w:eastAsia="zh-CN"/>
+        </w:rPr>
         <w:t>p5,CPU</w:t>
       </w:r>
       <w:r>
         <w:rPr>
           <w:rFonts w:hint="eastAsia"/>
+          <w:lang w:eastAsia="zh-CN"/>
         </w:rPr>
         <w:t>和内存间有地址总线，数据总线，控制总线。其中地址总线决定</w:t>
       </w:r>
       <w:r>
         <w:rPr>
           <w:rFonts w:hint="eastAsia"/>
+          <w:lang w:eastAsia="zh-CN"/>
         </w:rPr>
         <w:t>CPU</w:t>
       </w:r>
       <w:r>
         <w:rPr>
           <w:rFonts w:hint="eastAsia"/>
+          <w:lang w:eastAsia="zh-CN"/>
         </w:rPr>
         <w:t>的寻址能力，也就是支持多达的内存。数据总线决定</w:t>
       </w:r>
       <w:r>
         <w:rPr>
           <w:rFonts w:hint="eastAsia"/>
+          <w:lang w:eastAsia="zh-CN"/>
         </w:rPr>
         <w:t>CPU</w:t>
       </w:r>
       <w:r>
         <w:rPr>
           <w:rFonts w:hint="eastAsia"/>
+          <w:lang w:eastAsia="zh-CN"/>
         </w:rPr>
         <w:t>和外界传输数据的速度，</w:t>
       </w:r>
       <w:r>
         <w:rPr>
           <w:rFonts w:hint="eastAsia"/>
+          <w:lang w:eastAsia="zh-CN"/>
         </w:rPr>
         <w:t>8086</w:t>
       </w:r>
       <w:r>
         <w:rPr>
           <w:rFonts w:hint="eastAsia"/>
+          <w:lang w:eastAsia="zh-CN"/>
         </w:rPr>
         <w:t>有</w:t>
       </w:r>
       <w:r>
         <w:rPr>
           <w:rFonts w:hint="eastAsia"/>
+          <w:lang w:eastAsia="zh-CN"/>
         </w:rPr>
         <w:t>16</w:t>
       </w:r>
       <w:r>
         <w:rPr>
           <w:rFonts w:hint="eastAsia"/>
+          <w:lang w:eastAsia="zh-CN"/>
         </w:rPr>
         <w:t>跟数据总线，一次可以传送</w:t>
       </w:r>
       <w:r>
         <w:rPr>
           <w:rFonts w:hint="eastAsia"/>
+          <w:lang w:eastAsia="zh-CN"/>
         </w:rPr>
         <w:t>16</w:t>
       </w:r>
       <w:r>
         <w:rPr>
           <w:rFonts w:hint="eastAsia"/>
+          <w:lang w:eastAsia="zh-CN"/>
         </w:rPr>
         <w:t>位数据。控制总线决定</w:t>
       </w:r>
       <w:r>
         <w:rPr>
           <w:rFonts w:hint="eastAsia"/>
+          <w:lang w:eastAsia="zh-CN"/>
         </w:rPr>
         <w:t>CPU</w:t>
       </w:r>
       <w:r>
         <w:rPr>
           <w:rFonts w:hint="eastAsia"/>
+          <w:lang w:eastAsia="zh-CN"/>
         </w:rPr>
         <w:t>对外部器件的控制能力。</w:t>
       </w:r>
@@ -142,40 +170,54 @@
     <w:p>
       <w:pPr>
         <w:pStyle w:val="NoSpacing"/>
-      </w:pPr>
-      <w:r>
+        <w:rPr>
+          <w:lang w:eastAsia="zh-CN"/>
+        </w:rPr>
+      </w:pPr>
+      <w:r>
+        <w:rPr>
+          <w:lang w:eastAsia="zh-CN"/>
+        </w:rPr>
         <w:t>P9</w:t>
       </w:r>
       <w:r>
+        <w:rPr>
+          <w:lang w:eastAsia="zh-CN"/>
+        </w:rPr>
         <w:t>，</w:t>
       </w:r>
       <w:r>
         <w:rPr>
           <w:rFonts w:hint="eastAsia"/>
+          <w:lang w:eastAsia="zh-CN"/>
         </w:rPr>
         <w:t>内存分为随机存储器和只读存储器，前者可以读写，后者只能读，向</w:t>
       </w:r>
       <w:r>
         <w:rPr>
           <w:rFonts w:hint="eastAsia"/>
+          <w:lang w:eastAsia="zh-CN"/>
         </w:rPr>
         <w:t>ROM</w:t>
       </w:r>
       <w:r>
         <w:rPr>
           <w:rFonts w:hint="eastAsia"/>
+          <w:lang w:eastAsia="zh-CN"/>
         </w:rPr>
         <w:t>写入数据是没有作用的，</w:t>
       </w:r>
       <w:r>
         <w:rPr>
           <w:rFonts w:hint="eastAsia"/>
+          <w:lang w:eastAsia="zh-CN"/>
         </w:rPr>
         <w:t>ROM</w:t>
       </w:r>
       <w:r>
         <w:rPr>
           <w:rFonts w:hint="eastAsia"/>
+          <w:lang w:eastAsia="zh-CN"/>
         </w:rPr>
         <w:t>数据不会被改变。</w:t>
       </w:r>
@@ -183,31 +225,41 @@
     <w:p>
       <w:pPr>
         <w:pStyle w:val="NoSpacing"/>
-      </w:pPr>
-      <w:r>
+        <w:rPr>
+          <w:lang w:eastAsia="zh-CN"/>
+        </w:rPr>
+      </w:pPr>
+      <w:r>
+        <w:rPr>
+          <w:lang w:eastAsia="zh-CN"/>
+        </w:rPr>
         <w:t>P</w:t>
       </w:r>
       <w:r>
         <w:rPr>
           <w:rFonts w:hint="eastAsia"/>
+          <w:lang w:eastAsia="zh-CN"/>
         </w:rPr>
         <w:t>10</w:t>
       </w:r>
       <w:r>
         <w:rPr>
           <w:rFonts w:hint="eastAsia"/>
+          <w:lang w:eastAsia="zh-CN"/>
         </w:rPr>
         <w:t>，</w:t>
       </w:r>
       <w:r>
         <w:rPr>
           <w:rFonts w:hint="eastAsia"/>
+          <w:lang w:eastAsia="zh-CN"/>
         </w:rPr>
         <w:t>CPU</w:t>
       </w:r>
       <w:r>
         <w:rPr>
           <w:rFonts w:hint="eastAsia"/>
+          <w:lang w:eastAsia="zh-CN"/>
         </w:rPr>
         <w:t>对外部器件发出命令是通过控制总线</w:t>
       </w:r>
@@ -447,29 +499,46 @@
     <w:p>
       <w:pPr>
         <w:pStyle w:val="NoSpacing"/>
-      </w:pPr>
-      <w:r>
+        <w:rPr>
+          <w:lang w:eastAsia="zh-CN"/>
+        </w:rPr>
+      </w:pPr>
+      <w:r>
+        <w:rPr>
+          <w:lang w:eastAsia="zh-CN"/>
+        </w:rPr>
         <w:t>Btw,</w:t>
       </w:r>
       <w:r>
+        <w:rPr>
+          <w:lang w:eastAsia="zh-CN"/>
+        </w:rPr>
         <w:t xml:space="preserve"> </w:t>
       </w:r>
       <w:r>
         <w:rPr>
           <w:rFonts w:hint="eastAsia"/>
+          <w:lang w:eastAsia="zh-CN"/>
         </w:rPr>
         <w:t>传递</w:t>
       </w:r>
       <w:r>
+        <w:rPr>
+          <w:lang w:eastAsia="zh-CN"/>
+        </w:rPr>
         <w:t>错误的类型并不会</w:t>
       </w:r>
       <w:r>
         <w:rPr>
           <w:rFonts w:hint="eastAsia"/>
+          <w:lang w:eastAsia="zh-CN"/>
         </w:rPr>
         <w:t>导致</w:t>
       </w:r>
       <w:r>
+        <w:rPr>
+          <w:lang w:eastAsia="zh-CN"/>
+        </w:rPr>
         <w:t>严重错误</w:t>
       </w:r>
     </w:p>
@@ -1040,58 +1109,85 @@
     <w:p>
       <w:pPr>
         <w:pStyle w:val="NoSpacing"/>
-      </w:pPr>
-      <w:r>
+        <w:rPr>
+          <w:lang w:eastAsia="zh-CN"/>
+        </w:rPr>
+      </w:pPr>
+      <w:r>
+        <w:rPr>
+          <w:lang w:eastAsia="zh-CN"/>
+        </w:rPr>
         <w:t xml:space="preserve">P54, </w:t>
       </w:r>
       <w:r>
         <w:rPr>
           <w:rFonts w:hint="eastAsia"/>
+          <w:lang w:eastAsia="zh-CN"/>
         </w:rPr>
         <w:t>读</w:t>
       </w:r>
       <w:r>
+        <w:rPr>
+          <w:lang w:eastAsia="zh-CN"/>
+        </w:rPr>
         <w:t>文件时</w:t>
       </w:r>
       <w:r>
+        <w:rPr>
+          <w:lang w:eastAsia="zh-CN"/>
+        </w:rPr>
         <w:t>open</w:t>
       </w:r>
       <w:r>
+        <w:rPr>
+          <w:lang w:eastAsia="zh-CN"/>
+        </w:rPr>
         <w:t>函数会把换行符一起读入，因此用</w:t>
       </w:r>
       <w:r>
         <w:rPr>
           <w:rFonts w:hint="eastAsia"/>
+          <w:lang w:eastAsia="zh-CN"/>
         </w:rPr>
         <w:t>print</w:t>
       </w:r>
       <w:r>
         <w:rPr>
           <w:rFonts w:hint="eastAsia"/>
+          <w:lang w:eastAsia="zh-CN"/>
         </w:rPr>
         <w:t>输出</w:t>
       </w:r>
       <w:r>
+        <w:rPr>
+          <w:lang w:eastAsia="zh-CN"/>
+        </w:rPr>
         <w:t>时</w:t>
       </w:r>
       <w:r>
         <w:rPr>
           <w:rFonts w:hint="eastAsia"/>
+          <w:lang w:eastAsia="zh-CN"/>
         </w:rPr>
         <w:t>需要</w:t>
       </w:r>
       <w:r>
+        <w:rPr>
+          <w:lang w:eastAsia="zh-CN"/>
+        </w:rPr>
         <w:t>加</w:t>
       </w:r>
       <w:r>
         <w:rPr>
           <w:rFonts w:hint="eastAsia"/>
+          <w:lang w:eastAsia="zh-CN"/>
         </w:rPr>
         <w:t>,</w:t>
       </w:r>
       <w:r>
         <w:rPr>
           <w:rFonts w:hint="eastAsia"/>
+          <w:lang w:eastAsia="zh-CN"/>
         </w:rPr>
         <w:t>来抑制重复换行</w:t>
       </w:r>
@@ -1107,6 +1203,9 @@
     <w:p>
       <w:pPr>
         <w:pStyle w:val="NoSpacing"/>
+        <w:rPr>
+          <w:lang w:eastAsia="zh-CN"/>
+        </w:rPr>
       </w:pPr>
       <w:r>
         <w:tab/>
@@ -1114,37 +1213,58 @@
       <w:r>
         <w:rPr>
           <w:rFonts w:hint="eastAsia"/>
+          <w:lang w:eastAsia="zh-CN"/>
         </w:rPr>
         <w:t>如果</w:t>
       </w:r>
       <w:r>
+        <w:rPr>
+          <w:lang w:eastAsia="zh-CN"/>
+        </w:rPr>
         <w:t>不提供</w:t>
       </w:r>
       <w:r>
+        <w:rPr>
+          <w:lang w:eastAsia="zh-CN"/>
+        </w:rPr>
         <w:t>mode</w:t>
       </w:r>
       <w:r>
+        <w:rPr>
+          <w:lang w:eastAsia="zh-CN"/>
+        </w:rPr>
         <w:t>，默认是</w:t>
       </w:r>
       <w:r>
+        <w:rPr>
+          <w:lang w:eastAsia="zh-CN"/>
+        </w:rPr>
         <w:t>r</w:t>
       </w:r>
       <w:r>
         <w:rPr>
           <w:rFonts w:hint="eastAsia"/>
+          <w:lang w:eastAsia="zh-CN"/>
         </w:rPr>
         <w:t>，</w:t>
       </w:r>
       <w:r>
+        <w:rPr>
+          <w:lang w:eastAsia="zh-CN"/>
+        </w:rPr>
         <w:t>后续的文件操作都必须通过</w:t>
       </w:r>
       <w:r>
         <w:rPr>
           <w:rFonts w:hint="eastAsia"/>
+          <w:lang w:eastAsia="zh-CN"/>
         </w:rPr>
         <w:t>open</w:t>
       </w:r>
       <w:r>
+        <w:rPr>
+          <w:lang w:eastAsia="zh-CN"/>
+        </w:rPr>
         <w:t>返回的句柄</w:t>
       </w:r>
     </w:p>
@@ -1315,7 +1435,12 @@
         <w:pStyle w:val="NoSpacing"/>
       </w:pPr>
       <w:r>
+        <w:rPr>
+          <w:lang w:eastAsia="zh-CN"/>
+        </w:rPr>
         <w:tab/>
+      </w:r>
+      <w:r>
         <w:t>__init__()</w:t>
       </w:r>
     </w:p>
@@ -1444,17 +1569,27 @@
     <w:p>
       <w:pPr>
         <w:pStyle w:val="NoSpacing"/>
-      </w:pPr>
-      <w:r>
+        <w:rPr>
+          <w:lang w:eastAsia="zh-CN"/>
+        </w:rPr>
+      </w:pPr>
+      <w:r>
+        <w:rPr>
+          <w:lang w:eastAsia="zh-CN"/>
+        </w:rPr>
         <w:t>Q1: Python</w:t>
       </w:r>
       <w:r>
         <w:rPr>
           <w:rFonts w:hint="eastAsia"/>
+          <w:lang w:eastAsia="zh-CN"/>
         </w:rPr>
         <w:t>中</w:t>
       </w:r>
       <w:r>
+        <w:rPr>
+          <w:lang w:eastAsia="zh-CN"/>
+        </w:rPr>
         <w:t>单引号，双引号，三引号的区别</w:t>
       </w:r>
     </w:p>
@@ -1575,10 +1710,28 @@
     <w:p>
       <w:pPr>
         <w:pStyle w:val="NoSpacing"/>
-      </w:pPr>
-      <w:r>
-        <w:t>git push --set-upstream ebook master</w:t>
-      </w:r>
+        <w:rPr>
+          <w:lang w:eastAsia="zh-CN"/>
+        </w:rPr>
+      </w:pPr>
+      <w:r>
+        <w:t xml:space="preserve">git </w:t>
+      </w:r>
+      <w:r>
+        <w:rPr>
+          <w:rFonts w:hint="eastAsia"/>
+          <w:lang w:eastAsia="zh-CN"/>
+        </w:rPr>
+        <w:t>fetch</w:t>
+      </w:r>
+      <w:r>
+        <w:rPr>
+          <w:lang w:eastAsia="zh-CN"/>
+        </w:rPr>
+        <w:t xml:space="preserve"> ebook master</w:t>
+      </w:r>
+      <w:bookmarkStart w:id="0" w:name="_GoBack"/>
+      <w:bookmarkEnd w:id="0"/>
     </w:p>
     <w:p>
       <w:pPr>
@@ -1632,7 +1785,6 @@
       <w:pPr>
         <w:pStyle w:val="NoSpacing"/>
         <w:rPr>
-          <w:rFonts w:hint="eastAsia"/>
           <w:lang w:eastAsia="zh-CN"/>
         </w:rPr>
       </w:pPr>
@@ -1991,7 +2143,6 @@
       <w:pPr>
         <w:pStyle w:val="NoSpacing"/>
         <w:rPr>
-          <w:rFonts w:hint="eastAsia"/>
           <w:lang w:eastAsia="zh-CN"/>
         </w:rPr>
       </w:pPr>
@@ -2393,7 +2544,6 @@
       <w:pPr>
         <w:pStyle w:val="NoSpacing"/>
         <w:rPr>
-          <w:rFonts w:hint="eastAsia"/>
           <w:lang w:eastAsia="zh-CN"/>
         </w:rPr>
       </w:pPr>
@@ -2794,16 +2944,21 @@
     <w:p>
       <w:pPr>
         <w:pStyle w:val="NoSpacing"/>
-      </w:pPr>
-      <w:r>
-        <w:rPr>
-          <w:rFonts w:hint="eastAsia"/>
+        <w:rPr>
+          <w:lang w:eastAsia="zh-CN"/>
+        </w:rPr>
+      </w:pPr>
+      <w:r>
+        <w:rPr>
+          <w:rFonts w:hint="eastAsia"/>
+          <w:lang w:eastAsia="zh-CN"/>
         </w:rPr>
         <w:t>#</w:t>
       </w:r>
       <w:r>
         <w:rPr>
           <w:rFonts w:hint="eastAsia"/>
+          <w:lang w:eastAsia="zh-CN"/>
         </w:rPr>
         <w:t>查看更改的内容</w:t>
       </w:r>
@@ -2811,24 +2966,35 @@
     <w:p>
       <w:pPr>
         <w:pStyle w:val="NoSpacing"/>
-      </w:pPr>
-      <w:r>
+        <w:rPr>
+          <w:lang w:eastAsia="zh-CN"/>
+        </w:rPr>
+      </w:pPr>
+      <w:r>
+        <w:rPr>
+          <w:lang w:eastAsia="zh-CN"/>
+        </w:rPr>
         <w:t>p4 diff</w:t>
       </w:r>
     </w:p>
     <w:p>
       <w:pPr>
         <w:pStyle w:val="NoSpacing"/>
-      </w:pPr>
-      <w:r>
-        <w:rPr>
-          <w:rFonts w:hint="eastAsia"/>
+        <w:rPr>
+          <w:lang w:eastAsia="zh-CN"/>
+        </w:rPr>
+      </w:pPr>
+      <w:r>
+        <w:rPr>
+          <w:rFonts w:hint="eastAsia"/>
+          <w:lang w:eastAsia="zh-CN"/>
         </w:rPr>
         <w:t>#</w:t>
       </w:r>
       <w:r>
         <w:rPr>
           <w:rFonts w:hint="eastAsia"/>
+          <w:lang w:eastAsia="zh-CN"/>
         </w:rPr>
         <w:t>互换两个文件的内容</w:t>
       </w:r>
@@ -3255,7 +3421,6 @@
       <w:pPr>
         <w:pStyle w:val="NoSpacing"/>
         <w:rPr>
-          <w:rFonts w:hint="eastAsia"/>
           <w:lang w:eastAsia="zh-CN"/>
         </w:rPr>
       </w:pPr>
@@ -3466,7 +3631,6 @@
       <w:pPr>
         <w:pStyle w:val="NoSpacing"/>
         <w:rPr>
-          <w:rFonts w:hint="eastAsia"/>
           <w:lang w:eastAsia="zh-CN"/>
         </w:rPr>
       </w:pPr>
@@ -3785,7 +3949,6 @@
       <w:pPr>
         <w:pStyle w:val="NoSpacing"/>
         <w:rPr>
-          <w:rFonts w:hint="eastAsia"/>
           <w:lang w:eastAsia="zh-CN"/>
         </w:rPr>
       </w:pPr>
@@ -3942,7 +4105,7 @@
       <w:r>
         <w:t xml:space="preserve">p4 sync </w:t>
       </w:r>
-      <w:hyperlink r:id="rId4" w:history="1">
+      <w:hyperlink r:id="rId5" w:history="1">
         <w:r>
           <w:t>//.../if.py@26</w:t>
         </w:r>
@@ -3952,7 +4115,6 @@
       <w:pPr>
         <w:pStyle w:val="NoSpacing"/>
         <w:rPr>
-          <w:rFonts w:hint="eastAsia"/>
           <w:lang w:eastAsia="zh-CN"/>
         </w:rPr>
       </w:pPr>
@@ -4074,7 +4236,6 @@
       <w:pPr>
         <w:pStyle w:val="NoSpacing"/>
         <w:rPr>
-          <w:rFonts w:hint="eastAsia"/>
           <w:lang w:eastAsia="zh-CN"/>
         </w:rPr>
       </w:pPr>
@@ -4285,9 +4446,6 @@
     <w:p>
       <w:pPr>
         <w:pStyle w:val="Heading3"/>
-        <w:rPr>
-          <w:rFonts w:hint="eastAsia"/>
-        </w:rPr>
       </w:pPr>
       <w:r>
         <w:t>#Revert</w:t>
@@ -4348,8 +4506,6 @@
       <w:r>
         <w:t>p4 sync</w:t>
       </w:r>
-      <w:bookmarkStart w:id="0" w:name="_GoBack"/>
-      <w:bookmarkEnd w:id="0"/>
     </w:p>
     <w:p>
       <w:pPr>
@@ -4386,7 +4542,7 @@
 </file>
 
 <file path=word/styles.xml><?xml version="1.0" encoding="utf-8"?>
-<w:styles xmlns:mc="http://schemas.openxmlformats.org/markup-compatibility/2006" xmlns:r="http://schemas.openxmlformats.org/officeDocument/2006/relationships" xmlns:w="http://schemas.openxmlformats.org/wordprocessingml/2006/main" xmlns:w14="http://schemas.microsoft.com/office/word/2010/wordml" xmlns:w15="http://schemas.microsoft.com/office/word/2012/wordml" mc:Ignorable="w14 w15">
+<w:styles xmlns:mc="http://schemas.openxmlformats.org/markup-compatibility/2006" xmlns:r="http://schemas.openxmlformats.org/officeDocument/2006/relationships" xmlns:w="http://schemas.openxmlformats.org/wordprocessingml/2006/main" xmlns:w14="http://schemas.microsoft.com/office/word/2010/wordml" mc:Ignorable="w14">
   <w:docDefaults>
     <w:rPrDefault>
       <w:rPr>
@@ -4402,378 +4558,472 @@
       </w:pPr>
     </w:pPrDefault>
   </w:docDefaults>
-  <w:latentStyles w:defLockedState="0" w:defUIPriority="99" w:defSemiHidden="0" w:defUnhideWhenUsed="0" w:defQFormat="0" w:count="371">
-    <w:lsdException w:name="Normal" w:uiPriority="0" w:qFormat="1"/>
-    <w:lsdException w:name="heading 1" w:uiPriority="9" w:qFormat="1"/>
-    <w:lsdException w:name="heading 2" w:semiHidden="1" w:uiPriority="9" w:unhideWhenUsed="1" w:qFormat="1"/>
-    <w:lsdException w:name="heading 3" w:semiHidden="1" w:uiPriority="9" w:unhideWhenUsed="1" w:qFormat="1"/>
-    <w:lsdException w:name="heading 4" w:semiHidden="1" w:uiPriority="9" w:unhideWhenUsed="1" w:qFormat="1"/>
-    <w:lsdException w:name="heading 5" w:semiHidden="1" w:uiPriority="9" w:unhideWhenUsed="1" w:qFormat="1"/>
-    <w:lsdException w:name="heading 6" w:semiHidden="1" w:uiPriority="9" w:unhideWhenUsed="1" w:qFormat="1"/>
-    <w:lsdException w:name="heading 7" w:semiHidden="1" w:uiPriority="9" w:unhideWhenUsed="1" w:qFormat="1"/>
-    <w:lsdException w:name="heading 8" w:semiHidden="1" w:uiPriority="9" w:unhideWhenUsed="1" w:qFormat="1"/>
-    <w:lsdException w:name="heading 9" w:semiHidden="1" w:uiPriority="9" w:unhideWhenUsed="1" w:qFormat="1"/>
-    <w:lsdException w:name="index 1" w:semiHidden="1" w:unhideWhenUsed="1"/>
-    <w:lsdException w:name="index 2" w:semiHidden="1" w:unhideWhenUsed="1"/>
-    <w:lsdException w:name="index 3" w:semiHidden="1" w:unhideWhenUsed="1"/>
-    <w:lsdException w:name="index 4" w:semiHidden="1" w:unhideWhenUsed="1"/>
-    <w:lsdException w:name="index 5" w:semiHidden="1" w:unhideWhenUsed="1"/>
-    <w:lsdException w:name="index 6" w:semiHidden="1" w:unhideWhenUsed="1"/>
-    <w:lsdException w:name="index 7" w:semiHidden="1" w:unhideWhenUsed="1"/>
-    <w:lsdException w:name="index 8" w:semiHidden="1" w:unhideWhenUsed="1"/>
-    <w:lsdException w:name="index 9" w:semiHidden="1" w:unhideWhenUsed="1"/>
-    <w:lsdException w:name="toc 1" w:semiHidden="1" w:uiPriority="39" w:unhideWhenUsed="1"/>
-    <w:lsdException w:name="toc 2" w:semiHidden="1" w:uiPriority="39" w:unhideWhenUsed="1"/>
-    <w:lsdException w:name="toc 3" w:semiHidden="1" w:uiPriority="39" w:unhideWhenUsed="1"/>
-    <w:lsdException w:name="toc 4" w:semiHidden="1" w:uiPriority="39" w:unhideWhenUsed="1"/>
-    <w:lsdException w:name="toc 5" w:semiHidden="1" w:uiPriority="39" w:unhideWhenUsed="1"/>
-    <w:lsdException w:name="toc 6" w:semiHidden="1" w:uiPriority="39" w:unhideWhenUsed="1"/>
-    <w:lsdException w:name="toc 7" w:semiHidden="1" w:uiPriority="39" w:unhideWhenUsed="1"/>
-    <w:lsdException w:name="toc 8" w:semiHidden="1" w:uiPriority="39" w:unhideWhenUsed="1"/>
-    <w:lsdException w:name="toc 9" w:semiHidden="1" w:uiPriority="39" w:unhideWhenUsed="1"/>
-    <w:lsdException w:name="Normal Indent" w:semiHidden="1" w:unhideWhenUsed="1"/>
-    <w:lsdException w:name="footnote text" w:semiHidden="1" w:unhideWhenUsed="1"/>
-    <w:lsdException w:name="annotation text" w:semiHidden="1" w:unhideWhenUsed="1"/>
-    <w:lsdException w:name="header" w:semiHidden="1" w:unhideWhenUsed="1"/>
-    <w:lsdException w:name="footer" w:semiHidden="1" w:unhideWhenUsed="1"/>
-    <w:lsdException w:name="index heading" w:semiHidden="1" w:unhideWhenUsed="1"/>
-    <w:lsdException w:name="caption" w:semiHidden="1" w:uiPriority="35" w:unhideWhenUsed="1" w:qFormat="1"/>
-    <w:lsdException w:name="table of figures" w:semiHidden="1" w:unhideWhenUsed="1"/>
-    <w:lsdException w:name="envelope address" w:semiHidden="1" w:unhideWhenUsed="1"/>
-    <w:lsdException w:name="envelope return" w:semiHidden="1" w:unhideWhenUsed="1"/>
-    <w:lsdException w:name="footnote reference" w:semiHidden="1" w:unhideWhenUsed="1"/>
-    <w:lsdException w:name="annotation reference" w:semiHidden="1" w:unhideWhenUsed="1"/>
-    <w:lsdException w:name="line number" w:semiHidden="1" w:unhideWhenUsed="1"/>
-    <w:lsdException w:name="page number" w:semiHidden="1" w:unhideWhenUsed="1"/>
-    <w:lsdException w:name="endnote reference" w:semiHidden="1" w:unhideWhenUsed="1"/>
-    <w:lsdException w:name="endnote text" w:semiHidden="1" w:unhideWhenUsed="1"/>
-    <w:lsdException w:name="table of authorities" w:semiHidden="1" w:unhideWhenUsed="1"/>
-    <w:lsdException w:name="macro" w:semiHidden="1" w:unhideWhenUsed="1"/>
-    <w:lsdException w:name="toa heading" w:semiHidden="1" w:unhideWhenUsed="1"/>
-    <w:lsdException w:name="List" w:semiHidden="1" w:unhideWhenUsed="1"/>
-    <w:lsdException w:name="List Bullet" w:semiHidden="1" w:unhideWhenUsed="1"/>
-    <w:lsdException w:name="List Number" w:semiHidden="1" w:unhideWhenUsed="1"/>
-    <w:lsdException w:name="List 2" w:semiHidden="1" w:unhideWhenUsed="1"/>
-    <w:lsdException w:name="List 3" w:semiHidden="1" w:unhideWhenUsed="1"/>
-    <w:lsdException w:name="List 4" w:semiHidden="1" w:unhideWhenUsed="1"/>
-    <w:lsdException w:name="List 5" w:semiHidden="1" w:unhideWhenUsed="1"/>
-    <w:lsdException w:name="List Bullet 2" w:semiHidden="1" w:unhideWhenUsed="1"/>
-    <w:lsdException w:name="List Bullet 3" w:semiHidden="1" w:unhideWhenUsed="1"/>
-    <w:lsdException w:name="List Bullet 4" w:semiHidden="1" w:unhideWhenUsed="1"/>
-    <w:lsdException w:name="List Bullet 5" w:semiHidden="1" w:unhideWhenUsed="1"/>
-    <w:lsdException w:name="List Number 2" w:semiHidden="1" w:unhideWhenUsed="1"/>
-    <w:lsdException w:name="List Number 3" w:semiHidden="1" w:unhideWhenUsed="1"/>
-    <w:lsdException w:name="List Number 4" w:semiHidden="1" w:unhideWhenUsed="1"/>
-    <w:lsdException w:name="List Number 5" w:semiHidden="1" w:unhideWhenUsed="1"/>
-    <w:lsdException w:name="Title" w:uiPriority="10" w:qFormat="1"/>
-    <w:lsdException w:name="Closing" w:semiHidden="1" w:unhideWhenUsed="1"/>
-    <w:lsdException w:name="Signature" w:semiHidden="1" w:unhideWhenUsed="1"/>
-    <w:lsdException w:name="Default Paragraph Font" w:semiHidden="1" w:uiPriority="1" w:unhideWhenUsed="1"/>
-    <w:lsdException w:name="Body Text" w:semiHidden="1" w:unhideWhenUsed="1"/>
-    <w:lsdException w:name="Body Text Indent" w:semiHidden="1" w:unhideWhenUsed="1"/>
-    <w:lsdException w:name="List Continue" w:semiHidden="1" w:unhideWhenUsed="1"/>
-    <w:lsdException w:name="List Continue 2" w:semiHidden="1" w:unhideWhenUsed="1"/>
-    <w:lsdException w:name="List Continue 3" w:semiHidden="1" w:unhideWhenUsed="1"/>
-    <w:lsdException w:name="List Continue 4" w:semiHidden="1" w:unhideWhenUsed="1"/>
-    <w:lsdException w:name="List Continue 5" w:semiHidden="1" w:unhideWhenUsed="1"/>
-    <w:lsdException w:name="Message Header" w:semiHidden="1" w:unhideWhenUsed="1"/>
-    <w:lsdException w:name="Subtitle" w:uiPriority="11" w:qFormat="1"/>
-    <w:lsdException w:name="Salutation" w:semiHidden="1" w:unhideWhenUsed="1"/>
-    <w:lsdException w:name="Date" w:semiHidden="1" w:unhideWhenUsed="1"/>
-    <w:lsdException w:name="Body Text First Indent" w:semiHidden="1" w:unhideWhenUsed="1"/>
-    <w:lsdException w:name="Body Text First Indent 2" w:semiHidden="1" w:unhideWhenUsed="1"/>
-    <w:lsdException w:name="Note Heading" w:semiHidden="1" w:unhideWhenUsed="1"/>
-    <w:lsdException w:name="Body Text 2" w:semiHidden="1" w:unhideWhenUsed="1"/>
-    <w:lsdException w:name="Body Text 3" w:semiHidden="1" w:unhideWhenUsed="1"/>
-    <w:lsdException w:name="Body Text Indent 2" w:semiHidden="1" w:unhideWhenUsed="1"/>
-    <w:lsdException w:name="Body Text Indent 3" w:semiHidden="1" w:unhideWhenUsed="1"/>
-    <w:lsdException w:name="Block Text" w:semiHidden="1" w:unhideWhenUsed="1"/>
-    <w:lsdException w:name="Hyperlink" w:semiHidden="1" w:unhideWhenUsed="1"/>
-    <w:lsdException w:name="FollowedHyperlink" w:semiHidden="1" w:unhideWhenUsed="1"/>
-    <w:lsdException w:name="Strong" w:uiPriority="22" w:qFormat="1"/>
-    <w:lsdException w:name="Emphasis" w:uiPriority="20" w:qFormat="1"/>
-    <w:lsdException w:name="Document Map" w:semiHidden="1" w:unhideWhenUsed="1"/>
-    <w:lsdException w:name="Plain Text" w:semiHidden="1" w:unhideWhenUsed="1"/>
-    <w:lsdException w:name="E-mail Signature" w:semiHidden="1" w:unhideWhenUsed="1"/>
-    <w:lsdException w:name="HTML Top of Form" w:semiHidden="1" w:unhideWhenUsed="1"/>
-    <w:lsdException w:name="HTML Bottom of Form" w:semiHidden="1" w:unhideWhenUsed="1"/>
-    <w:lsdException w:name="Normal (Web)" w:semiHidden="1" w:unhideWhenUsed="1"/>
-    <w:lsdException w:name="HTML Acronym" w:semiHidden="1" w:unhideWhenUsed="1"/>
-    <w:lsdException w:name="HTML Address" w:semiHidden="1" w:unhideWhenUsed="1"/>
-    <w:lsdException w:name="HTML Cite" w:semiHidden="1" w:unhideWhenUsed="1"/>
-    <w:lsdException w:name="HTML Code" w:semiHidden="1" w:unhideWhenUsed="1"/>
-    <w:lsdException w:name="HTML Definition" w:semiHidden="1" w:unhideWhenUsed="1"/>
-    <w:lsdException w:name="HTML Keyboard" w:semiHidden="1" w:unhideWhenUsed="1"/>
-    <w:lsdException w:name="HTML Preformatted" w:semiHidden="1" w:unhideWhenUsed="1"/>
-    <w:lsdException w:name="HTML Sample" w:semiHidden="1" w:unhideWhenUsed="1"/>
-    <w:lsdException w:name="HTML Typewriter" w:semiHidden="1" w:unhideWhenUsed="1"/>
-    <w:lsdException w:name="HTML Variable" w:semiHidden="1" w:unhideWhenUsed="1"/>
-    <w:lsdException w:name="Normal Table" w:semiHidden="1" w:unhideWhenUsed="1"/>
-    <w:lsdException w:name="annotation subject" w:semiHidden="1" w:unhideWhenUsed="1"/>
-    <w:lsdException w:name="No List" w:semiHidden="1" w:unhideWhenUsed="1"/>
-    <w:lsdException w:name="Outline List 1" w:semiHidden="1" w:unhideWhenUsed="1"/>
-    <w:lsdException w:name="Outline List 2" w:semiHidden="1" w:unhideWhenUsed="1"/>
-    <w:lsdException w:name="Outline List 3" w:semiHidden="1" w:unhideWhenUsed="1"/>
-    <w:lsdException w:name="Table Simple 1" w:semiHidden="1" w:unhideWhenUsed="1"/>
-    <w:lsdException w:name="Table Simple 2" w:semiHidden="1" w:unhideWhenUsed="1"/>
-    <w:lsdException w:name="Table Simple 3" w:semiHidden="1" w:unhideWhenUsed="1"/>
-    <w:lsdException w:name="Table Classic 1" w:semiHidden="1" w:unhideWhenUsed="1"/>
-    <w:lsdException w:name="Table Classic 2" w:semiHidden="1" w:unhideWhenUsed="1"/>
-    <w:lsdException w:name="Table Classic 3" w:semiHidden="1" w:unhideWhenUsed="1"/>
-    <w:lsdException w:name="Table Classic 4" w:semiHidden="1" w:unhideWhenUsed="1"/>
-    <w:lsdException w:name="Table Colorful 1" w:semiHidden="1" w:unhideWhenUsed="1"/>
-    <w:lsdException w:name="Table Colorful 2" w:semiHidden="1" w:unhideWhenUsed="1"/>
-    <w:lsdException w:name="Table Colorful 3" w:semiHidden="1" w:unhideWhenUsed="1"/>
-    <w:lsdException w:name="Table Columns 1" w:semiHidden="1" w:unhideWhenUsed="1"/>
-    <w:lsdException w:name="Table Columns 2" w:semiHidden="1" w:unhideWhenUsed="1"/>
-    <w:lsdException w:name="Table Columns 3" w:semiHidden="1" w:unhideWhenUsed="1"/>
-    <w:lsdException w:name="Table Columns 4" w:semiHidden="1" w:unhideWhenUsed="1"/>
-    <w:lsdException w:name="Table Columns 5" w:semiHidden="1" w:unhideWhenUsed="1"/>
-    <w:lsdException w:name="Table Grid 1" w:semiHidden="1" w:unhideWhenUsed="1"/>
-    <w:lsdException w:name="Table Grid 2" w:semiHidden="1" w:unhideWhenUsed="1"/>
-    <w:lsdException w:name="Table Grid 3" w:semiHidden="1" w:unhideWhenUsed="1"/>
-    <w:lsdException w:name="Table Grid 4" w:semiHidden="1" w:unhideWhenUsed="1"/>
-    <w:lsdException w:name="Table Grid 5" w:semiHidden="1" w:unhideWhenUsed="1"/>
-    <w:lsdException w:name="Table Grid 6" w:semiHidden="1" w:unhideWhenUsed="1"/>
-    <w:lsdException w:name="Table Grid 7" w:semiHidden="1" w:unhideWhenUsed="1"/>
-    <w:lsdException w:name="Table Grid 8" w:semiHidden="1" w:unhideWhenUsed="1"/>
-    <w:lsdException w:name="Table List 1" w:semiHidden="1" w:unhideWhenUsed="1"/>
-    <w:lsdException w:name="Table List 2" w:semiHidden="1" w:unhideWhenUsed="1"/>
-    <w:lsdException w:name="Table List 3" w:semiHidden="1" w:unhideWhenUsed="1"/>
-    <w:lsdException w:name="Table List 4" w:semiHidden="1" w:unhideWhenUsed="1"/>
-    <w:lsdException w:name="Table List 5" w:semiHidden="1" w:unhideWhenUsed="1"/>
-    <w:lsdException w:name="Table List 6" w:semiHidden="1" w:unhideWhenUsed="1"/>
-    <w:lsdException w:name="Table List 7" w:semiHidden="1" w:unhideWhenUsed="1"/>
-    <w:lsdException w:name="Table List 8" w:semiHidden="1" w:unhideWhenUsed="1"/>
-    <w:lsdException w:name="Table 3D effects 1" w:semiHidden="1" w:unhideWhenUsed="1"/>
-    <w:lsdException w:name="Table 3D effects 2" w:semiHidden="1" w:unhideWhenUsed="1"/>
-    <w:lsdException w:name="Table 3D effects 3" w:semiHidden="1" w:unhideWhenUsed="1"/>
-    <w:lsdException w:name="Table Contemporary" w:semiHidden="1" w:unhideWhenUsed="1"/>
-    <w:lsdException w:name="Table Elegant" w:semiHidden="1" w:unhideWhenUsed="1"/>
-    <w:lsdException w:name="Table Professional" w:semiHidden="1" w:unhideWhenUsed="1"/>
-    <w:lsdException w:name="Table Subtle 1" w:semiHidden="1" w:unhideWhenUsed="1"/>
-    <w:lsdException w:name="Table Subtle 2" w:semiHidden="1" w:unhideWhenUsed="1"/>
-    <w:lsdException w:name="Table Web 1" w:semiHidden="1" w:unhideWhenUsed="1"/>
-    <w:lsdException w:name="Table Web 2" w:semiHidden="1" w:unhideWhenUsed="1"/>
-    <w:lsdException w:name="Table Web 3" w:semiHidden="1" w:unhideWhenUsed="1"/>
-    <w:lsdException w:name="Balloon Text" w:semiHidden="1" w:unhideWhenUsed="1"/>
-    <w:lsdException w:name="Table Grid" w:uiPriority="39"/>
-    <w:lsdException w:name="Table Theme" w:semiHidden="1" w:unhideWhenUsed="1"/>
-    <w:lsdException w:name="Placeholder Text" w:semiHidden="1"/>
-    <w:lsdException w:name="No Spacing" w:uiPriority="1" w:qFormat="1"/>
-    <w:lsdException w:name="Light Shading" w:uiPriority="60"/>
-    <w:lsdException w:name="Light List" w:uiPriority="61"/>
-    <w:lsdException w:name="Light Grid" w:uiPriority="62"/>
-    <w:lsdException w:name="Medium Shading 1" w:uiPriority="63"/>
-    <w:lsdException w:name="Medium Shading 2" w:uiPriority="64"/>
-    <w:lsdException w:name="Medium List 1" w:uiPriority="65"/>
-    <w:lsdException w:name="Medium List 2" w:uiPriority="66"/>
-    <w:lsdException w:name="Medium Grid 1" w:uiPriority="67"/>
-    <w:lsdException w:name="Medium Grid 2" w:uiPriority="68"/>
-    <w:lsdException w:name="Medium Grid 3" w:uiPriority="69"/>
-    <w:lsdException w:name="Dark List" w:uiPriority="70"/>
-    <w:lsdException w:name="Colorful Shading" w:uiPriority="71"/>
-    <w:lsdException w:name="Colorful List" w:uiPriority="72"/>
-    <w:lsdException w:name="Colorful Grid" w:uiPriority="73"/>
-    <w:lsdException w:name="Light Shading Accent 1" w:uiPriority="60"/>
-    <w:lsdException w:name="Light List Accent 1" w:uiPriority="61"/>
-    <w:lsdException w:name="Light Grid Accent 1" w:uiPriority="62"/>
-    <w:lsdException w:name="Medium Shading 1 Accent 1" w:uiPriority="63"/>
-    <w:lsdException w:name="Medium Shading 2 Accent 1" w:uiPriority="64"/>
-    <w:lsdException w:name="Medium List 1 Accent 1" w:uiPriority="65"/>
-    <w:lsdException w:name="Revision" w:semiHidden="1"/>
-    <w:lsdException w:name="List Paragraph" w:uiPriority="34" w:qFormat="1"/>
-    <w:lsdException w:name="Quote" w:uiPriority="29" w:qFormat="1"/>
-    <w:lsdException w:name="Intense Quote" w:uiPriority="30" w:qFormat="1"/>
-    <w:lsdException w:name="Medium List 2 Accent 1" w:uiPriority="66"/>
-    <w:lsdException w:name="Medium Grid 1 Accent 1" w:uiPriority="67"/>
-    <w:lsdException w:name="Medium Grid 2 Accent 1" w:uiPriority="68"/>
-    <w:lsdException w:name="Medium Grid 3 Accent 1" w:uiPriority="69"/>
-    <w:lsdException w:name="Dark List Accent 1" w:uiPriority="70"/>
-    <w:lsdException w:name="Colorful Shading Accent 1" w:uiPriority="71"/>
-    <w:lsdException w:name="Colorful List Accent 1" w:uiPriority="72"/>
-    <w:lsdException w:name="Colorful Grid Accent 1" w:uiPriority="73"/>
-    <w:lsdException w:name="Light Shading Accent 2" w:uiPriority="60"/>
-    <w:lsdException w:name="Light List Accent 2" w:uiPriority="61"/>
-    <w:lsdException w:name="Light Grid Accent 2" w:uiPriority="62"/>
-    <w:lsdException w:name="Medium Shading 1 Accent 2" w:uiPriority="63"/>
-    <w:lsdException w:name="Medium Shading 2 Accent 2" w:uiPriority="64"/>
-    <w:lsdException w:name="Medium List 1 Accent 2" w:uiPriority="65"/>
-    <w:lsdException w:name="Medium List 2 Accent 2" w:uiPriority="66"/>
-    <w:lsdException w:name="Medium Grid 1 Accent 2" w:uiPriority="67"/>
-    <w:lsdException w:name="Medium Grid 2 Accent 2" w:uiPriority="68"/>
-    <w:lsdException w:name="Medium Grid 3 Accent 2" w:uiPriority="69"/>
-    <w:lsdException w:name="Dark List Accent 2" w:uiPriority="70"/>
-    <w:lsdException w:name="Colorful Shading Accent 2" w:uiPriority="71"/>
-    <w:lsdException w:name="Colorful List Accent 2" w:uiPriority="72"/>
-    <w:lsdException w:name="Colorful Grid Accent 2" w:uiPriority="73"/>
-    <w:lsdException w:name="Light Shading Accent 3" w:uiPriority="60"/>
-    <w:lsdException w:name="Light List Accent 3" w:uiPriority="61"/>
-    <w:lsdException w:name="Light Grid Accent 3" w:uiPriority="62"/>
-    <w:lsdException w:name="Medium Shading 1 Accent 3" w:uiPriority="63"/>
-    <w:lsdException w:name="Medium Shading 2 Accent 3" w:uiPriority="64"/>
-    <w:lsdException w:name="Medium List 1 Accent 3" w:uiPriority="65"/>
-    <w:lsdException w:name="Medium List 2 Accent 3" w:uiPriority="66"/>
-    <w:lsdException w:name="Medium Grid 1 Accent 3" w:uiPriority="67"/>
-    <w:lsdException w:name="Medium Grid 2 Accent 3" w:uiPriority="68"/>
-    <w:lsdException w:name="Medium Grid 3 Accent 3" w:uiPriority="69"/>
-    <w:lsdException w:name="Dark List Accent 3" w:uiPriority="70"/>
-    <w:lsdException w:name="Colorful Shading Accent 3" w:uiPriority="71"/>
-    <w:lsdException w:name="Colorful List Accent 3" w:uiPriority="72"/>
-    <w:lsdException w:name="Colorful Grid Accent 3" w:uiPriority="73"/>
-    <w:lsdException w:name="Light Shading Accent 4" w:uiPriority="60"/>
-    <w:lsdException w:name="Light List Accent 4" w:uiPriority="61"/>
-    <w:lsdException w:name="Light Grid Accent 4" w:uiPriority="62"/>
-    <w:lsdException w:name="Medium Shading 1 Accent 4" w:uiPriority="63"/>
-    <w:lsdException w:name="Medium Shading 2 Accent 4" w:uiPriority="64"/>
-    <w:lsdException w:name="Medium List 1 Accent 4" w:uiPriority="65"/>
-    <w:lsdException w:name="Medium List 2 Accent 4" w:uiPriority="66"/>
-    <w:lsdException w:name="Medium Grid 1 Accent 4" w:uiPriority="67"/>
-    <w:lsdException w:name="Medium Grid 2 Accent 4" w:uiPriority="68"/>
-    <w:lsdException w:name="Medium Grid 3 Accent 4" w:uiPriority="69"/>
-    <w:lsdException w:name="Dark List Accent 4" w:uiPriority="70"/>
-    <w:lsdException w:name="Colorful Shading Accent 4" w:uiPriority="71"/>
-    <w:lsdException w:name="Colorful List Accent 4" w:uiPriority="72"/>
-    <w:lsdException w:name="Colorful Grid Accent 4" w:uiPriority="73"/>
-    <w:lsdException w:name="Light Shading Accent 5" w:uiPriority="60"/>
-    <w:lsdException w:name="Light List Accent 5" w:uiPriority="61"/>
-    <w:lsdException w:name="Light Grid Accent 5" w:uiPriority="62"/>
-    <w:lsdException w:name="Medium Shading 1 Accent 5" w:uiPriority="63"/>
-    <w:lsdException w:name="Medium Shading 2 Accent 5" w:uiPriority="64"/>
-    <w:lsdException w:name="Medium List 1 Accent 5" w:uiPriority="65"/>
-    <w:lsdException w:name="Medium List 2 Accent 5" w:uiPriority="66"/>
-    <w:lsdException w:name="Medium Grid 1 Accent 5" w:uiPriority="67"/>
-    <w:lsdException w:name="Medium Grid 2 Accent 5" w:uiPriority="68"/>
-    <w:lsdException w:name="Medium Grid 3 Accent 5" w:uiPriority="69"/>
-    <w:lsdException w:name="Dark List Accent 5" w:uiPriority="70"/>
-    <w:lsdException w:name="Colorful Shading Accent 5" w:uiPriority="71"/>
-    <w:lsdException w:name="Colorful List Accent 5" w:uiPriority="72"/>
-    <w:lsdException w:name="Colorful Grid Accent 5" w:uiPriority="73"/>
-    <w:lsdException w:name="Light Shading Accent 6" w:uiPriority="60"/>
-    <w:lsdException w:name="Light List Accent 6" w:uiPriority="61"/>
-    <w:lsdException w:name="Light Grid Accent 6" w:uiPriority="62"/>
-    <w:lsdException w:name="Medium Shading 1 Accent 6" w:uiPriority="63"/>
-    <w:lsdException w:name="Medium Shading 2 Accent 6" w:uiPriority="64"/>
-    <w:lsdException w:name="Medium List 1 Accent 6" w:uiPriority="65"/>
-    <w:lsdException w:name="Medium List 2 Accent 6" w:uiPriority="66"/>
-    <w:lsdException w:name="Medium Grid 1 Accent 6" w:uiPriority="67"/>
-    <w:lsdException w:name="Medium Grid 2 Accent 6" w:uiPriority="68"/>
-    <w:lsdException w:name="Medium Grid 3 Accent 6" w:uiPriority="69"/>
-    <w:lsdException w:name="Dark List Accent 6" w:uiPriority="70"/>
-    <w:lsdException w:name="Colorful Shading Accent 6" w:uiPriority="71"/>
-    <w:lsdException w:name="Colorful List Accent 6" w:uiPriority="72"/>
-    <w:lsdException w:name="Colorful Grid Accent 6" w:uiPriority="73"/>
-    <w:lsdException w:name="Subtle Emphasis" w:uiPriority="19" w:qFormat="1"/>
-    <w:lsdException w:name="Intense Emphasis" w:uiPriority="21" w:qFormat="1"/>
-    <w:lsdException w:name="Subtle Reference" w:uiPriority="31" w:qFormat="1"/>
-    <w:lsdException w:name="Intense Reference" w:uiPriority="32" w:qFormat="1"/>
-    <w:lsdException w:name="Book Title" w:uiPriority="33" w:qFormat="1"/>
-    <w:lsdException w:name="Bibliography" w:semiHidden="1" w:uiPriority="37" w:unhideWhenUsed="1"/>
-    <w:lsdException w:name="TOC Heading" w:semiHidden="1" w:uiPriority="39" w:unhideWhenUsed="1" w:qFormat="1"/>
-    <w:lsdException w:name="Plain Table 1" w:uiPriority="41"/>
-    <w:lsdException w:name="Plain Table 2" w:uiPriority="42"/>
-    <w:lsdException w:name="Plain Table 3" w:uiPriority="43"/>
-    <w:lsdException w:name="Plain Table 4" w:uiPriority="44"/>
-    <w:lsdException w:name="Plain Table 5" w:uiPriority="45"/>
-    <w:lsdException w:name="Grid Table Light" w:uiPriority="40"/>
-    <w:lsdException w:name="Grid Table 1 Light" w:uiPriority="46"/>
-    <w:lsdException w:name="Grid Table 2" w:uiPriority="47"/>
-    <w:lsdException w:name="Grid Table 3" w:uiPriority="48"/>
-    <w:lsdException w:name="Grid Table 4" w:uiPriority="49"/>
-    <w:lsdException w:name="Grid Table 5 Dark" w:uiPriority="50"/>
-    <w:lsdException w:name="Grid Table 6 Colorful" w:uiPriority="51"/>
-    <w:lsdException w:name="Grid Table 7 Colorful" w:uiPriority="52"/>
-    <w:lsdException w:name="Grid Table 1 Light Accent 1" w:uiPriority="46"/>
-    <w:lsdException w:name="Grid Table 2 Accent 1" w:uiPriority="47"/>
-    <w:lsdException w:name="Grid Table 3 Accent 1" w:uiPriority="48"/>
-    <w:lsdException w:name="Grid Table 4 Accent 1" w:uiPriority="49"/>
-    <w:lsdException w:name="Grid Table 5 Dark Accent 1" w:uiPriority="50"/>
-    <w:lsdException w:name="Grid Table 6 Colorful Accent 1" w:uiPriority="51"/>
-    <w:lsdException w:name="Grid Table 7 Colorful Accent 1" w:uiPriority="52"/>
-    <w:lsdException w:name="Grid Table 1 Light Accent 2" w:uiPriority="46"/>
-    <w:lsdException w:name="Grid Table 2 Accent 2" w:uiPriority="47"/>
-    <w:lsdException w:name="Grid Table 3 Accent 2" w:uiPriority="48"/>
-    <w:lsdException w:name="Grid Table 4 Accent 2" w:uiPriority="49"/>
-    <w:lsdException w:name="Grid Table 5 Dark Accent 2" w:uiPriority="50"/>
-    <w:lsdException w:name="Grid Table 6 Colorful Accent 2" w:uiPriority="51"/>
-    <w:lsdException w:name="Grid Table 7 Colorful Accent 2" w:uiPriority="52"/>
-    <w:lsdException w:name="Grid Table 1 Light Accent 3" w:uiPriority="46"/>
-    <w:lsdException w:name="Grid Table 2 Accent 3" w:uiPriority="47"/>
-    <w:lsdException w:name="Grid Table 3 Accent 3" w:uiPriority="48"/>
-    <w:lsdException w:name="Grid Table 4 Accent 3" w:uiPriority="49"/>
-    <w:lsdException w:name="Grid Table 5 Dark Accent 3" w:uiPriority="50"/>
-    <w:lsdException w:name="Grid Table 6 Colorful Accent 3" w:uiPriority="51"/>
-    <w:lsdException w:name="Grid Table 7 Colorful Accent 3" w:uiPriority="52"/>
-    <w:lsdException w:name="Grid Table 1 Light Accent 4" w:uiPriority="46"/>
-    <w:lsdException w:name="Grid Table 2 Accent 4" w:uiPriority="47"/>
-    <w:lsdException w:name="Grid Table 3 Accent 4" w:uiPriority="48"/>
-    <w:lsdException w:name="Grid Table 4 Accent 4" w:uiPriority="49"/>
-    <w:lsdException w:name="Grid Table 5 Dark Accent 4" w:uiPriority="50"/>
-    <w:lsdException w:name="Grid Table 6 Colorful Accent 4" w:uiPriority="51"/>
-    <w:lsdException w:name="Grid Table 7 Colorful Accent 4" w:uiPriority="52"/>
-    <w:lsdException w:name="Grid Table 1 Light Accent 5" w:uiPriority="46"/>
-    <w:lsdException w:name="Grid Table 2 Accent 5" w:uiPriority="47"/>
-    <w:lsdException w:name="Grid Table 3 Accent 5" w:uiPriority="48"/>
-    <w:lsdException w:name="Grid Table 4 Accent 5" w:uiPriority="49"/>
-    <w:lsdException w:name="Grid Table 5 Dark Accent 5" w:uiPriority="50"/>
-    <w:lsdException w:name="Grid Table 6 Colorful Accent 5" w:uiPriority="51"/>
-    <w:lsdException w:name="Grid Table 7 Colorful Accent 5" w:uiPriority="52"/>
-    <w:lsdException w:name="Grid Table 1 Light Accent 6" w:uiPriority="46"/>
-    <w:lsdException w:name="Grid Table 2 Accent 6" w:uiPriority="47"/>
-    <w:lsdException w:name="Grid Table 3 Accent 6" w:uiPriority="48"/>
-    <w:lsdException w:name="Grid Table 4 Accent 6" w:uiPriority="49"/>
-    <w:lsdException w:name="Grid Table 5 Dark Accent 6" w:uiPriority="50"/>
-    <w:lsdException w:name="Grid Table 6 Colorful Accent 6" w:uiPriority="51"/>
-    <w:lsdException w:name="Grid Table 7 Colorful Accent 6" w:uiPriority="52"/>
-    <w:lsdException w:name="List Table 1 Light" w:uiPriority="46"/>
-    <w:lsdException w:name="List Table 2" w:uiPriority="47"/>
-    <w:lsdException w:name="List Table 3" w:uiPriority="48"/>
-    <w:lsdException w:name="List Table 4" w:uiPriority="49"/>
-    <w:lsdException w:name="List Table 5 Dark" w:uiPriority="50"/>
-    <w:lsdException w:name="List Table 6 Colorful" w:uiPriority="51"/>
-    <w:lsdException w:name="List Table 7 Colorful" w:uiPriority="52"/>
-    <w:lsdException w:name="List Table 1 Light Accent 1" w:uiPriority="46"/>
-    <w:lsdException w:name="List Table 2 Accent 1" w:uiPriority="47"/>
-    <w:lsdException w:name="List Table 3 Accent 1" w:uiPriority="48"/>
-    <w:lsdException w:name="List Table 4 Accent 1" w:uiPriority="49"/>
-    <w:lsdException w:name="List Table 5 Dark Accent 1" w:uiPriority="50"/>
-    <w:lsdException w:name="List Table 6 Colorful Accent 1" w:uiPriority="51"/>
-    <w:lsdException w:name="List Table 7 Colorful Accent 1" w:uiPriority="52"/>
-    <w:lsdException w:name="List Table 1 Light Accent 2" w:uiPriority="46"/>
-    <w:lsdException w:name="List Table 2 Accent 2" w:uiPriority="47"/>
-    <w:lsdException w:name="List Table 3 Accent 2" w:uiPriority="48"/>
-    <w:lsdException w:name="List Table 4 Accent 2" w:uiPriority="49"/>
-    <w:lsdException w:name="List Table 5 Dark Accent 2" w:uiPriority="50"/>
-    <w:lsdException w:name="List Table 6 Colorful Accent 2" w:uiPriority="51"/>
-    <w:lsdException w:name="List Table 7 Colorful Accent 2" w:uiPriority="52"/>
-    <w:lsdException w:name="List Table 1 Light Accent 3" w:uiPriority="46"/>
-    <w:lsdException w:name="List Table 2 Accent 3" w:uiPriority="47"/>
-    <w:lsdException w:name="List Table 3 Accent 3" w:uiPriority="48"/>
-    <w:lsdException w:name="List Table 4 Accent 3" w:uiPriority="49"/>
-    <w:lsdException w:name="List Table 5 Dark Accent 3" w:uiPriority="50"/>
-    <w:lsdException w:name="List Table 6 Colorful Accent 3" w:uiPriority="51"/>
-    <w:lsdException w:name="List Table 7 Colorful Accent 3" w:uiPriority="52"/>
-    <w:lsdException w:name="List Table 1 Light Accent 4" w:uiPriority="46"/>
-    <w:lsdException w:name="List Table 2 Accent 4" w:uiPriority="47"/>
-    <w:lsdException w:name="List Table 3 Accent 4" w:uiPriority="48"/>
-    <w:lsdException w:name="List Table 4 Accent 4" w:uiPriority="49"/>
-    <w:lsdException w:name="List Table 5 Dark Accent 4" w:uiPriority="50"/>
-    <w:lsdException w:name="List Table 6 Colorful Accent 4" w:uiPriority="51"/>
-    <w:lsdException w:name="List Table 7 Colorful Accent 4" w:uiPriority="52"/>
-    <w:lsdException w:name="List Table 1 Light Accent 5" w:uiPriority="46"/>
-    <w:lsdException w:name="List Table 2 Accent 5" w:uiPriority="47"/>
-    <w:lsdException w:name="List Table 3 Accent 5" w:uiPriority="48"/>
-    <w:lsdException w:name="List Table 4 Accent 5" w:uiPriority="49"/>
-    <w:lsdException w:name="List Table 5 Dark Accent 5" w:uiPriority="50"/>
-    <w:lsdException w:name="List Table 6 Colorful Accent 5" w:uiPriority="51"/>
-    <w:lsdException w:name="List Table 7 Colorful Accent 5" w:uiPriority="52"/>
-    <w:lsdException w:name="List Table 1 Light Accent 6" w:uiPriority="46"/>
-    <w:lsdException w:name="List Table 2 Accent 6" w:uiPriority="47"/>
-    <w:lsdException w:name="List Table 3 Accent 6" w:uiPriority="48"/>
-    <w:lsdException w:name="List Table 4 Accent 6" w:uiPriority="49"/>
-    <w:lsdException w:name="List Table 5 Dark Accent 6" w:uiPriority="50"/>
-    <w:lsdException w:name="List Table 6 Colorful Accent 6" w:uiPriority="51"/>
-    <w:lsdException w:name="List Table 7 Colorful Accent 6" w:uiPriority="52"/>
+  <w:latentStyles w:defLockedState="0" w:defUIPriority="99" w:defSemiHidden="1" w:defUnhideWhenUsed="1" w:defQFormat="0" w:count="267">
+    <w:lsdException w:name="Normal" w:semiHidden="0" w:uiPriority="0" w:unhideWhenUsed="0" w:qFormat="1"/>
+    <w:lsdException w:name="heading 1" w:semiHidden="0" w:uiPriority="9" w:unhideWhenUsed="0" w:qFormat="1"/>
+    <w:lsdException w:name="heading 2" w:uiPriority="9" w:qFormat="1"/>
+    <w:lsdException w:name="heading 3" w:uiPriority="9" w:qFormat="1"/>
+    <w:lsdException w:name="heading 4" w:uiPriority="9" w:qFormat="1"/>
+    <w:lsdException w:name="heading 5" w:uiPriority="9" w:qFormat="1"/>
+    <w:lsdException w:name="heading 6" w:uiPriority="9" w:qFormat="1"/>
+    <w:lsdException w:name="heading 7" w:uiPriority="9" w:qFormat="1"/>
+    <w:lsdException w:name="heading 8" w:uiPriority="9" w:qFormat="1"/>
+    <w:lsdException w:name="heading 9" w:uiPriority="9" w:qFormat="1"/>
+    <w:lsdException w:name="toc 1" w:uiPriority="39"/>
+    <w:lsdException w:name="toc 2" w:uiPriority="39"/>
+    <w:lsdException w:name="toc 3" w:uiPriority="39"/>
+    <w:lsdException w:name="toc 4" w:uiPriority="39"/>
+    <w:lsdException w:name="toc 5" w:uiPriority="39"/>
+    <w:lsdException w:name="toc 6" w:uiPriority="39"/>
+    <w:lsdException w:name="toc 7" w:uiPriority="39"/>
+    <w:lsdException w:name="toc 8" w:uiPriority="39"/>
+    <w:lsdException w:name="toc 9" w:uiPriority="39"/>
+    <w:lsdException w:name="caption" w:uiPriority="35" w:qFormat="1"/>
+    <w:lsdException w:name="Title" w:semiHidden="0" w:uiPriority="10" w:unhideWhenUsed="0" w:qFormat="1"/>
+    <w:lsdException w:name="Default Paragraph Font" w:uiPriority="1"/>
+    <w:lsdException w:name="Subtitle" w:semiHidden="0" w:uiPriority="11" w:unhideWhenUsed="0" w:qFormat="1"/>
+    <w:lsdException w:name="Strong" w:semiHidden="0" w:uiPriority="22" w:unhideWhenUsed="0" w:qFormat="1"/>
+    <w:lsdException w:name="Emphasis" w:semiHidden="0" w:uiPriority="20" w:unhideWhenUsed="0" w:qFormat="1"/>
+    <w:lsdException w:name="Table Grid" w:semiHidden="0" w:uiPriority="39" w:unhideWhenUsed="0"/>
+    <w:lsdException w:name="Placeholder Text" w:unhideWhenUsed="0"/>
+    <w:lsdException w:name="No Spacing" w:semiHidden="0" w:uiPriority="1" w:unhideWhenUsed="0" w:qFormat="1"/>
+    <w:lsdException w:name="Light Shading" w:semiHidden="0" w:uiPriority="60" w:unhideWhenUsed="0"/>
+    <w:lsdException w:name="Light List" w:semiHidden="0" w:uiPriority="61" w:unhideWhenUsed="0"/>
+    <w:lsdException w:name="Light Grid" w:semiHidden="0" w:uiPriority="62" w:unhideWhenUsed="0"/>
+    <w:lsdException w:name="Medium Shading 1" w:semiHidden="0" w:uiPriority="63" w:unhideWhenUsed="0"/>
+    <w:lsdException w:name="Medium Shading 2" w:semiHidden="0" w:uiPriority="64" w:unhideWhenUsed="0"/>
+    <w:lsdException w:name="Medium List 1" w:semiHidden="0" w:uiPriority="65" w:unhideWhenUsed="0"/>
+    <w:lsdException w:name="Medium List 2" w:semiHidden="0" w:uiPriority="66" w:unhideWhenUsed="0"/>
+    <w:lsdException w:name="Medium Grid 1" w:semiHidden="0" w:uiPriority="67" w:unhideWhenUsed="0"/>
+    <w:lsdException w:name="Medium Grid 2" w:semiHidden="0" w:uiPriority="68" w:unhideWhenUsed="0"/>
+    <w:lsdException w:name="Medium Grid 3" w:semiHidden="0" w:uiPriority="69" w:unhideWhenUsed="0"/>
+    <w:lsdException w:name="Dark List" w:semiHidden="0" w:uiPriority="70" w:unhideWhenUsed="0"/>
+    <w:lsdException w:name="Colorful Shading" w:semiHidden="0" w:uiPriority="71" w:unhideWhenUsed="0"/>
+    <w:lsdException w:name="Colorful List" w:semiHidden="0" w:uiPriority="72" w:unhideWhenUsed="0"/>
+    <w:lsdException w:name="Colorful Grid" w:semiHidden="0" w:uiPriority="73" w:unhideWhenUsed="0"/>
+    <w:lsdException w:name="Light Shading Accent 1" w:semiHidden="0" w:uiPriority="60" w:unhideWhenUsed="0"/>
+    <w:lsdException w:name="Light List Accent 1" w:semiHidden="0" w:uiPriority="61" w:unhideWhenUsed="0"/>
+    <w:lsdException w:name="Light Grid Accent 1" w:semiHidden="0" w:uiPriority="62" w:unhideWhenUsed="0"/>
+    <w:lsdException w:name="Medium Shading 1 Accent 1" w:semiHidden="0" w:uiPriority="63" w:unhideWhenUsed="0"/>
+    <w:lsdException w:name="Medium Shading 2 Accent 1" w:semiHidden="0" w:uiPriority="64" w:unhideWhenUsed="0"/>
+    <w:lsdException w:name="Medium List 1 Accent 1" w:semiHidden="0" w:uiPriority="65" w:unhideWhenUsed="0"/>
+    <w:lsdException w:name="Revision" w:unhideWhenUsed="0"/>
+    <w:lsdException w:name="List Paragraph" w:semiHidden="0" w:uiPriority="34" w:unhideWhenUsed="0" w:qFormat="1"/>
+    <w:lsdException w:name="Quote" w:semiHidden="0" w:uiPriority="29" w:unhideWhenUsed="0" w:qFormat="1"/>
+    <w:lsdException w:name="Intense Quote" w:semiHidden="0" w:uiPriority="30" w:unhideWhenUsed="0" w:qFormat="1"/>
+    <w:lsdException w:name="Medium List 2 Accent 1" w:semiHidden="0" w:uiPriority="66" w:unhideWhenUsed="0"/>
+    <w:lsdException w:name="Medium Grid 1 Accent 1" w:semiHidden="0" w:uiPriority="67" w:unhideWhenUsed="0"/>
+    <w:lsdException w:name="Medium Grid 2 Accent 1" w:semiHidden="0" w:uiPriority="68" w:unhideWhenUsed="0"/>
+    <w:lsdException w:name="Medium Grid 3 Accent 1" w:semiHidden="0" w:uiPriority="69" w:unhideWhenUsed="0"/>
+    <w:lsdException w:name="Dark List Accent 1" w:semiHidden="0" w:uiPriority="70" w:unhideWhenUsed="0"/>
+    <w:lsdException w:name="Colorful Shading Accent 1" w:semiHidden="0" w:uiPriority="71" w:unhideWhenUsed="0"/>
+    <w:lsdException w:name="Colorful List Accent 1" w:semiHidden="0" w:uiPriority="72" w:unhideWhenUsed="0"/>
+    <w:lsdException w:name="Colorful Grid Accent 1" w:semiHidden="0" w:uiPriority="73" w:unhideWhenUsed="0"/>
+    <w:lsdException w:name="Light Shading Accent 2" w:semiHidden="0" w:uiPriority="60" w:unhideWhenUsed="0"/>
+    <w:lsdException w:name="Light List Accent 2" w:semiHidden="0" w:uiPriority="61" w:unhideWhenUsed="0"/>
+    <w:lsdException w:name="Light Grid Accent 2" w:semiHidden="0" w:uiPriority="62" w:unhideWhenUsed="0"/>
+    <w:lsdException w:name="Medium Shading 1 Accent 2" w:semiHidden="0" w:uiPriority="63" w:unhideWhenUsed="0"/>
+    <w:lsdException w:name="Medium Shading 2 Accent 2" w:semiHidden="0" w:uiPriority="64" w:unhideWhenUsed="0"/>
+    <w:lsdException w:name="Medium List 1 Accent 2" w:semiHidden="0" w:uiPriority="65" w:unhideWhenUsed="0"/>
+    <w:lsdException w:name="Medium List 2 Accent 2" w:semiHidden="0" w:uiPriority="66" w:unhideWhenUsed="0"/>
+    <w:lsdException w:name="Medium Grid 1 Accent 2" w:semiHidden="0" w:uiPriority="67" w:unhideWhenUsed="0"/>
+    <w:lsdException w:name="Medium Grid 2 Accent 2" w:semiHidden="0" w:uiPriority="68" w:unhideWhenUsed="0"/>
+    <w:lsdException w:name="Medium Grid 3 Accent 2" w:semiHidden="0" w:uiPriority="69" w:unhideWhenUsed="0"/>
+    <w:lsdException w:name="Dark List Accent 2" w:semiHidden="0" w:uiPriority="70" w:unhideWhenUsed="0"/>
+    <w:lsdException w:name="Colorful Shading Accent 2" w:semiHidden="0" w:uiPriority="71" w:unhideWhenUsed="0"/>
+    <w:lsdException w:name="Colorful List Accent 2" w:semiHidden="0" w:uiPriority="72" w:unhideWhenUsed="0"/>
+    <w:lsdException w:name="Colorful Grid Accent 2" w:semiHidden="0" w:uiPriority="73" w:unhideWhenUsed="0"/>
+    <w:lsdException w:name="Light Shading Accent 3" w:semiHidden="0" w:uiPriority="60" w:unhideWhenUsed="0"/>
+    <w:lsdException w:name="Light List Accent 3" w:semiHidden="0" w:uiPriority="61" w:unhideWhenUsed="0"/>
+    <w:lsdException w:name="Light Grid Accent 3" w:semiHidden="0" w:uiPriority="62" w:unhideWhenUsed="0"/>
+    <w:lsdException w:name="Medium Shading 1 Accent 3" w:semiHidden="0" w:uiPriority="63" w:unhideWhenUsed="0"/>
+    <w:lsdException w:name="Medium Shading 2 Accent 3" w:semiHidden="0" w:uiPriority="64" w:unhideWhenUsed="0"/>
+    <w:lsdException w:name="Medium List 1 Accent 3" w:semiHidden="0" w:uiPriority="65" w:unhideWhenUsed="0"/>
+    <w:lsdException w:name="Medium List 2 Accent 3" w:semiHidden="0" w:uiPriority="66" w:unhideWhenUsed="0"/>
+    <w:lsdException w:name="Medium Grid 1 Accent 3" w:semiHidden="0" w:uiPriority="67" w:unhideWhenUsed="0"/>
+    <w:lsdException w:name="Medium Grid 2 Accent 3" w:semiHidden="0" w:uiPriority="68" w:unhideWhenUsed="0"/>
+    <w:lsdException w:name="Medium Grid 3 Accent 3" w:semiHidden="0" w:uiPriority="69" w:unhideWhenUsed="0"/>
+    <w:lsdException w:name="Dark List Accent 3" w:semiHidden="0" w:uiPriority="70" w:unhideWhenUsed="0"/>
+    <w:lsdException w:name="Colorful Shading Accent 3" w:semiHidden="0" w:uiPriority="71" w:unhideWhenUsed="0"/>
+    <w:lsdException w:name="Colorful List Accent 3" w:semiHidden="0" w:uiPriority="72" w:unhideWhenUsed="0"/>
+    <w:lsdException w:name="Colorful Grid Accent 3" w:semiHidden="0" w:uiPriority="73" w:unhideWhenUsed="0"/>
+    <w:lsdException w:name="Light Shading Accent 4" w:semiHidden="0" w:uiPriority="60" w:unhideWhenUsed="0"/>
+    <w:lsdException w:name="Light List Accent 4" w:semiHidden="0" w:uiPriority="61" w:unhideWhenUsed="0"/>
+    <w:lsdException w:name="Light Grid Accent 4" w:semiHidden="0" w:uiPriority="62" w:unhideWhenUsed="0"/>
+    <w:lsdException w:name="Medium Shading 1 Accent 4" w:semiHidden="0" w:uiPriority="63" w:unhideWhenUsed="0"/>
+    <w:lsdException w:name="Medium Shading 2 Accent 4" w:semiHidden="0" w:uiPriority="64" w:unhideWhenUsed="0"/>
+    <w:lsdException w:name="Medium List 1 Accent 4" w:semiHidden="0" w:uiPriority="65" w:unhideWhenUsed="0"/>
+    <w:lsdException w:name="Medium List 2 Accent 4" w:semiHidden="0" w:uiPriority="66" w:unhideWhenUsed="0"/>
+    <w:lsdException w:name="Medium Grid 1 Accent 4" w:semiHidden="0" w:uiPriority="67" w:unhideWhenUsed="0"/>
+    <w:lsdException w:name="Medium Grid 2 Accent 4" w:semiHidden="0" w:uiPriority="68" w:unhideWhenUsed="0"/>
+    <w:lsdException w:name="Medium Grid 3 Accent 4" w:semiHidden="0" w:uiPriority="69" w:unhideWhenUsed="0"/>
+    <w:lsdException w:name="Dark List Accent 4" w:semiHidden="0" w:uiPriority="70" w:unhideWhenUsed="0"/>
+    <w:lsdException w:name="Colorful Shading Accent 4" w:semiHidden="0" w:uiPriority="71" w:unhideWhenUsed="0"/>
+    <w:lsdException w:name="Colorful List Accent 4" w:semiHidden="0" w:uiPriority="72" w:unhideWhenUsed="0"/>
+    <w:lsdException w:name="Colorful Grid Accent 4" w:semiHidden="0" w:uiPriority="73" w:unhideWhenUsed="0"/>
+    <w:lsdException w:name="Light Shading Accent 5" w:semiHidden="0" w:uiPriority="60" w:unhideWhenUsed="0"/>
+    <w:lsdException w:name="Light List Accent 5" w:semiHidden="0" w:uiPriority="61" w:unhideWhenUsed="0"/>
+    <w:lsdException w:name="Light Grid Accent 5" w:semiHidden="0" w:uiPriority="62" w:unhideWhenUsed="0"/>
+    <w:lsdException w:name="Medium Shading 1 Accent 5" w:semiHidden="0" w:uiPriority="63" w:unhideWhenUsed="0"/>
+    <w:lsdException w:name="Medium Shading 2 Accent 5" w:semiHidden="0" w:uiPriority="64" w:unhideWhenUsed="0"/>
+    <w:lsdException w:name="Medium List 1 Accent 5" w:semiHidden="0" w:uiPriority="65" w:unhideWhenUsed="0"/>
+    <w:lsdException w:name="Medium List 2 Accent 5" w:semiHidden="0" w:uiPriority="66" w:unhideWhenUsed="0"/>
+    <w:lsdException w:name="Medium Grid 1 Accent 5" w:semiHidden="0" w:uiPriority="67" w:unhideWhenUsed="0"/>
+    <w:lsdException w:name="Medium Grid 2 Accent 5" w:semiHidden="0" w:uiPriority="68" w:unhideWhenUsed="0"/>
+    <w:lsdException w:name="Medium Grid 3 Accent 5" w:semiHidden="0" w:uiPriority="69" w:unhideWhenUsed="0"/>
+    <w:lsdException w:name="Dark List Accent 5" w:semiHidden="0" w:uiPriority="70" w:unhideWhenUsed="0"/>
+    <w:lsdException w:name="Colorful Shading Accent 5" w:semiHidden="0" w:uiPriority="71" w:unhideWhenUsed="0"/>
+    <w:lsdException w:name="Colorful List Accent 5" w:semiHidden="0" w:uiPriority="72" w:unhideWhenUsed="0"/>
+    <w:lsdException w:name="Colorful Grid Accent 5" w:semiHidden="0" w:uiPriority="73" w:unhideWhenUsed="0"/>
+    <w:lsdException w:name="Light Shading Accent 6" w:semiHidden="0" w:uiPriority="60" w:unhideWhenUsed="0"/>
+    <w:lsdException w:name="Light List Accent 6" w:semiHidden="0" w:uiPriority="61" w:unhideWhenUsed="0"/>
+    <w:lsdException w:name="Light Grid Accent 6" w:semiHidden="0" w:uiPriority="62" w:unhideWhenUsed="0"/>
+    <w:lsdException w:name="Medium Shading 1 Accent 6" w:semiHidden="0" w:uiPriority="63" w:unhideWhenUsed="0"/>
+    <w:lsdException w:name="Medium Shading 2 Accent 6" w:semiHidden="0" w:uiPriority="64" w:unhideWhenUsed="0"/>
+    <w:lsdException w:name="Medium List 1 Accent 6" w:semiHidden="0" w:uiPriority="65" w:unhideWhenUsed="0"/>
+    <w:lsdException w:name="Medium List 2 Accent 6" w:semiHidden="0" w:uiPriority="66" w:unhideWhenUsed="0"/>
+    <w:lsdException w:name="Medium Grid 1 Accent 6" w:semiHidden="0" w:uiPriority="67" w:unhideWhenUsed="0"/>
+    <w:lsdException w:name="Medium Grid 2 Accent 6" w:semiHidden="0" w:uiPriority="68" w:unhideWhenUsed="0"/>
+    <w:lsdException w:name="Medium Grid 3 Accent 6" w:semiHidden="0" w:uiPriority="69" w:unhideWhenUsed="0"/>
+    <w:lsdException w:name="Dark List Accent 6" w:semiHidden="0" w:uiPriority="70" w:unhideWhenUsed="0"/>
+    <w:lsdException w:name="Colorful Shading Accent 6" w:semiHidden="0" w:uiPriority="71" w:unhideWhenUsed="0"/>
+    <w:lsdException w:name="Colorful List Accent 6" w:semiHidden="0" w:uiPriority="72" w:unhideWhenUsed="0"/>
+    <w:lsdException w:name="Colorful Grid Accent 6" w:semiHidden="0" w:uiPriority="73" w:unhideWhenUsed="0"/>
+    <w:lsdException w:name="Subtle Emphasis" w:semiHidden="0" w:uiPriority="19" w:unhideWhenUsed="0" w:qFormat="1"/>
+    <w:lsdException w:name="Intense Emphasis" w:semiHidden="0" w:uiPriority="21" w:unhideWhenUsed="0" w:qFormat="1"/>
+    <w:lsdException w:name="Subtle Reference" w:semiHidden="0" w:uiPriority="31" w:unhideWhenUsed="0" w:qFormat="1"/>
+    <w:lsdException w:name="Intense Reference" w:semiHidden="0" w:uiPriority="32" w:unhideWhenUsed="0" w:qFormat="1"/>
+    <w:lsdException w:name="Book Title" w:semiHidden="0" w:uiPriority="33" w:unhideWhenUsed="0" w:qFormat="1"/>
+    <w:lsdException w:name="Bibliography" w:uiPriority="37"/>
+    <w:lsdException w:name="TOC Heading" w:uiPriority="39" w:qFormat="1"/>
+  </w:latentStyles>
+  <w:style w:type="paragraph" w:default="1" w:styleId="Normal">
+    <w:name w:val="Normal"/>
+    <w:qFormat/>
+  </w:style>
+  <w:style w:type="paragraph" w:styleId="Heading1">
+    <w:name w:val="heading 1"/>
+    <w:basedOn w:val="Normal"/>
+    <w:next w:val="Normal"/>
+    <w:link w:val="Heading1Char"/>
+    <w:uiPriority w:val="9"/>
+    <w:qFormat/>
+    <w:rsid w:val="002F420E"/>
+    <w:pPr>
+      <w:keepNext/>
+      <w:keepLines/>
+      <w:spacing w:before="240" w:after="0"/>
+      <w:outlineLvl w:val="0"/>
+    </w:pPr>
+    <w:rPr>
+      <w:rFonts w:asciiTheme="majorHAnsi" w:eastAsiaTheme="majorEastAsia" w:hAnsiTheme="majorHAnsi" w:cstheme="majorBidi"/>
+      <w:color w:val="2E74B5" w:themeColor="accent1" w:themeShade="BF"/>
+      <w:sz w:val="32"/>
+      <w:szCs w:val="32"/>
+    </w:rPr>
+  </w:style>
+  <w:style w:type="paragraph" w:styleId="Heading2">
+    <w:name w:val="heading 2"/>
+    <w:basedOn w:val="Normal"/>
+    <w:next w:val="Normal"/>
+    <w:link w:val="Heading2Char"/>
+    <w:uiPriority w:val="9"/>
+    <w:unhideWhenUsed/>
+    <w:qFormat/>
+    <w:rsid w:val="002F420E"/>
+    <w:pPr>
+      <w:keepNext/>
+      <w:keepLines/>
+      <w:spacing w:before="40" w:after="0"/>
+      <w:outlineLvl w:val="1"/>
+    </w:pPr>
+    <w:rPr>
+      <w:rFonts w:asciiTheme="majorHAnsi" w:eastAsiaTheme="majorEastAsia" w:hAnsiTheme="majorHAnsi" w:cstheme="majorBidi"/>
+      <w:color w:val="2E74B5" w:themeColor="accent1" w:themeShade="BF"/>
+      <w:sz w:val="26"/>
+      <w:szCs w:val="26"/>
+    </w:rPr>
+  </w:style>
+  <w:style w:type="paragraph" w:styleId="Heading3">
+    <w:name w:val="heading 3"/>
+    <w:basedOn w:val="Normal"/>
+    <w:next w:val="Normal"/>
+    <w:link w:val="Heading3Char"/>
+    <w:uiPriority w:val="9"/>
+    <w:unhideWhenUsed/>
+    <w:qFormat/>
+    <w:rsid w:val="000E5043"/>
+    <w:pPr>
+      <w:keepNext/>
+      <w:keepLines/>
+      <w:spacing w:before="40" w:after="0"/>
+      <w:outlineLvl w:val="2"/>
+    </w:pPr>
+    <w:rPr>
+      <w:rFonts w:asciiTheme="majorHAnsi" w:eastAsiaTheme="majorEastAsia" w:hAnsiTheme="majorHAnsi" w:cstheme="majorBidi"/>
+      <w:color w:val="1F4D78" w:themeColor="accent1" w:themeShade="7F"/>
+      <w:sz w:val="24"/>
+      <w:szCs w:val="24"/>
+    </w:rPr>
+  </w:style>
+  <w:style w:type="character" w:default="1" w:styleId="DefaultParagraphFont">
+    <w:name w:val="Default Paragraph Font"/>
+    <w:uiPriority w:val="1"/>
+    <w:semiHidden/>
+    <w:unhideWhenUsed/>
+  </w:style>
+  <w:style w:type="table" w:default="1" w:styleId="TableNormal">
+    <w:name w:val="Normal Table"/>
+    <w:uiPriority w:val="99"/>
+    <w:semiHidden/>
+    <w:unhideWhenUsed/>
+    <w:tblPr>
+      <w:tblInd w:w="0" w:type="dxa"/>
+      <w:tblCellMar>
+        <w:top w:w="0" w:type="dxa"/>
+        <w:left w:w="108" w:type="dxa"/>
+        <w:bottom w:w="0" w:type="dxa"/>
+        <w:right w:w="108" w:type="dxa"/>
+      </w:tblCellMar>
+    </w:tblPr>
+  </w:style>
+  <w:style w:type="numbering" w:default="1" w:styleId="NoList">
+    <w:name w:val="No List"/>
+    <w:uiPriority w:val="99"/>
+    <w:semiHidden/>
+    <w:unhideWhenUsed/>
+  </w:style>
+  <w:style w:type="character" w:customStyle="1" w:styleId="Heading1Char">
+    <w:name w:val="Heading 1 Char"/>
+    <w:basedOn w:val="DefaultParagraphFont"/>
+    <w:link w:val="Heading1"/>
+    <w:uiPriority w:val="9"/>
+    <w:rsid w:val="002F420E"/>
+    <w:rPr>
+      <w:rFonts w:asciiTheme="majorHAnsi" w:eastAsiaTheme="majorEastAsia" w:hAnsiTheme="majorHAnsi" w:cstheme="majorBidi"/>
+      <w:color w:val="2E74B5" w:themeColor="accent1" w:themeShade="BF"/>
+      <w:sz w:val="32"/>
+      <w:szCs w:val="32"/>
+    </w:rPr>
+  </w:style>
+  <w:style w:type="character" w:customStyle="1" w:styleId="Heading2Char">
+    <w:name w:val="Heading 2 Char"/>
+    <w:basedOn w:val="DefaultParagraphFont"/>
+    <w:link w:val="Heading2"/>
+    <w:uiPriority w:val="9"/>
+    <w:rsid w:val="002F420E"/>
+    <w:rPr>
+      <w:rFonts w:asciiTheme="majorHAnsi" w:eastAsiaTheme="majorEastAsia" w:hAnsiTheme="majorHAnsi" w:cstheme="majorBidi"/>
+      <w:color w:val="2E74B5" w:themeColor="accent1" w:themeShade="BF"/>
+      <w:sz w:val="26"/>
+      <w:szCs w:val="26"/>
+    </w:rPr>
+  </w:style>
+  <w:style w:type="paragraph" w:styleId="NoSpacing">
+    <w:name w:val="No Spacing"/>
+    <w:link w:val="NoSpacingChar"/>
+    <w:uiPriority w:val="1"/>
+    <w:qFormat/>
+    <w:rsid w:val="00E72222"/>
+    <w:pPr>
+      <w:spacing w:after="0" w:line="240" w:lineRule="auto"/>
+    </w:pPr>
+    <w:rPr>
+      <w:lang w:eastAsia="en-US"/>
+    </w:rPr>
+  </w:style>
+  <w:style w:type="character" w:customStyle="1" w:styleId="NoSpacingChar">
+    <w:name w:val="No Spacing Char"/>
+    <w:basedOn w:val="DefaultParagraphFont"/>
+    <w:link w:val="NoSpacing"/>
+    <w:uiPriority w:val="1"/>
+    <w:rsid w:val="00E72222"/>
+    <w:rPr>
+      <w:lang w:eastAsia="en-US"/>
+    </w:rPr>
+  </w:style>
+  <w:style w:type="character" w:customStyle="1" w:styleId="Heading3Char">
+    <w:name w:val="Heading 3 Char"/>
+    <w:basedOn w:val="DefaultParagraphFont"/>
+    <w:link w:val="Heading3"/>
+    <w:uiPriority w:val="9"/>
+    <w:rsid w:val="000E5043"/>
+    <w:rPr>
+      <w:rFonts w:asciiTheme="majorHAnsi" w:eastAsiaTheme="majorEastAsia" w:hAnsiTheme="majorHAnsi" w:cstheme="majorBidi"/>
+      <w:color w:val="1F4D78" w:themeColor="accent1" w:themeShade="7F"/>
+      <w:sz w:val="24"/>
+      <w:szCs w:val="24"/>
+    </w:rPr>
+  </w:style>
+  <w:style w:type="character" w:styleId="Hyperlink">
+    <w:name w:val="Hyperlink"/>
+    <w:basedOn w:val="DefaultParagraphFont"/>
+    <w:uiPriority w:val="99"/>
+    <w:unhideWhenUsed/>
+    <w:rsid w:val="00AB1B5D"/>
+    <w:rPr>
+      <w:color w:val="0563C1" w:themeColor="hyperlink"/>
+      <w:u w:val="single"/>
+    </w:rPr>
+  </w:style>
+</w:styles>
+</file>
+
+<file path=word/stylesWithEffects.xml><?xml version="1.0" encoding="utf-8"?>
+<w:styles xmlns:wpc="http://schemas.microsoft.com/office/word/2010/wordprocessingCanvas" xmlns:mc="http://schemas.openxmlformats.org/markup-compatibility/2006" xmlns:o="urn:schemas-microsoft-com:office:office" xmlns:r="http://schemas.openxmlformats.org/officeDocument/2006/relationships" xmlns:m="http://schemas.openxmlformats.org/officeDocument/2006/math" xmlns:v="urn:schemas-microsoft-com:vml" xmlns:wp14="http://schemas.microsoft.com/office/word/2010/wordprocessingDrawing" xmlns:wp="http://schemas.openxmlformats.org/drawingml/2006/wordprocessingDrawing" xmlns:w10="urn:schemas-microsoft-com:office:word" xmlns:w="http://schemas.openxmlformats.org/wordprocessingml/2006/main" xmlns:w14="http://schemas.microsoft.com/office/word/2010/wordml" xmlns:wpg="http://schemas.microsoft.com/office/word/2010/wordprocessingGroup" xmlns:wpi="http://schemas.microsoft.com/office/word/2010/wordprocessingInk" xmlns:wne="http://schemas.microsoft.com/office/word/2006/wordml" xmlns:wps="http://schemas.microsoft.com/office/word/2010/wordprocessingShape" mc:Ignorable="w14 wp14">
+  <w:docDefaults>
+    <w:rPrDefault>
+      <w:rPr>
+        <w:rFonts w:asciiTheme="minorHAnsi" w:eastAsiaTheme="minorEastAsia" w:hAnsiTheme="minorHAnsi" w:cstheme="minorBidi"/>
+        <w:sz w:val="22"/>
+        <w:szCs w:val="22"/>
+        <w:lang w:val="en-US" w:eastAsia="zh-CN" w:bidi="ar-SA"/>
+      </w:rPr>
+    </w:rPrDefault>
+    <w:pPrDefault>
+      <w:pPr>
+        <w:spacing w:after="160" w:line="259" w:lineRule="auto"/>
+      </w:pPr>
+    </w:pPrDefault>
+  </w:docDefaults>
+  <w:latentStyles w:defLockedState="0" w:defUIPriority="99" w:defSemiHidden="1" w:defUnhideWhenUsed="1" w:defQFormat="0" w:count="267">
+    <w:lsdException w:name="Normal" w:semiHidden="0" w:uiPriority="0" w:unhideWhenUsed="0" w:qFormat="1"/>
+    <w:lsdException w:name="heading 1" w:semiHidden="0" w:uiPriority="9" w:unhideWhenUsed="0" w:qFormat="1"/>
+    <w:lsdException w:name="heading 2" w:uiPriority="9" w:qFormat="1"/>
+    <w:lsdException w:name="heading 3" w:uiPriority="9" w:qFormat="1"/>
+    <w:lsdException w:name="heading 4" w:uiPriority="9" w:qFormat="1"/>
+    <w:lsdException w:name="heading 5" w:uiPriority="9" w:qFormat="1"/>
+    <w:lsdException w:name="heading 6" w:uiPriority="9" w:qFormat="1"/>
+    <w:lsdException w:name="heading 7" w:uiPriority="9" w:qFormat="1"/>
+    <w:lsdException w:name="heading 8" w:uiPriority="9" w:qFormat="1"/>
+    <w:lsdException w:name="heading 9" w:uiPriority="9" w:qFormat="1"/>
+    <w:lsdException w:name="toc 1" w:uiPriority="39"/>
+    <w:lsdException w:name="toc 2" w:uiPriority="39"/>
+    <w:lsdException w:name="toc 3" w:uiPriority="39"/>
+    <w:lsdException w:name="toc 4" w:uiPriority="39"/>
+    <w:lsdException w:name="toc 5" w:uiPriority="39"/>
+    <w:lsdException w:name="toc 6" w:uiPriority="39"/>
+    <w:lsdException w:name="toc 7" w:uiPriority="39"/>
+    <w:lsdException w:name="toc 8" w:uiPriority="39"/>
+    <w:lsdException w:name="toc 9" w:uiPriority="39"/>
+    <w:lsdException w:name="caption" w:uiPriority="35" w:qFormat="1"/>
+    <w:lsdException w:name="Title" w:semiHidden="0" w:uiPriority="10" w:unhideWhenUsed="0" w:qFormat="1"/>
+    <w:lsdException w:name="Default Paragraph Font" w:uiPriority="1"/>
+    <w:lsdException w:name="Subtitle" w:semiHidden="0" w:uiPriority="11" w:unhideWhenUsed="0" w:qFormat="1"/>
+    <w:lsdException w:name="Strong" w:semiHidden="0" w:uiPriority="22" w:unhideWhenUsed="0" w:qFormat="1"/>
+    <w:lsdException w:name="Emphasis" w:semiHidden="0" w:uiPriority="20" w:unhideWhenUsed="0" w:qFormat="1"/>
+    <w:lsdException w:name="Table Grid" w:semiHidden="0" w:uiPriority="39" w:unhideWhenUsed="0"/>
+    <w:lsdException w:name="Placeholder Text" w:unhideWhenUsed="0"/>
+    <w:lsdException w:name="No Spacing" w:semiHidden="0" w:uiPriority="1" w:unhideWhenUsed="0" w:qFormat="1"/>
+    <w:lsdException w:name="Light Shading" w:semiHidden="0" w:uiPriority="60" w:unhideWhenUsed="0"/>
+    <w:lsdException w:name="Light List" w:semiHidden="0" w:uiPriority="61" w:unhideWhenUsed="0"/>
+    <w:lsdException w:name="Light Grid" w:semiHidden="0" w:uiPriority="62" w:unhideWhenUsed="0"/>
+    <w:lsdException w:name="Medium Shading 1" w:semiHidden="0" w:uiPriority="63" w:unhideWhenUsed="0"/>
+    <w:lsdException w:name="Medium Shading 2" w:semiHidden="0" w:uiPriority="64" w:unhideWhenUsed="0"/>
+    <w:lsdException w:name="Medium List 1" w:semiHidden="0" w:uiPriority="65" w:unhideWhenUsed="0"/>
+    <w:lsdException w:name="Medium List 2" w:semiHidden="0" w:uiPriority="66" w:unhideWhenUsed="0"/>
+    <w:lsdException w:name="Medium Grid 1" w:semiHidden="0" w:uiPriority="67" w:unhideWhenUsed="0"/>
+    <w:lsdException w:name="Medium Grid 2" w:semiHidden="0" w:uiPriority="68" w:unhideWhenUsed="0"/>
+    <w:lsdException w:name="Medium Grid 3" w:semiHidden="0" w:uiPriority="69" w:unhideWhenUsed="0"/>
+    <w:lsdException w:name="Dark List" w:semiHidden="0" w:uiPriority="70" w:unhideWhenUsed="0"/>
+    <w:lsdException w:name="Colorful Shading" w:semiHidden="0" w:uiPriority="71" w:unhideWhenUsed="0"/>
+    <w:lsdException w:name="Colorful List" w:semiHidden="0" w:uiPriority="72" w:unhideWhenUsed="0"/>
+    <w:lsdException w:name="Colorful Grid" w:semiHidden="0" w:uiPriority="73" w:unhideWhenUsed="0"/>
+    <w:lsdException w:name="Light Shading Accent 1" w:semiHidden="0" w:uiPriority="60" w:unhideWhenUsed="0"/>
+    <w:lsdException w:name="Light List Accent 1" w:semiHidden="0" w:uiPriority="61" w:unhideWhenUsed="0"/>
+    <w:lsdException w:name="Light Grid Accent 1" w:semiHidden="0" w:uiPriority="62" w:unhideWhenUsed="0"/>
+    <w:lsdException w:name="Medium Shading 1 Accent 1" w:semiHidden="0" w:uiPriority="63" w:unhideWhenUsed="0"/>
+    <w:lsdException w:name="Medium Shading 2 Accent 1" w:semiHidden="0" w:uiPriority="64" w:unhideWhenUsed="0"/>
+    <w:lsdException w:name="Medium List 1 Accent 1" w:semiHidden="0" w:uiPriority="65" w:unhideWhenUsed="0"/>
+    <w:lsdException w:name="Revision" w:unhideWhenUsed="0"/>
+    <w:lsdException w:name="List Paragraph" w:semiHidden="0" w:uiPriority="34" w:unhideWhenUsed="0" w:qFormat="1"/>
+    <w:lsdException w:name="Quote" w:semiHidden="0" w:uiPriority="29" w:unhideWhenUsed="0" w:qFormat="1"/>
+    <w:lsdException w:name="Intense Quote" w:semiHidden="0" w:uiPriority="30" w:unhideWhenUsed="0" w:qFormat="1"/>
+    <w:lsdException w:name="Medium List 2 Accent 1" w:semiHidden="0" w:uiPriority="66" w:unhideWhenUsed="0"/>
+    <w:lsdException w:name="Medium Grid 1 Accent 1" w:semiHidden="0" w:uiPriority="67" w:unhideWhenUsed="0"/>
+    <w:lsdException w:name="Medium Grid 2 Accent 1" w:semiHidden="0" w:uiPriority="68" w:unhideWhenUsed="0"/>
+    <w:lsdException w:name="Medium Grid 3 Accent 1" w:semiHidden="0" w:uiPriority="69" w:unhideWhenUsed="0"/>
+    <w:lsdException w:name="Dark List Accent 1" w:semiHidden="0" w:uiPriority="70" w:unhideWhenUsed="0"/>
+    <w:lsdException w:name="Colorful Shading Accent 1" w:semiHidden="0" w:uiPriority="71" w:unhideWhenUsed="0"/>
+    <w:lsdException w:name="Colorful List Accent 1" w:semiHidden="0" w:uiPriority="72" w:unhideWhenUsed="0"/>
+    <w:lsdException w:name="Colorful Grid Accent 1" w:semiHidden="0" w:uiPriority="73" w:unhideWhenUsed="0"/>
+    <w:lsdException w:name="Light Shading Accent 2" w:semiHidden="0" w:uiPriority="60" w:unhideWhenUsed="0"/>
+    <w:lsdException w:name="Light List Accent 2" w:semiHidden="0" w:uiPriority="61" w:unhideWhenUsed="0"/>
+    <w:lsdException w:name="Light Grid Accent 2" w:semiHidden="0" w:uiPriority="62" w:unhideWhenUsed="0"/>
+    <w:lsdException w:name="Medium Shading 1 Accent 2" w:semiHidden="0" w:uiPriority="63" w:unhideWhenUsed="0"/>
+    <w:lsdException w:name="Medium Shading 2 Accent 2" w:semiHidden="0" w:uiPriority="64" w:unhideWhenUsed="0"/>
+    <w:lsdException w:name="Medium List 1 Accent 2" w:semiHidden="0" w:uiPriority="65" w:unhideWhenUsed="0"/>
+    <w:lsdException w:name="Medium List 2 Accent 2" w:semiHidden="0" w:uiPriority="66" w:unhideWhenUsed="0"/>
+    <w:lsdException w:name="Medium Grid 1 Accent 2" w:semiHidden="0" w:uiPriority="67" w:unhideWhenUsed="0"/>
+    <w:lsdException w:name="Medium Grid 2 Accent 2" w:semiHidden="0" w:uiPriority="68" w:unhideWhenUsed="0"/>
+    <w:lsdException w:name="Medium Grid 3 Accent 2" w:semiHidden="0" w:uiPriority="69" w:unhideWhenUsed="0"/>
+    <w:lsdException w:name="Dark List Accent 2" w:semiHidden="0" w:uiPriority="70" w:unhideWhenUsed="0"/>
+    <w:lsdException w:name="Colorful Shading Accent 2" w:semiHidden="0" w:uiPriority="71" w:unhideWhenUsed="0"/>
+    <w:lsdException w:name="Colorful List Accent 2" w:semiHidden="0" w:uiPriority="72" w:unhideWhenUsed="0"/>
+    <w:lsdException w:name="Colorful Grid Accent 2" w:semiHidden="0" w:uiPriority="73" w:unhideWhenUsed="0"/>
+    <w:lsdException w:name="Light Shading Accent 3" w:semiHidden="0" w:uiPriority="60" w:unhideWhenUsed="0"/>
+    <w:lsdException w:name="Light List Accent 3" w:semiHidden="0" w:uiPriority="61" w:unhideWhenUsed="0"/>
+    <w:lsdException w:name="Light Grid Accent 3" w:semiHidden="0" w:uiPriority="62" w:unhideWhenUsed="0"/>
+    <w:lsdException w:name="Medium Shading 1 Accent 3" w:semiHidden="0" w:uiPriority="63" w:unhideWhenUsed="0"/>
+    <w:lsdException w:name="Medium Shading 2 Accent 3" w:semiHidden="0" w:uiPriority="64" w:unhideWhenUsed="0"/>
+    <w:lsdException w:name="Medium List 1 Accent 3" w:semiHidden="0" w:uiPriority="65" w:unhideWhenUsed="0"/>
+    <w:lsdException w:name="Medium List 2 Accent 3" w:semiHidden="0" w:uiPriority="66" w:unhideWhenUsed="0"/>
+    <w:lsdException w:name="Medium Grid 1 Accent 3" w:semiHidden="0" w:uiPriority="67" w:unhideWhenUsed="0"/>
+    <w:lsdException w:name="Medium Grid 2 Accent 3" w:semiHidden="0" w:uiPriority="68" w:unhideWhenUsed="0"/>
+    <w:lsdException w:name="Medium Grid 3 Accent 3" w:semiHidden="0" w:uiPriority="69" w:unhideWhenUsed="0"/>
+    <w:lsdException w:name="Dark List Accent 3" w:semiHidden="0" w:uiPriority="70" w:unhideWhenUsed="0"/>
+    <w:lsdException w:name="Colorful Shading Accent 3" w:semiHidden="0" w:uiPriority="71" w:unhideWhenUsed="0"/>
+    <w:lsdException w:name="Colorful List Accent 3" w:semiHidden="0" w:uiPriority="72" w:unhideWhenUsed="0"/>
+    <w:lsdException w:name="Colorful Grid Accent 3" w:semiHidden="0" w:uiPriority="73" w:unhideWhenUsed="0"/>
+    <w:lsdException w:name="Light Shading Accent 4" w:semiHidden="0" w:uiPriority="60" w:unhideWhenUsed="0"/>
+    <w:lsdException w:name="Light List Accent 4" w:semiHidden="0" w:uiPriority="61" w:unhideWhenUsed="0"/>
+    <w:lsdException w:name="Light Grid Accent 4" w:semiHidden="0" w:uiPriority="62" w:unhideWhenUsed="0"/>
+    <w:lsdException w:name="Medium Shading 1 Accent 4" w:semiHidden="0" w:uiPriority="63" w:unhideWhenUsed="0"/>
+    <w:lsdException w:name="Medium Shading 2 Accent 4" w:semiHidden="0" w:uiPriority="64" w:unhideWhenUsed="0"/>
+    <w:lsdException w:name="Medium List 1 Accent 4" w:semiHidden="0" w:uiPriority="65" w:unhideWhenUsed="0"/>
+    <w:lsdException w:name="Medium List 2 Accent 4" w:semiHidden="0" w:uiPriority="66" w:unhideWhenUsed="0"/>
+    <w:lsdException w:name="Medium Grid 1 Accent 4" w:semiHidden="0" w:uiPriority="67" w:unhideWhenUsed="0"/>
+    <w:lsdException w:name="Medium Grid 2 Accent 4" w:semiHidden="0" w:uiPriority="68" w:unhideWhenUsed="0"/>
+    <w:lsdException w:name="Medium Grid 3 Accent 4" w:semiHidden="0" w:uiPriority="69" w:unhideWhenUsed="0"/>
+    <w:lsdException w:name="Dark List Accent 4" w:semiHidden="0" w:uiPriority="70" w:unhideWhenUsed="0"/>
+    <w:lsdException w:name="Colorful Shading Accent 4" w:semiHidden="0" w:uiPriority="71" w:unhideWhenUsed="0"/>
+    <w:lsdException w:name="Colorful List Accent 4" w:semiHidden="0" w:uiPriority="72" w:unhideWhenUsed="0"/>
+    <w:lsdException w:name="Colorful Grid Accent 4" w:semiHidden="0" w:uiPriority="73" w:unhideWhenUsed="0"/>
+    <w:lsdException w:name="Light Shading Accent 5" w:semiHidden="0" w:uiPriority="60" w:unhideWhenUsed="0"/>
+    <w:lsdException w:name="Light List Accent 5" w:semiHidden="0" w:uiPriority="61" w:unhideWhenUsed="0"/>
+    <w:lsdException w:name="Light Grid Accent 5" w:semiHidden="0" w:uiPriority="62" w:unhideWhenUsed="0"/>
+    <w:lsdException w:name="Medium Shading 1 Accent 5" w:semiHidden="0" w:uiPriority="63" w:unhideWhenUsed="0"/>
+    <w:lsdException w:name="Medium Shading 2 Accent 5" w:semiHidden="0" w:uiPriority="64" w:unhideWhenUsed="0"/>
+    <w:lsdException w:name="Medium List 1 Accent 5" w:semiHidden="0" w:uiPriority="65" w:unhideWhenUsed="0"/>
+    <w:lsdException w:name="Medium List 2 Accent 5" w:semiHidden="0" w:uiPriority="66" w:unhideWhenUsed="0"/>
+    <w:lsdException w:name="Medium Grid 1 Accent 5" w:semiHidden="0" w:uiPriority="67" w:unhideWhenUsed="0"/>
+    <w:lsdException w:name="Medium Grid 2 Accent 5" w:semiHidden="0" w:uiPriority="68" w:unhideWhenUsed="0"/>
+    <w:lsdException w:name="Medium Grid 3 Accent 5" w:semiHidden="0" w:uiPriority="69" w:unhideWhenUsed="0"/>
+    <w:lsdException w:name="Dark List Accent 5" w:semiHidden="0" w:uiPriority="70" w:unhideWhenUsed="0"/>
+    <w:lsdException w:name="Colorful Shading Accent 5" w:semiHidden="0" w:uiPriority="71" w:unhideWhenUsed="0"/>
+    <w:lsdException w:name="Colorful List Accent 5" w:semiHidden="0" w:uiPriority="72" w:unhideWhenUsed="0"/>
+    <w:lsdException w:name="Colorful Grid Accent 5" w:semiHidden="0" w:uiPriority="73" w:unhideWhenUsed="0"/>
+    <w:lsdException w:name="Light Shading Accent 6" w:semiHidden="0" w:uiPriority="60" w:unhideWhenUsed="0"/>
+    <w:lsdException w:name="Light List Accent 6" w:semiHidden="0" w:uiPriority="61" w:unhideWhenUsed="0"/>
+    <w:lsdException w:name="Light Grid Accent 6" w:semiHidden="0" w:uiPriority="62" w:unhideWhenUsed="0"/>
+    <w:lsdException w:name="Medium Shading 1 Accent 6" w:semiHidden="0" w:uiPriority="63" w:unhideWhenUsed="0"/>
+    <w:lsdException w:name="Medium Shading 2 Accent 6" w:semiHidden="0" w:uiPriority="64" w:unhideWhenUsed="0"/>
+    <w:lsdException w:name="Medium List 1 Accent 6" w:semiHidden="0" w:uiPriority="65" w:unhideWhenUsed="0"/>
+    <w:lsdException w:name="Medium List 2 Accent 6" w:semiHidden="0" w:uiPriority="66" w:unhideWhenUsed="0"/>
+    <w:lsdException w:name="Medium Grid 1 Accent 6" w:semiHidden="0" w:uiPriority="67" w:unhideWhenUsed="0"/>
+    <w:lsdException w:name="Medium Grid 2 Accent 6" w:semiHidden="0" w:uiPriority="68" w:unhideWhenUsed="0"/>
+    <w:lsdException w:name="Medium Grid 3 Accent 6" w:semiHidden="0" w:uiPriority="69" w:unhideWhenUsed="0"/>
+    <w:lsdException w:name="Dark List Accent 6" w:semiHidden="0" w:uiPriority="70" w:unhideWhenUsed="0"/>
+    <w:lsdException w:name="Colorful Shading Accent 6" w:semiHidden="0" w:uiPriority="71" w:unhideWhenUsed="0"/>
+    <w:lsdException w:name="Colorful List Accent 6" w:semiHidden="0" w:uiPriority="72" w:unhideWhenUsed="0"/>
+    <w:lsdException w:name="Colorful Grid Accent 6" w:semiHidden="0" w:uiPriority="73" w:unhideWhenUsed="0"/>
+    <w:lsdException w:name="Subtle Emphasis" w:semiHidden="0" w:uiPriority="19" w:unhideWhenUsed="0" w:qFormat="1"/>
+    <w:lsdException w:name="Intense Emphasis" w:semiHidden="0" w:uiPriority="21" w:unhideWhenUsed="0" w:qFormat="1"/>
+    <w:lsdException w:name="Subtle Reference" w:semiHidden="0" w:uiPriority="31" w:unhideWhenUsed="0" w:qFormat="1"/>
+    <w:lsdException w:name="Intense Reference" w:semiHidden="0" w:uiPriority="32" w:unhideWhenUsed="0" w:qFormat="1"/>
+    <w:lsdException w:name="Book Title" w:semiHidden="0" w:uiPriority="33" w:unhideWhenUsed="0" w:qFormat="1"/>
+    <w:lsdException w:name="Bibliography" w:uiPriority="37"/>
+    <w:lsdException w:name="TOC Heading" w:uiPriority="39" w:qFormat="1"/>
   </w:latentStyles>
   <w:style w:type="paragraph" w:default="1" w:styleId="Normal">
     <w:name w:val="Normal"/>
@@ -5202,7 +5452,7 @@
   <a:extraClrSchemeLst/>
   <a:extLst>
     <a:ext uri="{05A4C25C-085E-4340-85A3-A5531E510DB2}">
-      <thm15:themeFamily xmlns:thm15="http://schemas.microsoft.com/office/thememl/2012/main" name="Office Theme" id="{62F939B6-93AF-4DB8-9C6B-D6C7DFDC589F}" vid="{4A3C46E8-61CC-4603-A589-7422A47A8E4A}"/>
+      <thm15:themeFamily xmlns:thm15="http://schemas.microsoft.com/office/thememl/2012/main" xmlns="" name="Office Theme" id="{62F939B6-93AF-4DB8-9C6B-D6C7DFDC589F}" vid="{4A3C46E8-61CC-4603-A589-7422A47A8E4A}"/>
     </a:ext>
   </a:extLst>
 </a:theme>

</xml_diff>

<commit_message>
update doc from home @20151228
</commit_message>
<xml_diff>
--- a/note/study.docx
+++ b/note/study.docx
@@ -1612,6 +1612,9 @@
     <w:p>
       <w:pPr>
         <w:pStyle w:val="Heading3"/>
+        <w:rPr>
+          <w:rFonts w:hint="eastAsia"/>
+        </w:rPr>
       </w:pPr>
       <w:r>
         <w:rPr>
@@ -1624,121 +1627,135 @@
       </w:r>
     </w:p>
     <w:p>
-      <w:pPr>
-        <w:pStyle w:val="Heading3"/>
-      </w:pPr>
-      <w:r>
-        <w:rPr>
-          <w:rFonts w:hint="eastAsia"/>
-        </w:rPr>
-        <w:t>初始化</w:t>
-      </w:r>
-      <w:r>
-        <w:t>depot</w:t>
-      </w:r>
-    </w:p>
-    <w:p>
-      <w:pPr>
-        <w:pStyle w:val="NoSpacing"/>
-      </w:pPr>
-      <w:r>
-        <w:t>git init</w:t>
-      </w:r>
-    </w:p>
-    <w:p>
-      <w:pPr>
-        <w:pStyle w:val="NoSpacing"/>
-      </w:pPr>
-      <w:r>
-        <w:t>git config --global user.email "13240943@qq.com"</w:t>
-      </w:r>
-    </w:p>
-    <w:p>
-      <w:pPr>
-        <w:pStyle w:val="NoSpacing"/>
-      </w:pPr>
-      <w:r>
-        <w:t>git config --global user.name "JM Han"</w:t>
-      </w:r>
-    </w:p>
-    <w:p>
-      <w:pPr>
-        <w:pStyle w:val="NoSpacing"/>
-      </w:pPr>
-      <w:r>
-        <w:t>git add note/*</w:t>
-      </w:r>
-    </w:p>
-    <w:p>
-      <w:pPr>
-        <w:pStyle w:val="NoSpacing"/>
-      </w:pPr>
-      <w:r>
-        <w:t>git commit -m 'add note folder'</w:t>
-      </w:r>
-    </w:p>
-    <w:p>
-      <w:pPr>
-        <w:pStyle w:val="NoSpacing"/>
-      </w:pPr>
-      <w:r>
-        <w:t>git remote add ebook https://github.com/dracohan/ebook.git</w:t>
-      </w:r>
-    </w:p>
-    <w:p>
-      <w:pPr>
-        <w:pStyle w:val="NoSpacing"/>
-      </w:pPr>
-      <w:r>
-        <w:t>git remote set-url --add  ebook https://github.com/dracohan/ebook.git</w:t>
-      </w:r>
-    </w:p>
-    <w:p>
-      <w:pPr>
-        <w:pStyle w:val="NoSpacing"/>
-      </w:pPr>
-      <w:r>
-        <w:t xml:space="preserve">git remote </w:t>
-      </w:r>
-      <w:r>
-        <w:t>–</w:t>
-      </w:r>
-      <w:r>
-        <w:t>v</w:t>
-      </w:r>
-    </w:p>
-    <w:p>
-      <w:pPr>
-        <w:pStyle w:val="NoSpacing"/>
-        <w:rPr>
-          <w:lang w:eastAsia="zh-CN"/>
-        </w:rPr>
-      </w:pPr>
-      <w:r>
-        <w:t xml:space="preserve">git </w:t>
-      </w:r>
-      <w:r>
-        <w:rPr>
-          <w:rFonts w:hint="eastAsia"/>
-          <w:lang w:eastAsia="zh-CN"/>
-        </w:rPr>
-        <w:t>fetch</w:t>
-      </w:r>
-      <w:r>
-        <w:rPr>
-          <w:lang w:eastAsia="zh-CN"/>
-        </w:rPr>
-        <w:t xml:space="preserve"> ebook master</w:t>
+      <w:r>
+        <w:t>E</w:t>
+      </w:r>
+      <w:r>
+        <w:rPr>
+          <w:rFonts w:hint="eastAsia"/>
+        </w:rPr>
+        <w:t>dit from</w:t>
+      </w:r>
+      <w:r>
+        <w:t xml:space="preserve"> home</w:t>
       </w:r>
       <w:bookmarkStart w:id="0" w:name="_GoBack"/>
       <w:bookmarkEnd w:id="0"/>
     </w:p>
     <w:p>
       <w:pPr>
-        <w:pStyle w:val="NoSpacing"/>
+        <w:pStyle w:val="Heading3"/>
+      </w:pPr>
+      <w:r>
+        <w:rPr>
+          <w:rFonts w:hint="eastAsia"/>
+        </w:rPr>
+        <w:t>初始化</w:t>
+      </w:r>
+      <w:r>
+        <w:t>depot</w:t>
+      </w:r>
+    </w:p>
+    <w:p>
+      <w:pPr>
+        <w:pStyle w:val="NoSpacing"/>
+      </w:pPr>
+      <w:r>
+        <w:t>git init</w:t>
+      </w:r>
+    </w:p>
+    <w:p>
+      <w:pPr>
+        <w:pStyle w:val="NoSpacing"/>
+      </w:pPr>
+      <w:r>
+        <w:t>git config --global user.email "13240943@qq.com"</w:t>
+      </w:r>
+    </w:p>
+    <w:p>
+      <w:pPr>
+        <w:pStyle w:val="NoSpacing"/>
+      </w:pPr>
+      <w:r>
+        <w:t>git config --global user.name "JM Han"</w:t>
+      </w:r>
+    </w:p>
+    <w:p>
+      <w:pPr>
+        <w:pStyle w:val="NoSpacing"/>
+      </w:pPr>
+      <w:r>
+        <w:t>git add note/*</w:t>
+      </w:r>
+    </w:p>
+    <w:p>
+      <w:pPr>
+        <w:pStyle w:val="NoSpacing"/>
+      </w:pPr>
+      <w:r>
+        <w:t>git commit -m 'add note folder'</w:t>
+      </w:r>
+    </w:p>
+    <w:p>
+      <w:pPr>
+        <w:pStyle w:val="NoSpacing"/>
+      </w:pPr>
+      <w:r>
+        <w:t>git remote add ebook https://github.com/dracohan/ebook.git</w:t>
+      </w:r>
+    </w:p>
+    <w:p>
+      <w:pPr>
+        <w:pStyle w:val="NoSpacing"/>
+      </w:pPr>
+      <w:r>
+        <w:t>git remote set-url --add  ebook https://github.com/dracohan/ebook.git</w:t>
+      </w:r>
+    </w:p>
+    <w:p>
+      <w:pPr>
+        <w:pStyle w:val="NoSpacing"/>
+      </w:pPr>
+      <w:r>
+        <w:t xml:space="preserve">git remote </w:t>
+      </w:r>
+      <w:r>
+        <w:t>–</w:t>
+      </w:r>
+      <w:r>
+        <w:t>v</w:t>
+      </w:r>
+    </w:p>
+    <w:p>
+      <w:pPr>
+        <w:pStyle w:val="NoSpacing"/>
+        <w:rPr>
+          <w:lang w:eastAsia="zh-CN"/>
+        </w:rPr>
       </w:pPr>
       <w:r>
         <w:lastRenderedPageBreak/>
+        <w:t xml:space="preserve">git </w:t>
+      </w:r>
+      <w:r>
+        <w:rPr>
+          <w:rFonts w:hint="eastAsia"/>
+          <w:lang w:eastAsia="zh-CN"/>
+        </w:rPr>
+        <w:t>fetch</w:t>
+      </w:r>
+      <w:r>
+        <w:rPr>
+          <w:lang w:eastAsia="zh-CN"/>
+        </w:rPr>
+        <w:t xml:space="preserve"> ebook master</w:t>
+      </w:r>
+    </w:p>
+    <w:p>
+      <w:pPr>
+        <w:pStyle w:val="NoSpacing"/>
+      </w:pPr>
+      <w:r>
         <w:t>git push ebook</w:t>
       </w:r>
     </w:p>
@@ -2552,6 +2569,7 @@
           <w:rFonts w:hint="eastAsia"/>
           <w:lang w:eastAsia="zh-CN"/>
         </w:rPr>
+        <w:lastRenderedPageBreak/>
         <w:t>#</w:t>
       </w:r>
       <w:r>
@@ -2633,33 +2651,645 @@
         <w:pStyle w:val="NoSpacing"/>
       </w:pPr>
       <w:r>
+        <w:t>p4 diff -sd | p4 -x- sync -f</w:t>
+      </w:r>
+    </w:p>
+    <w:p>
+      <w:pPr>
+        <w:pStyle w:val="NoSpacing"/>
+      </w:pPr>
+      <w:r>
+        <w:rPr>
+          <w:rFonts w:hint="eastAsia"/>
+        </w:rPr>
+        <w:t>#check out</w:t>
+      </w:r>
+      <w:r>
+        <w:rPr>
+          <w:rFonts w:hint="eastAsia"/>
+        </w:rPr>
+        <w:t>未被打开但是更改过的文件</w:t>
+      </w:r>
+    </w:p>
+    <w:p>
+      <w:pPr>
+        <w:pStyle w:val="NoSpacing"/>
+      </w:pPr>
+      <w:r>
+        <w:t>p4 diff -se | p4 -x- edit</w:t>
+      </w:r>
+    </w:p>
+    <w:p>
+      <w:pPr>
+        <w:pStyle w:val="NoSpacing"/>
+      </w:pPr>
+      <w:r>
+        <w:rPr>
+          <w:rFonts w:hint="eastAsia"/>
+        </w:rPr>
+        <w:t>#</w:t>
+      </w:r>
+      <w:r>
+        <w:rPr>
+          <w:rFonts w:hint="eastAsia"/>
+        </w:rPr>
+        <w:t>查看所有未被打开的文件的状态</w:t>
+      </w:r>
+    </w:p>
+    <w:p>
+      <w:pPr>
+        <w:pStyle w:val="NoSpacing"/>
+      </w:pPr>
+      <w:r>
+        <w:t>p4 diff -sl</w:t>
+      </w:r>
+    </w:p>
+    <w:p>
+      <w:pPr>
+        <w:pStyle w:val="NoSpacing"/>
+      </w:pPr>
+      <w:r>
+        <w:rPr>
+          <w:rFonts w:hint="eastAsia"/>
+        </w:rPr>
+        <w:t>#</w:t>
+      </w:r>
+      <w:r>
+        <w:rPr>
+          <w:rFonts w:hint="eastAsia"/>
+        </w:rPr>
+        <w:t>查看打开了但是与</w:t>
+      </w:r>
+      <w:r>
+        <w:rPr>
+          <w:rFonts w:hint="eastAsia"/>
+        </w:rPr>
+        <w:t>depot</w:t>
+      </w:r>
+      <w:r>
+        <w:rPr>
+          <w:rFonts w:hint="eastAsia"/>
+        </w:rPr>
+        <w:t>相同的文件</w:t>
+      </w:r>
+    </w:p>
+    <w:p>
+      <w:pPr>
+        <w:pStyle w:val="NoSpacing"/>
+      </w:pPr>
+      <w:r>
+        <w:t>p4 diff -sr</w:t>
+      </w:r>
+    </w:p>
+    <w:p>
+      <w:pPr>
+        <w:pStyle w:val="NoSpacing"/>
+      </w:pPr>
+      <w:r>
+        <w:rPr>
+          <w:rFonts w:hint="eastAsia"/>
+        </w:rPr>
+        <w:t>#ignore</w:t>
+      </w:r>
+      <w:r>
+        <w:rPr>
+          <w:rFonts w:hint="eastAsia"/>
+        </w:rPr>
+        <w:t>空格键的不同</w:t>
+      </w:r>
+    </w:p>
+    <w:p>
+      <w:pPr>
+        <w:pStyle w:val="NoSpacing"/>
+      </w:pPr>
+      <w:r>
+        <w:t>p4 diff -db</w:t>
+      </w:r>
+    </w:p>
+    <w:p>
+      <w:pPr>
+        <w:pStyle w:val="NoSpacing"/>
+      </w:pPr>
+      <w:r>
+        <w:rPr>
+          <w:rFonts w:hint="eastAsia"/>
+        </w:rPr>
+        <w:t>#ignore</w:t>
+      </w:r>
+      <w:r>
+        <w:rPr>
+          <w:rFonts w:hint="eastAsia"/>
+        </w:rPr>
+        <w:t>空格键的存在与否</w:t>
+      </w:r>
+    </w:p>
+    <w:p>
+      <w:pPr>
+        <w:pStyle w:val="NoSpacing"/>
+      </w:pPr>
+      <w:r>
+        <w:t>p4 diff -dw</w:t>
+      </w:r>
+    </w:p>
+    <w:p>
+      <w:pPr>
+        <w:pStyle w:val="NoSpacing"/>
+      </w:pPr>
+    </w:p>
+    <w:p>
+      <w:pPr>
+        <w:pStyle w:val="NoSpacing"/>
+      </w:pPr>
+      <w:r>
+        <w:rPr>
+          <w:rFonts w:hint="eastAsia"/>
+        </w:rPr>
+        <w:t>#</w:t>
+      </w:r>
+      <w:r>
+        <w:rPr>
+          <w:rFonts w:hint="eastAsia"/>
+        </w:rPr>
+        <w:t>比较</w:t>
+      </w:r>
+      <w:r>
+        <w:rPr>
+          <w:rFonts w:hint="eastAsia"/>
+        </w:rPr>
+        <w:t>depot</w:t>
+      </w:r>
+      <w:r>
+        <w:rPr>
+          <w:rFonts w:hint="eastAsia"/>
+        </w:rPr>
+        <w:t>的两个文件</w:t>
+      </w:r>
+    </w:p>
+    <w:p>
+      <w:pPr>
+        <w:pStyle w:val="NoSpacing"/>
+      </w:pPr>
+      <w:r>
+        <w:t>p4 diff2</w:t>
+      </w:r>
+    </w:p>
+    <w:p>
+      <w:pPr>
+        <w:pStyle w:val="NoSpacing"/>
+      </w:pPr>
+      <w:r>
+        <w:t>p4 diff2 //public/revml/README#2 //public/revml/README#3</w:t>
+      </w:r>
+    </w:p>
+    <w:p>
+      <w:pPr>
+        <w:pStyle w:val="NoSpacing"/>
+      </w:pPr>
+      <w:r>
+        <w:rPr>
+          <w:rFonts w:hint="eastAsia"/>
+        </w:rPr>
+        <w:t>#</w:t>
+      </w:r>
+      <w:r>
+        <w:rPr>
+          <w:rFonts w:hint="eastAsia"/>
+        </w:rPr>
+        <w:t>查看</w:t>
+      </w:r>
+      <w:r>
+        <w:rPr>
+          <w:rFonts w:hint="eastAsia"/>
+        </w:rPr>
+        <w:t>p4</w:t>
+      </w:r>
+      <w:r>
+        <w:rPr>
+          <w:rFonts w:hint="eastAsia"/>
+        </w:rPr>
+        <w:t>文件类型</w:t>
+      </w:r>
+    </w:p>
+    <w:p>
+      <w:pPr>
+        <w:pStyle w:val="NoSpacing"/>
+      </w:pPr>
+      <w:r>
+        <w:t>p4 help filetypes</w:t>
+      </w:r>
+    </w:p>
+    <w:p>
+      <w:pPr>
+        <w:pStyle w:val="NoSpacing"/>
+      </w:pPr>
+    </w:p>
+    <w:p>
+      <w:pPr>
+        <w:pStyle w:val="NoSpacing"/>
+      </w:pPr>
+      <w:r>
+        <w:rPr>
+          <w:rFonts w:hint="eastAsia"/>
+        </w:rPr>
+        <w:t>#</w:t>
+      </w:r>
+      <w:r>
+        <w:rPr>
+          <w:rFonts w:hint="eastAsia"/>
+        </w:rPr>
+        <w:t>编辑</w:t>
+      </w:r>
+    </w:p>
+    <w:p>
+      <w:pPr>
+        <w:pStyle w:val="NoSpacing"/>
+      </w:pPr>
+      <w:r>
+        <w:t>p4 edit index.html locations.html</w:t>
+      </w:r>
+    </w:p>
+    <w:p>
+      <w:pPr>
+        <w:pStyle w:val="NoSpacing"/>
+      </w:pPr>
+      <w:r>
+        <w:rPr>
+          <w:rFonts w:hint="eastAsia"/>
+        </w:rPr>
+        <w:t>#</w:t>
+      </w:r>
+      <w:r>
+        <w:rPr>
+          <w:rFonts w:hint="eastAsia"/>
+        </w:rPr>
+        <w:t>查看已经打开的文件</w:t>
+      </w:r>
+    </w:p>
+    <w:p>
+      <w:pPr>
+        <w:pStyle w:val="NoSpacing"/>
+      </w:pPr>
+      <w:r>
+        <w:t>p4 opened</w:t>
+      </w:r>
+    </w:p>
+    <w:p>
+      <w:pPr>
+        <w:pStyle w:val="NoSpacing"/>
+      </w:pPr>
+      <w:r>
+        <w:rPr>
+          <w:rFonts w:hint="eastAsia"/>
+        </w:rPr>
+        <w:t>#</w:t>
+      </w:r>
+      <w:r>
+        <w:rPr>
+          <w:rFonts w:hint="eastAsia"/>
+        </w:rPr>
+        <w:t>查看谁在更改文件</w:t>
+      </w:r>
+    </w:p>
+    <w:p>
+      <w:pPr>
+        <w:pStyle w:val="NoSpacing"/>
+      </w:pPr>
+      <w:r>
+        <w:t>p4 opened -a if.py</w:t>
+      </w:r>
+    </w:p>
+    <w:p>
+      <w:pPr>
+        <w:pStyle w:val="NoSpacing"/>
+        <w:rPr>
+          <w:lang w:eastAsia="zh-CN"/>
+        </w:rPr>
+      </w:pPr>
+      <w:r>
+        <w:rPr>
+          <w:rFonts w:hint="eastAsia"/>
+          <w:lang w:eastAsia="zh-CN"/>
+        </w:rPr>
+        <w:t>#</w:t>
+      </w:r>
+      <w:r>
+        <w:rPr>
+          <w:rFonts w:hint="eastAsia"/>
+          <w:lang w:eastAsia="zh-CN"/>
+        </w:rPr>
+        <w:t>查看更改的内容</w:t>
+      </w:r>
+    </w:p>
+    <w:p>
+      <w:pPr>
+        <w:pStyle w:val="NoSpacing"/>
+        <w:rPr>
+          <w:lang w:eastAsia="zh-CN"/>
+        </w:rPr>
+      </w:pPr>
+      <w:r>
+        <w:rPr>
+          <w:lang w:eastAsia="zh-CN"/>
+        </w:rPr>
+        <w:t>p4 diff</w:t>
+      </w:r>
+    </w:p>
+    <w:p>
+      <w:pPr>
+        <w:pStyle w:val="NoSpacing"/>
+        <w:rPr>
+          <w:lang w:eastAsia="zh-CN"/>
+        </w:rPr>
+      </w:pPr>
+      <w:r>
+        <w:rPr>
+          <w:rFonts w:hint="eastAsia"/>
+          <w:lang w:eastAsia="zh-CN"/>
+        </w:rPr>
+        <w:t>#</w:t>
+      </w:r>
+      <w:r>
+        <w:rPr>
+          <w:rFonts w:hint="eastAsia"/>
+          <w:lang w:eastAsia="zh-CN"/>
+        </w:rPr>
+        <w:t>互换两个文件的内容</w:t>
+      </w:r>
+    </w:p>
+    <w:p>
+      <w:pPr>
+        <w:pStyle w:val="NoSpacing"/>
+      </w:pPr>
+      <w:r>
+        <w:t>p4 integrate -i readme.txt misc.txt</w:t>
+      </w:r>
+    </w:p>
+    <w:p>
+      <w:pPr>
+        <w:pStyle w:val="NoSpacing"/>
+      </w:pPr>
+      <w:r>
+        <w:t>p4 integrate -i misc.txt readme.txt</w:t>
+      </w:r>
+    </w:p>
+    <w:p>
+      <w:pPr>
+        <w:pStyle w:val="NoSpacing"/>
+      </w:pPr>
+      <w:r>
+        <w:t>p4 resolve -at</w:t>
+      </w:r>
+    </w:p>
+    <w:p>
+      <w:pPr>
+        <w:pStyle w:val="NoSpacing"/>
+      </w:pPr>
+      <w:r>
+        <w:t>p4 submit</w:t>
+      </w:r>
+    </w:p>
+    <w:p>
+      <w:pPr>
+        <w:pStyle w:val="NoSpacing"/>
+      </w:pPr>
+      <w:r>
+        <w:rPr>
+          <w:rFonts w:hint="eastAsia"/>
+        </w:rPr>
+        <w:t>#</w:t>
+      </w:r>
+      <w:r>
+        <w:rPr>
+          <w:rFonts w:hint="eastAsia"/>
+        </w:rPr>
+        <w:t>打印文件的内容</w:t>
+      </w:r>
+      <w:r>
+        <w:rPr>
+          <w:rFonts w:hint="eastAsia"/>
+        </w:rPr>
+        <w:t>, -q</w:t>
+      </w:r>
+      <w:r>
+        <w:rPr>
+          <w:rFonts w:hint="eastAsia"/>
+        </w:rPr>
+        <w:t>是省略</w:t>
+      </w:r>
+      <w:r>
+        <w:rPr>
+          <w:rFonts w:hint="eastAsia"/>
+        </w:rPr>
+        <w:t>p4</w:t>
+      </w:r>
+      <w:r>
+        <w:rPr>
+          <w:rFonts w:hint="eastAsia"/>
+        </w:rPr>
+        <w:t>加的文件头</w:t>
+      </w:r>
+    </w:p>
+    <w:p>
+      <w:pPr>
+        <w:pStyle w:val="NoSpacing"/>
+      </w:pPr>
+      <w:r>
+        <w:t>p4 print -q ads.html#5</w:t>
+      </w:r>
+    </w:p>
+    <w:p>
+      <w:pPr>
+        <w:pStyle w:val="NoSpacing"/>
+      </w:pPr>
+    </w:p>
+    <w:p>
+      <w:pPr>
+        <w:pStyle w:val="NoSpacing"/>
+      </w:pPr>
+      <w:r>
+        <w:rPr>
+          <w:rFonts w:hint="eastAsia"/>
+        </w:rPr>
+        <w:t>#</w:t>
+      </w:r>
+      <w:r>
+        <w:rPr>
+          <w:rFonts w:hint="eastAsia"/>
+        </w:rPr>
+        <w:t>增加文件</w:t>
+      </w:r>
+    </w:p>
+    <w:p>
+      <w:pPr>
+        <w:pStyle w:val="NoSpacing"/>
+      </w:pPr>
+      <w:r>
+        <w:t>p4 add using_mod.py</w:t>
+      </w:r>
+    </w:p>
+    <w:p>
+      <w:pPr>
+        <w:pStyle w:val="NoSpacing"/>
+      </w:pPr>
+      <w:r>
+        <w:t>p4 add *.py</w:t>
+      </w:r>
+    </w:p>
+    <w:p>
+      <w:pPr>
+        <w:pStyle w:val="NoSpacing"/>
+      </w:pPr>
+      <w:r>
+        <w:t>p4 submit</w:t>
+      </w:r>
+    </w:p>
+    <w:p>
+      <w:pPr>
+        <w:pStyle w:val="NoSpacing"/>
+      </w:pPr>
+      <w:r>
+        <w:rPr>
+          <w:rFonts w:hint="eastAsia"/>
+        </w:rPr>
+        <w:t>#</w:t>
+      </w:r>
+      <w:r>
+        <w:rPr>
+          <w:rFonts w:hint="eastAsia"/>
+        </w:rPr>
+        <w:t>增加整个目录的文件</w:t>
+      </w:r>
+    </w:p>
+    <w:p>
+      <w:pPr>
+        <w:pStyle w:val="NoSpacing"/>
+      </w:pPr>
+      <w:r>
+        <w:t>dir /s/b/a-d python | p4 -x- add -f</w:t>
+      </w:r>
+    </w:p>
+    <w:p>
+      <w:pPr>
+        <w:pStyle w:val="NoSpacing"/>
+      </w:pPr>
+    </w:p>
+    <w:p>
+      <w:pPr>
+        <w:pStyle w:val="NoSpacing"/>
+      </w:pPr>
+      <w:r>
+        <w:rPr>
+          <w:rFonts w:hint="eastAsia"/>
+        </w:rPr>
+        <w:t>#</w:t>
+      </w:r>
+      <w:r>
+        <w:rPr>
+          <w:rFonts w:hint="eastAsia"/>
+        </w:rPr>
+        <w:t>删除</w:t>
+      </w:r>
+    </w:p>
+    <w:p>
+      <w:pPr>
+        <w:pStyle w:val="NoSpacing"/>
+      </w:pPr>
+      <w:r>
+        <w:t>p4 delete using_func.py</w:t>
+      </w:r>
+    </w:p>
+    <w:p>
+      <w:pPr>
+        <w:pStyle w:val="NoSpacing"/>
+      </w:pPr>
+      <w:r>
+        <w:t>p4 submit</w:t>
+      </w:r>
+    </w:p>
+    <w:p>
+      <w:pPr>
+        <w:pStyle w:val="NoSpacing"/>
+      </w:pPr>
+    </w:p>
+    <w:p>
+      <w:pPr>
+        <w:pStyle w:val="NoSpacing"/>
+      </w:pPr>
+      <w:r>
+        <w:rPr>
+          <w:rFonts w:hint="eastAsia"/>
+        </w:rPr>
+        <w:t>#</w:t>
+      </w:r>
+      <w:r>
+        <w:rPr>
+          <w:rFonts w:hint="eastAsia"/>
+        </w:rPr>
+        <w:t>提交修改</w:t>
+      </w:r>
+    </w:p>
+    <w:p>
+      <w:pPr>
+        <w:pStyle w:val="NoSpacing"/>
+      </w:pPr>
+      <w:r>
         <w:lastRenderedPageBreak/>
-        <w:t>p4 diff -sd | p4 -x- sync -f</w:t>
-      </w:r>
-    </w:p>
-    <w:p>
-      <w:pPr>
-        <w:pStyle w:val="NoSpacing"/>
-      </w:pPr>
-      <w:r>
-        <w:rPr>
-          <w:rFonts w:hint="eastAsia"/>
-        </w:rPr>
-        <w:t>#check out</w:t>
-      </w:r>
-      <w:r>
-        <w:rPr>
-          <w:rFonts w:hint="eastAsia"/>
-        </w:rPr>
-        <w:t>未被打开但是更改过的文件</w:t>
-      </w:r>
-    </w:p>
-    <w:p>
-      <w:pPr>
-        <w:pStyle w:val="NoSpacing"/>
-      </w:pPr>
-      <w:r>
-        <w:t>p4 diff -se | p4 -x- edit</w:t>
+        <w:t>p4 submit</w:t>
+      </w:r>
+    </w:p>
+    <w:p>
+      <w:pPr>
+        <w:pStyle w:val="NoSpacing"/>
+      </w:pPr>
+      <w:r>
+        <w:rPr>
+          <w:rFonts w:hint="eastAsia"/>
+        </w:rPr>
+        <w:t xml:space="preserve">p4 submit -c </w:t>
+      </w:r>
+      <w:r>
+        <w:t>1406</w:t>
+      </w:r>
+    </w:p>
+    <w:p>
+      <w:pPr>
+        <w:pStyle w:val="NoSpacing"/>
+      </w:pPr>
+      <w:r>
+        <w:rPr>
+          <w:rFonts w:hint="eastAsia"/>
+        </w:rPr>
+        <w:t>p4 submit python/... #</w:t>
+      </w:r>
+      <w:r>
+        <w:rPr>
+          <w:rFonts w:hint="eastAsia"/>
+        </w:rPr>
+        <w:t>提交某一个目录下的所有修改</w:t>
+      </w:r>
+      <w:r>
+        <w:rPr>
+          <w:rFonts w:hint="eastAsia"/>
+        </w:rPr>
+        <w:t xml:space="preserve">, </w:t>
+      </w:r>
+      <w:r>
+        <w:rPr>
+          <w:rFonts w:hint="eastAsia"/>
+        </w:rPr>
+        <w:t>必须在</w:t>
+      </w:r>
+      <w:r>
+        <w:rPr>
+          <w:rFonts w:hint="eastAsia"/>
+        </w:rPr>
+        <w:t>default changelist</w:t>
+      </w:r>
+      <w:r>
+        <w:rPr>
+          <w:rFonts w:hint="eastAsia"/>
+        </w:rPr>
+        <w:t>中执行</w:t>
       </w:r>
     </w:p>
     <w:p>
@@ -2676,15 +3306,21 @@
         <w:rPr>
           <w:rFonts w:hint="eastAsia"/>
         </w:rPr>
-        <w:t>查看所有未被打开的文件的状态</w:t>
-      </w:r>
-    </w:p>
-    <w:p>
-      <w:pPr>
-        <w:pStyle w:val="NoSpacing"/>
-      </w:pPr>
-      <w:r>
-        <w:t>p4 diff -sl</w:t>
+        <w:t>新建</w:t>
+      </w:r>
+      <w:r>
+        <w:rPr>
+          <w:rFonts w:hint="eastAsia"/>
+        </w:rPr>
+        <w:t>changelist</w:t>
+      </w:r>
+    </w:p>
+    <w:p>
+      <w:pPr>
+        <w:pStyle w:val="NoSpacing"/>
+      </w:pPr>
+      <w:r>
+        <w:t>p4 change</w:t>
       </w:r>
     </w:p>
     <w:p>
@@ -2701,83 +3337,22 @@
         <w:rPr>
           <w:rFonts w:hint="eastAsia"/>
         </w:rPr>
-        <w:t>查看打开了但是与</w:t>
-      </w:r>
-      <w:r>
-        <w:rPr>
-          <w:rFonts w:hint="eastAsia"/>
-        </w:rPr>
-        <w:t>depot</w:t>
-      </w:r>
-      <w:r>
-        <w:rPr>
-          <w:rFonts w:hint="eastAsia"/>
-        </w:rPr>
-        <w:t>相同的文件</w:t>
-      </w:r>
-    </w:p>
-    <w:p>
-      <w:pPr>
-        <w:pStyle w:val="NoSpacing"/>
-      </w:pPr>
-      <w:r>
-        <w:t>p4 diff -sr</w:t>
-      </w:r>
-    </w:p>
-    <w:p>
-      <w:pPr>
-        <w:pStyle w:val="NoSpacing"/>
-      </w:pPr>
-      <w:r>
-        <w:rPr>
-          <w:rFonts w:hint="eastAsia"/>
-        </w:rPr>
-        <w:t>#ignore</w:t>
-      </w:r>
-      <w:r>
-        <w:rPr>
-          <w:rFonts w:hint="eastAsia"/>
-        </w:rPr>
-        <w:t>空格键的不同</w:t>
-      </w:r>
-    </w:p>
-    <w:p>
-      <w:pPr>
-        <w:pStyle w:val="NoSpacing"/>
-      </w:pPr>
-      <w:r>
-        <w:t>p4 diff -db</w:t>
-      </w:r>
-    </w:p>
-    <w:p>
-      <w:pPr>
-        <w:pStyle w:val="NoSpacing"/>
-      </w:pPr>
-      <w:r>
-        <w:rPr>
-          <w:rFonts w:hint="eastAsia"/>
-        </w:rPr>
-        <w:t>#ignore</w:t>
-      </w:r>
-      <w:r>
-        <w:rPr>
-          <w:rFonts w:hint="eastAsia"/>
-        </w:rPr>
-        <w:t>空格键的存在与否</w:t>
-      </w:r>
-    </w:p>
-    <w:p>
-      <w:pPr>
-        <w:pStyle w:val="NoSpacing"/>
-      </w:pPr>
-      <w:r>
-        <w:t>p4 diff -dw</w:t>
-      </w:r>
-    </w:p>
-    <w:p>
-      <w:pPr>
-        <w:pStyle w:val="NoSpacing"/>
-      </w:pPr>
+        <w:t>删除空白</w:t>
+      </w:r>
+      <w:r>
+        <w:rPr>
+          <w:rFonts w:hint="eastAsia"/>
+        </w:rPr>
+        <w:t>changelist</w:t>
+      </w:r>
+    </w:p>
+    <w:p>
+      <w:pPr>
+        <w:pStyle w:val="NoSpacing"/>
+      </w:pPr>
+      <w:r>
+        <w:t>p4 change -d 1406</w:t>
+      </w:r>
     </w:p>
     <w:p>
       <w:pPr>
@@ -2793,35 +3368,33 @@
         <w:rPr>
           <w:rFonts w:hint="eastAsia"/>
         </w:rPr>
-        <w:t>比较</w:t>
-      </w:r>
-      <w:r>
-        <w:rPr>
-          <w:rFonts w:hint="eastAsia"/>
-        </w:rPr>
-        <w:t>depot</w:t>
-      </w:r>
-      <w:r>
-        <w:rPr>
-          <w:rFonts w:hint="eastAsia"/>
-        </w:rPr>
-        <w:t>的两个文件</w:t>
-      </w:r>
-    </w:p>
-    <w:p>
-      <w:pPr>
-        <w:pStyle w:val="NoSpacing"/>
-      </w:pPr>
-      <w:r>
-        <w:t>p4 diff2</w:t>
-      </w:r>
-    </w:p>
-    <w:p>
-      <w:pPr>
-        <w:pStyle w:val="NoSpacing"/>
-      </w:pPr>
-      <w:r>
-        <w:t>p4 diff2 //public/revml/README#2 //public/revml/README#3</w:t>
+        <w:t>查看</w:t>
+      </w:r>
+      <w:r>
+        <w:rPr>
+          <w:rFonts w:hint="eastAsia"/>
+        </w:rPr>
+        <w:t>pending</w:t>
+      </w:r>
+      <w:r>
+        <w:rPr>
+          <w:rFonts w:hint="eastAsia"/>
+        </w:rPr>
+        <w:t>的</w:t>
+      </w:r>
+      <w:r>
+        <w:rPr>
+          <w:rFonts w:hint="eastAsia"/>
+        </w:rPr>
+        <w:t>changelist</w:t>
+      </w:r>
+    </w:p>
+    <w:p>
+      <w:pPr>
+        <w:pStyle w:val="NoSpacing"/>
+      </w:pPr>
+      <w:r>
+        <w:t>p4 changes -s pending -c scriptws</w:t>
       </w:r>
     </w:p>
     <w:p>
@@ -2838,28 +3411,98 @@
         <w:rPr>
           <w:rFonts w:hint="eastAsia"/>
         </w:rPr>
+        <w:t>移动文件到</w:t>
+      </w:r>
+      <w:r>
+        <w:rPr>
+          <w:rFonts w:hint="eastAsia"/>
+        </w:rPr>
+        <w:t>changelist</w:t>
+      </w:r>
+      <w:r>
+        <w:rPr>
+          <w:rFonts w:hint="eastAsia"/>
+        </w:rPr>
+        <w:t>中</w:t>
+      </w:r>
+    </w:p>
+    <w:p>
+      <w:pPr>
+        <w:pStyle w:val="NoSpacing"/>
+      </w:pPr>
+      <w:r>
+        <w:t>p4 reopen -c 28 //.../*</w:t>
+      </w:r>
+    </w:p>
+    <w:p>
+      <w:pPr>
+        <w:pStyle w:val="NoSpacing"/>
+        <w:rPr>
+          <w:lang w:eastAsia="zh-CN"/>
+        </w:rPr>
+      </w:pPr>
+      <w:r>
+        <w:rPr>
+          <w:rFonts w:hint="eastAsia"/>
+        </w:rPr>
+        <w:t>#</w:t>
+      </w:r>
+      <w:r>
+        <w:rPr>
+          <w:rFonts w:hint="eastAsia"/>
+        </w:rPr>
         <w:t>查看</w:t>
       </w:r>
       <w:r>
         <w:rPr>
           <w:rFonts w:hint="eastAsia"/>
         </w:rPr>
-        <w:t>p4</w:t>
-      </w:r>
-      <w:r>
-        <w:rPr>
-          <w:rFonts w:hint="eastAsia"/>
-        </w:rPr>
-        <w:t>文件类型</w:t>
-      </w:r>
-    </w:p>
-    <w:p>
-      <w:pPr>
-        <w:pStyle w:val="NoSpacing"/>
-      </w:pPr>
-      <w:r>
-        <w:t>p4 help filetypes</w:t>
-      </w:r>
+        <w:t>changelist</w:t>
+      </w:r>
+      <w:r>
+        <w:rPr>
+          <w:rFonts w:hint="eastAsia"/>
+        </w:rPr>
+        <w:t>中的修改</w:t>
+      </w:r>
+      <w:r>
+        <w:rPr>
+          <w:rFonts w:hint="eastAsia"/>
+        </w:rPr>
+        <w:t>, -c</w:t>
+      </w:r>
+      <w:r>
+        <w:rPr>
+          <w:rFonts w:hint="eastAsia"/>
+          <w:lang w:eastAsia="zh-CN"/>
+        </w:rPr>
+        <w:t>表示希望</w:t>
+      </w:r>
+      <w:r>
+        <w:rPr>
+          <w:lang w:eastAsia="zh-CN"/>
+        </w:rPr>
+        <w:t>的</w:t>
+      </w:r>
+      <w:r>
+        <w:rPr>
+          <w:lang w:eastAsia="zh-CN"/>
+        </w:rPr>
+        <w:t>changelist</w:t>
+      </w:r>
+    </w:p>
+    <w:p>
+      <w:pPr>
+        <w:pStyle w:val="NoSpacing"/>
+      </w:pPr>
+      <w:r>
+        <w:t>p4 opened -c 28</w:t>
+      </w:r>
+    </w:p>
+    <w:p>
+      <w:pPr>
+        <w:pStyle w:val="NoSpacing"/>
+      </w:pPr>
     </w:p>
     <w:p>
       <w:pPr>
@@ -2880,15 +3523,21 @@
         <w:rPr>
           <w:rFonts w:hint="eastAsia"/>
         </w:rPr>
-        <w:t>编辑</w:t>
-      </w:r>
-    </w:p>
-    <w:p>
-      <w:pPr>
-        <w:pStyle w:val="NoSpacing"/>
-      </w:pPr>
-      <w:r>
-        <w:t>p4 edit index.html locations.html</w:t>
+        <w:t>查看文件的</w:t>
+      </w:r>
+      <w:r>
+        <w:rPr>
+          <w:rFonts w:hint="eastAsia"/>
+        </w:rPr>
+        <w:t>changelist</w:t>
+      </w:r>
+    </w:p>
+    <w:p>
+      <w:pPr>
+        <w:pStyle w:val="NoSpacing"/>
+      </w:pPr>
+      <w:r>
+        <w:t>p4 changes //depot/.../*.html</w:t>
       </w:r>
     </w:p>
     <w:p>
@@ -2905,15 +3554,27 @@
         <w:rPr>
           <w:rFonts w:hint="eastAsia"/>
         </w:rPr>
-        <w:t>查看已经打开的文件</w:t>
-      </w:r>
-    </w:p>
-    <w:p>
-      <w:pPr>
-        <w:pStyle w:val="NoSpacing"/>
-      </w:pPr>
-      <w:r>
-        <w:t>p4 opened</w:t>
+        <w:t>查看最近的</w:t>
+      </w:r>
+      <w:r>
+        <w:rPr>
+          <w:rFonts w:hint="eastAsia"/>
+        </w:rPr>
+        <w:t>5</w:t>
+      </w:r>
+      <w:r>
+        <w:rPr>
+          <w:rFonts w:hint="eastAsia"/>
+        </w:rPr>
+        <w:t>个修改</w:t>
+      </w:r>
+    </w:p>
+    <w:p>
+      <w:pPr>
+        <w:pStyle w:val="NoSpacing"/>
+      </w:pPr>
+      <w:r>
+        <w:t>p4 changes -m5 "//.../if.py"</w:t>
       </w:r>
     </w:p>
     <w:p>
@@ -2930,29 +3591,37 @@
         <w:rPr>
           <w:rFonts w:hint="eastAsia"/>
         </w:rPr>
-        <w:t>查看谁在更改文件</w:t>
-      </w:r>
-    </w:p>
-    <w:p>
-      <w:pPr>
-        <w:pStyle w:val="NoSpacing"/>
-      </w:pPr>
-      <w:r>
-        <w:t>p4 opened -a if.py</w:t>
-      </w:r>
-    </w:p>
-    <w:p>
-      <w:pPr>
-        <w:pStyle w:val="NoSpacing"/>
-        <w:rPr>
-          <w:lang w:eastAsia="zh-CN"/>
-        </w:rPr>
-      </w:pPr>
-      <w:r>
-        <w:rPr>
-          <w:rFonts w:hint="eastAsia"/>
-          <w:lang w:eastAsia="zh-CN"/>
-        </w:rPr>
+        <w:t>查看</w:t>
+      </w:r>
+      <w:r>
+        <w:rPr>
+          <w:rFonts w:hint="eastAsia"/>
+        </w:rPr>
+        <w:t>changelist</w:t>
+      </w:r>
+      <w:r>
+        <w:rPr>
+          <w:rFonts w:hint="eastAsia"/>
+        </w:rPr>
+        <w:t>的信息</w:t>
+      </w:r>
+    </w:p>
+    <w:p>
+      <w:pPr>
+        <w:pStyle w:val="NoSpacing"/>
+      </w:pPr>
+      <w:r>
+        <w:t>p4 describe -s 1</w:t>
+      </w:r>
+    </w:p>
+    <w:p>
+      <w:pPr>
+        <w:pStyle w:val="NoSpacing"/>
+        <w:rPr>
+          <w:lang w:eastAsia="zh-CN"/>
+        </w:rPr>
+      </w:pPr>
+      <w:r>
         <w:t>#</w:t>
       </w:r>
       <w:r>
@@ -2960,59 +3629,179 @@
           <w:rFonts w:hint="eastAsia"/>
           <w:lang w:eastAsia="zh-CN"/>
         </w:rPr>
-        <w:t>查看更改的内容</w:t>
-      </w:r>
-    </w:p>
-    <w:p>
-      <w:pPr>
-        <w:pStyle w:val="NoSpacing"/>
-        <w:rPr>
-          <w:lang w:eastAsia="zh-CN"/>
-        </w:rPr>
-      </w:pPr>
-      <w:r>
-        <w:rPr>
-          <w:lang w:eastAsia="zh-CN"/>
-        </w:rPr>
-        <w:t>p4 diff</w:t>
-      </w:r>
-    </w:p>
-    <w:p>
-      <w:pPr>
-        <w:pStyle w:val="NoSpacing"/>
-        <w:rPr>
-          <w:lang w:eastAsia="zh-CN"/>
-        </w:rPr>
-      </w:pPr>
-      <w:r>
-        <w:rPr>
-          <w:rFonts w:hint="eastAsia"/>
-          <w:lang w:eastAsia="zh-CN"/>
+        <w:t>查看</w:t>
+      </w:r>
+      <w:r>
+        <w:rPr>
+          <w:lang w:eastAsia="zh-CN"/>
+        </w:rPr>
+        <w:t>changelist</w:t>
+      </w:r>
+      <w:r>
+        <w:rPr>
+          <w:lang w:eastAsia="zh-CN"/>
+        </w:rPr>
+        <w:t>影响的文件</w:t>
+      </w:r>
+    </w:p>
+    <w:p>
+      <w:pPr>
+        <w:pStyle w:val="NoSpacing"/>
+        <w:rPr>
+          <w:lang w:eastAsia="zh-CN"/>
+        </w:rPr>
+      </w:pPr>
+      <w:r>
+        <w:rPr>
+          <w:lang w:eastAsia="zh-CN"/>
+        </w:rPr>
+        <w:t>p4 files @=3947829</w:t>
+      </w:r>
+    </w:p>
+    <w:p>
+      <w:pPr>
+        <w:pStyle w:val="NoSpacing"/>
+      </w:pPr>
+      <w:r>
+        <w:rPr>
+          <w:rFonts w:hint="eastAsia"/>
+        </w:rPr>
+        <w:t># resolve</w:t>
+      </w:r>
+      <w:r>
+        <w:rPr>
+          <w:rFonts w:hint="eastAsia"/>
+        </w:rPr>
+        <w:t>冲突</w:t>
+      </w:r>
+    </w:p>
+    <w:p>
+      <w:pPr>
+        <w:pStyle w:val="NoSpacing"/>
+      </w:pPr>
+      <w:r>
+        <w:t xml:space="preserve">p4 resolve </w:t>
+      </w:r>
+    </w:p>
+    <w:p>
+      <w:pPr>
+        <w:pStyle w:val="NoSpacing"/>
+      </w:pPr>
+      <w:r>
+        <w:rPr>
+          <w:rFonts w:hint="eastAsia"/>
         </w:rPr>
         <w:t>#</w:t>
       </w:r>
       <w:r>
         <w:rPr>
           <w:rFonts w:hint="eastAsia"/>
-          <w:lang w:eastAsia="zh-CN"/>
-        </w:rPr>
-        <w:t>互换两个文件的内容</w:t>
-      </w:r>
-    </w:p>
-    <w:p>
-      <w:pPr>
-        <w:pStyle w:val="NoSpacing"/>
-      </w:pPr>
-      <w:r>
-        <w:t>p4 integrate -i readme.txt misc.txt</w:t>
-      </w:r>
-    </w:p>
-    <w:p>
-      <w:pPr>
-        <w:pStyle w:val="NoSpacing"/>
-      </w:pPr>
-      <w:r>
-        <w:t>p4 integrate -i misc.txt readme.txt</w:t>
+        </w:rPr>
+        <w:t>查看需要</w:t>
+      </w:r>
+      <w:r>
+        <w:rPr>
+          <w:rFonts w:hint="eastAsia"/>
+        </w:rPr>
+        <w:t>resolve</w:t>
+      </w:r>
+      <w:r>
+        <w:rPr>
+          <w:rFonts w:hint="eastAsia"/>
+        </w:rPr>
+        <w:t>的</w:t>
+      </w:r>
+      <w:r>
+        <w:rPr>
+          <w:rFonts w:hint="eastAsia"/>
+        </w:rPr>
+        <w:t>file, -o</w:t>
+      </w:r>
+      <w:r>
+        <w:rPr>
+          <w:rFonts w:hint="eastAsia"/>
+        </w:rPr>
+        <w:t>表示显示</w:t>
+      </w:r>
+      <w:r>
+        <w:rPr>
+          <w:rFonts w:hint="eastAsia"/>
+        </w:rPr>
+        <w:t>base</w:t>
+      </w:r>
+    </w:p>
+    <w:p>
+      <w:pPr>
+        <w:pStyle w:val="NoSpacing"/>
+      </w:pPr>
+      <w:r>
+        <w:t>p4 resolve -n -o</w:t>
+      </w:r>
+    </w:p>
+    <w:p>
+      <w:pPr>
+        <w:pStyle w:val="NoSpacing"/>
+      </w:pPr>
+      <w:r>
+        <w:rPr>
+          <w:rFonts w:hint="eastAsia"/>
+        </w:rPr>
+        <w:t>#</w:t>
+      </w:r>
+      <w:r>
+        <w:rPr>
+          <w:rFonts w:hint="eastAsia"/>
+        </w:rPr>
+        <w:t>自动</w:t>
+      </w:r>
+      <w:r>
+        <w:rPr>
+          <w:rFonts w:hint="eastAsia"/>
+        </w:rPr>
+        <w:t>resolve</w:t>
+      </w:r>
+    </w:p>
+    <w:p>
+      <w:pPr>
+        <w:pStyle w:val="NoSpacing"/>
+      </w:pPr>
+      <w:r>
+        <w:t>p4 resolve -as</w:t>
+      </w:r>
+    </w:p>
+    <w:p>
+      <w:pPr>
+        <w:pStyle w:val="NoSpacing"/>
+      </w:pPr>
+      <w:r>
+        <w:rPr>
+          <w:rFonts w:hint="eastAsia"/>
+        </w:rPr>
+        <w:t>#</w:t>
+      </w:r>
+      <w:r>
+        <w:rPr>
+          <w:rFonts w:hint="eastAsia"/>
+        </w:rPr>
+        <w:t>只接受</w:t>
+      </w:r>
+      <w:r>
+        <w:rPr>
+          <w:rFonts w:hint="eastAsia"/>
+        </w:rPr>
+        <w:t>theirs</w:t>
+      </w:r>
+      <w:r>
+        <w:rPr>
+          <w:rFonts w:hint="eastAsia"/>
+        </w:rPr>
+        <w:t>的</w:t>
+      </w:r>
+      <w:r>
+        <w:rPr>
+          <w:rFonts w:hint="eastAsia"/>
+        </w:rPr>
+        <w:t>resolve</w:t>
       </w:r>
     </w:p>
     <w:p>
@@ -3028,14 +3817,6 @@
         <w:pStyle w:val="NoSpacing"/>
       </w:pPr>
       <w:r>
-        <w:t>p4 submit</w:t>
-      </w:r>
-    </w:p>
-    <w:p>
-      <w:pPr>
-        <w:pStyle w:val="NoSpacing"/>
-      </w:pPr>
-      <w:r>
         <w:rPr>
           <w:rFonts w:hint="eastAsia"/>
         </w:rPr>
@@ -3045,45 +3826,22 @@
         <w:rPr>
           <w:rFonts w:hint="eastAsia"/>
         </w:rPr>
-        <w:t>打印文件的内容</w:t>
-      </w:r>
-      <w:r>
-        <w:rPr>
-          <w:rFonts w:hint="eastAsia"/>
-        </w:rPr>
-        <w:t>, -q</w:t>
-      </w:r>
-      <w:r>
-        <w:rPr>
-          <w:rFonts w:hint="eastAsia"/>
-        </w:rPr>
-        <w:t>是省略</w:t>
-      </w:r>
-      <w:r>
-        <w:rPr>
-          <w:rFonts w:hint="eastAsia"/>
-        </w:rPr>
-        <w:t>p4</w:t>
-      </w:r>
-      <w:r>
-        <w:rPr>
-          <w:rFonts w:hint="eastAsia"/>
-        </w:rPr>
-        <w:t>加的文件头</w:t>
-      </w:r>
-    </w:p>
-    <w:p>
-      <w:pPr>
-        <w:pStyle w:val="NoSpacing"/>
-      </w:pPr>
-      <w:r>
-        <w:t>p4 print -q ads.html#5</w:t>
-      </w:r>
-    </w:p>
-    <w:p>
-      <w:pPr>
-        <w:pStyle w:val="NoSpacing"/>
-      </w:pPr>
+        <w:t>只接受你自己的版本</w:t>
+      </w:r>
+      <w:r>
+        <w:rPr>
+          <w:rFonts w:hint="eastAsia"/>
+        </w:rPr>
+        <w:t>, always accept yours</w:t>
+      </w:r>
+    </w:p>
+    <w:p>
+      <w:pPr>
+        <w:pStyle w:val="NoSpacing"/>
+      </w:pPr>
+      <w:r>
+        <w:t>p4 resolve -ay</w:t>
+      </w:r>
     </w:p>
     <w:p>
       <w:pPr>
@@ -3099,31 +3857,21 @@
         <w:rPr>
           <w:rFonts w:hint="eastAsia"/>
         </w:rPr>
-        <w:t>增加文件</w:t>
-      </w:r>
-    </w:p>
-    <w:p>
-      <w:pPr>
-        <w:pStyle w:val="NoSpacing"/>
-      </w:pPr>
-      <w:r>
-        <w:t>p4 add using_mod.py</w:t>
-      </w:r>
-    </w:p>
-    <w:p>
-      <w:pPr>
-        <w:pStyle w:val="NoSpacing"/>
-      </w:pPr>
-      <w:r>
-        <w:t>p4 add *.py</w:t>
-      </w:r>
-    </w:p>
-    <w:p>
-      <w:pPr>
-        <w:pStyle w:val="NoSpacing"/>
-      </w:pPr>
-      <w:r>
-        <w:t>p4 submit</w:t>
+        <w:t>让</w:t>
+      </w:r>
+      <w:r>
+        <w:rPr>
+          <w:rFonts w:hint="eastAsia"/>
+        </w:rPr>
+        <w:t>p4merge</w:t>
+      </w:r>
+    </w:p>
+    <w:p>
+      <w:pPr>
+        <w:pStyle w:val="NoSpacing"/>
+      </w:pPr>
+      <w:r>
+        <w:t>p4 resolve -am</w:t>
       </w:r>
     </w:p>
     <w:p>
@@ -3140,83 +3888,191 @@
         <w:rPr>
           <w:rFonts w:hint="eastAsia"/>
         </w:rPr>
-        <w:t>增加整个目录的文件</w:t>
-      </w:r>
-    </w:p>
-    <w:p>
-      <w:pPr>
-        <w:pStyle w:val="NoSpacing"/>
-      </w:pPr>
-      <w:r>
-        <w:t>dir /s/b/a-d python | p4 -x- add -f</w:t>
-      </w:r>
-    </w:p>
-    <w:p>
-      <w:pPr>
-        <w:pStyle w:val="NoSpacing"/>
-      </w:pPr>
-    </w:p>
-    <w:p>
-      <w:pPr>
-        <w:pStyle w:val="NoSpacing"/>
-      </w:pPr>
-      <w:r>
-        <w:rPr>
-          <w:rFonts w:hint="eastAsia"/>
-        </w:rPr>
-        <w:t>#</w:t>
-      </w:r>
-      <w:r>
-        <w:rPr>
-          <w:rFonts w:hint="eastAsia"/>
-        </w:rPr>
-        <w:t>删除</w:t>
-      </w:r>
-    </w:p>
-    <w:p>
-      <w:pPr>
-        <w:pStyle w:val="NoSpacing"/>
-      </w:pPr>
-      <w:r>
-        <w:t>p4 delete using_func.py</w:t>
-      </w:r>
-    </w:p>
-    <w:p>
-      <w:pPr>
-        <w:pStyle w:val="NoSpacing"/>
-      </w:pPr>
-      <w:r>
-        <w:t>p4 submit</w:t>
-      </w:r>
-    </w:p>
-    <w:p>
-      <w:pPr>
-        <w:pStyle w:val="NoSpacing"/>
-      </w:pPr>
-    </w:p>
-    <w:p>
-      <w:pPr>
-        <w:pStyle w:val="NoSpacing"/>
-      </w:pPr>
-      <w:r>
-        <w:rPr>
-          <w:rFonts w:hint="eastAsia"/>
-        </w:rPr>
-        <w:t>#</w:t>
-      </w:r>
-      <w:r>
-        <w:rPr>
-          <w:rFonts w:hint="eastAsia"/>
-        </w:rPr>
-        <w:t>提交修改</w:t>
-      </w:r>
-    </w:p>
-    <w:p>
-      <w:pPr>
-        <w:pStyle w:val="NoSpacing"/>
-      </w:pPr>
-      <w:r>
-        <w:t>p4 submit</w:t>
+        <w:t>查看</w:t>
+      </w:r>
+      <w:r>
+        <w:rPr>
+          <w:rFonts w:hint="eastAsia"/>
+        </w:rPr>
+        <w:t>resolved</w:t>
+      </w:r>
+      <w:r>
+        <w:rPr>
+          <w:rFonts w:hint="eastAsia"/>
+        </w:rPr>
+        <w:t>结果</w:t>
+      </w:r>
+    </w:p>
+    <w:p>
+      <w:pPr>
+        <w:pStyle w:val="NoSpacing"/>
+      </w:pPr>
+      <w:r>
+        <w:t>p4 resolved -o</w:t>
+      </w:r>
+    </w:p>
+    <w:p>
+      <w:pPr>
+        <w:pStyle w:val="NoSpacing"/>
+      </w:pPr>
+      <w:r>
+        <w:t>#revert</w:t>
+      </w:r>
+    </w:p>
+    <w:p>
+      <w:pPr>
+        <w:pStyle w:val="NoSpacing"/>
+      </w:pPr>
+      <w:r>
+        <w:t xml:space="preserve">p4 revert </w:t>
+      </w:r>
+    </w:p>
+    <w:p>
+      <w:pPr>
+        <w:pStyle w:val="NoSpacing"/>
+      </w:pPr>
+      <w:r>
+        <w:rPr>
+          <w:rFonts w:hint="eastAsia"/>
+        </w:rPr>
+        <w:t>#revert</w:t>
+      </w:r>
+      <w:r>
+        <w:rPr>
+          <w:rFonts w:hint="eastAsia"/>
+        </w:rPr>
+        <w:t>所有没有修改的或者丢失的文件，注意，</w:t>
+      </w:r>
+      <w:r>
+        <w:rPr>
+          <w:rFonts w:hint="eastAsia"/>
+        </w:rPr>
+        <w:t>resolve</w:t>
+      </w:r>
+      <w:r>
+        <w:rPr>
+          <w:rFonts w:hint="eastAsia"/>
+        </w:rPr>
+        <w:t>过的不会被自动</w:t>
+      </w:r>
+      <w:r>
+        <w:rPr>
+          <w:rFonts w:hint="eastAsia"/>
+        </w:rPr>
+        <w:t>revert</w:t>
+      </w:r>
+    </w:p>
+    <w:p>
+      <w:pPr>
+        <w:pStyle w:val="NoSpacing"/>
+        <w:rPr>
+          <w:lang w:eastAsia="zh-CN"/>
+        </w:rPr>
+      </w:pPr>
+      <w:r>
+        <w:t>#-a</w:t>
+      </w:r>
+      <w:r>
+        <w:rPr>
+          <w:rFonts w:hint="eastAsia"/>
+          <w:lang w:eastAsia="zh-CN"/>
+        </w:rPr>
+        <w:t>表示</w:t>
+      </w:r>
+      <w:r>
+        <w:rPr>
+          <w:rFonts w:hint="eastAsia"/>
+          <w:lang w:eastAsia="zh-CN"/>
+        </w:rPr>
+        <w:t>open</w:t>
+      </w:r>
+      <w:r>
+        <w:rPr>
+          <w:lang w:eastAsia="zh-CN"/>
+        </w:rPr>
+        <w:t>ed</w:t>
+      </w:r>
+      <w:r>
+        <w:rPr>
+          <w:lang w:eastAsia="zh-CN"/>
+        </w:rPr>
+        <w:t>的文件，而不是</w:t>
+      </w:r>
+      <w:r>
+        <w:rPr>
+          <w:lang w:eastAsia="zh-CN"/>
+        </w:rPr>
+        <w:t>revert</w:t>
+      </w:r>
+      <w:r>
+        <w:rPr>
+          <w:lang w:eastAsia="zh-CN"/>
+        </w:rPr>
+        <w:t>后面的参数</w:t>
+      </w:r>
+    </w:p>
+    <w:p>
+      <w:pPr>
+        <w:pStyle w:val="NoSpacing"/>
+      </w:pPr>
+      <w:r>
+        <w:t>p4 revert -a</w:t>
+      </w:r>
+    </w:p>
+    <w:p>
+      <w:pPr>
+        <w:pStyle w:val="NoSpacing"/>
+      </w:pPr>
+    </w:p>
+    <w:p>
+      <w:pPr>
+        <w:pStyle w:val="NoSpacing"/>
+      </w:pPr>
+    </w:p>
+    <w:p>
+      <w:pPr>
+        <w:pStyle w:val="NoSpacing"/>
+      </w:pPr>
+      <w:r>
+        <w:rPr>
+          <w:rFonts w:hint="eastAsia"/>
+        </w:rPr>
+        <w:t>#sync</w:t>
+      </w:r>
+      <w:r>
+        <w:rPr>
+          <w:rFonts w:hint="eastAsia"/>
+        </w:rPr>
+        <w:t>代码</w:t>
+      </w:r>
+    </w:p>
+    <w:p>
+      <w:pPr>
+        <w:pStyle w:val="NoSpacing"/>
+      </w:pPr>
+      <w:r>
+        <w:rPr>
+          <w:rFonts w:hint="eastAsia"/>
+        </w:rPr>
+        <w:t>p4 sync -n #</w:t>
+      </w:r>
+      <w:r>
+        <w:rPr>
+          <w:rFonts w:hint="eastAsia"/>
+        </w:rPr>
+        <w:t>预览要</w:t>
+      </w:r>
+      <w:r>
+        <w:rPr>
+          <w:rFonts w:hint="eastAsia"/>
+        </w:rPr>
+        <w:t>sync</w:t>
+      </w:r>
+      <w:r>
+        <w:rPr>
+          <w:rFonts w:hint="eastAsia"/>
+        </w:rPr>
+        <w:t>的内容</w:t>
       </w:r>
     </w:p>
     <w:p>
@@ -3228,822 +4084,13 @@
           <w:rFonts w:hint="eastAsia"/>
         </w:rPr>
         <w:lastRenderedPageBreak/>
-        <w:t xml:space="preserve">p4 submit -c </w:t>
-      </w:r>
-      <w:r>
-        <w:t>1406</w:t>
-      </w:r>
-    </w:p>
-    <w:p>
-      <w:pPr>
-        <w:pStyle w:val="NoSpacing"/>
-      </w:pPr>
-      <w:r>
-        <w:rPr>
-          <w:rFonts w:hint="eastAsia"/>
-        </w:rPr>
-        <w:t>p4 submit python/... #</w:t>
-      </w:r>
-      <w:r>
-        <w:rPr>
-          <w:rFonts w:hint="eastAsia"/>
-        </w:rPr>
-        <w:t>提交某一个目录下的所有修改</w:t>
-      </w:r>
-      <w:r>
-        <w:rPr>
-          <w:rFonts w:hint="eastAsia"/>
-        </w:rPr>
-        <w:t xml:space="preserve">, </w:t>
-      </w:r>
-      <w:r>
-        <w:rPr>
-          <w:rFonts w:hint="eastAsia"/>
-        </w:rPr>
-        <w:t>必须在</w:t>
-      </w:r>
-      <w:r>
-        <w:rPr>
-          <w:rFonts w:hint="eastAsia"/>
-        </w:rPr>
-        <w:t>default changelist</w:t>
-      </w:r>
-      <w:r>
-        <w:rPr>
-          <w:rFonts w:hint="eastAsia"/>
-        </w:rPr>
-        <w:t>中执行</w:t>
-      </w:r>
-    </w:p>
-    <w:p>
-      <w:pPr>
-        <w:pStyle w:val="NoSpacing"/>
-      </w:pPr>
-      <w:r>
-        <w:rPr>
-          <w:rFonts w:hint="eastAsia"/>
-        </w:rPr>
-        <w:t>#</w:t>
-      </w:r>
-      <w:r>
-        <w:rPr>
-          <w:rFonts w:hint="eastAsia"/>
-        </w:rPr>
-        <w:t>新建</w:t>
-      </w:r>
-      <w:r>
-        <w:rPr>
-          <w:rFonts w:hint="eastAsia"/>
-        </w:rPr>
-        <w:t>changelist</w:t>
-      </w:r>
-    </w:p>
-    <w:p>
-      <w:pPr>
-        <w:pStyle w:val="NoSpacing"/>
-      </w:pPr>
-      <w:r>
-        <w:t>p4 change</w:t>
-      </w:r>
-    </w:p>
-    <w:p>
-      <w:pPr>
-        <w:pStyle w:val="NoSpacing"/>
-      </w:pPr>
-      <w:r>
-        <w:rPr>
-          <w:rFonts w:hint="eastAsia"/>
-        </w:rPr>
-        <w:t>#</w:t>
-      </w:r>
-      <w:r>
-        <w:rPr>
-          <w:rFonts w:hint="eastAsia"/>
-        </w:rPr>
-        <w:t>删除空白</w:t>
-      </w:r>
-      <w:r>
-        <w:rPr>
-          <w:rFonts w:hint="eastAsia"/>
-        </w:rPr>
-        <w:t>changelist</w:t>
-      </w:r>
-    </w:p>
-    <w:p>
-      <w:pPr>
-        <w:pStyle w:val="NoSpacing"/>
-      </w:pPr>
-      <w:r>
-        <w:t>p4 change -d 1406</w:t>
-      </w:r>
-    </w:p>
-    <w:p>
-      <w:pPr>
-        <w:pStyle w:val="NoSpacing"/>
-      </w:pPr>
-      <w:r>
-        <w:rPr>
-          <w:rFonts w:hint="eastAsia"/>
-        </w:rPr>
-        <w:t>#</w:t>
-      </w:r>
-      <w:r>
-        <w:rPr>
-          <w:rFonts w:hint="eastAsia"/>
-        </w:rPr>
-        <w:t>查看</w:t>
-      </w:r>
-      <w:r>
-        <w:rPr>
-          <w:rFonts w:hint="eastAsia"/>
-        </w:rPr>
-        <w:t>pending</w:t>
-      </w:r>
-      <w:r>
-        <w:rPr>
-          <w:rFonts w:hint="eastAsia"/>
-        </w:rPr>
-        <w:t>的</w:t>
-      </w:r>
-      <w:r>
-        <w:rPr>
-          <w:rFonts w:hint="eastAsia"/>
-        </w:rPr>
-        <w:t>changelist</w:t>
-      </w:r>
-    </w:p>
-    <w:p>
-      <w:pPr>
-        <w:pStyle w:val="NoSpacing"/>
-      </w:pPr>
-      <w:r>
-        <w:t>p4 changes -s pending -c scriptws</w:t>
-      </w:r>
-    </w:p>
-    <w:p>
-      <w:pPr>
-        <w:pStyle w:val="NoSpacing"/>
-      </w:pPr>
-      <w:r>
-        <w:rPr>
-          <w:rFonts w:hint="eastAsia"/>
-        </w:rPr>
-        <w:t>#</w:t>
-      </w:r>
-      <w:r>
-        <w:rPr>
-          <w:rFonts w:hint="eastAsia"/>
-        </w:rPr>
-        <w:t>移动文件到</w:t>
-      </w:r>
-      <w:r>
-        <w:rPr>
-          <w:rFonts w:hint="eastAsia"/>
-        </w:rPr>
-        <w:t>changelist</w:t>
-      </w:r>
-      <w:r>
-        <w:rPr>
-          <w:rFonts w:hint="eastAsia"/>
-        </w:rPr>
-        <w:t>中</w:t>
-      </w:r>
-    </w:p>
-    <w:p>
-      <w:pPr>
-        <w:pStyle w:val="NoSpacing"/>
-      </w:pPr>
-      <w:r>
-        <w:t>p4 reopen -c 28 //.../*</w:t>
-      </w:r>
-    </w:p>
-    <w:p>
-      <w:pPr>
-        <w:pStyle w:val="NoSpacing"/>
-        <w:rPr>
-          <w:lang w:eastAsia="zh-CN"/>
-        </w:rPr>
-      </w:pPr>
-      <w:r>
-        <w:rPr>
-          <w:rFonts w:hint="eastAsia"/>
-        </w:rPr>
-        <w:t>#</w:t>
-      </w:r>
-      <w:r>
-        <w:rPr>
-          <w:rFonts w:hint="eastAsia"/>
-        </w:rPr>
-        <w:t>查看</w:t>
-      </w:r>
-      <w:r>
-        <w:rPr>
-          <w:rFonts w:hint="eastAsia"/>
-        </w:rPr>
-        <w:t>changelist</w:t>
-      </w:r>
-      <w:r>
-        <w:rPr>
-          <w:rFonts w:hint="eastAsia"/>
-        </w:rPr>
-        <w:t>中的修改</w:t>
-      </w:r>
-      <w:r>
-        <w:rPr>
-          <w:rFonts w:hint="eastAsia"/>
-        </w:rPr>
-        <w:t>, -c</w:t>
-      </w:r>
-      <w:r>
-        <w:rPr>
-          <w:rFonts w:hint="eastAsia"/>
-          <w:lang w:eastAsia="zh-CN"/>
-        </w:rPr>
-        <w:t>表示希望</w:t>
-      </w:r>
-      <w:r>
-        <w:rPr>
-          <w:lang w:eastAsia="zh-CN"/>
-        </w:rPr>
-        <w:t>的</w:t>
-      </w:r>
-      <w:r>
-        <w:rPr>
-          <w:lang w:eastAsia="zh-CN"/>
-        </w:rPr>
-        <w:t>changelist</w:t>
-      </w:r>
-    </w:p>
-    <w:p>
-      <w:pPr>
-        <w:pStyle w:val="NoSpacing"/>
-      </w:pPr>
-      <w:r>
-        <w:t>p4 opened -c 28</w:t>
-      </w:r>
-    </w:p>
-    <w:p>
-      <w:pPr>
-        <w:pStyle w:val="NoSpacing"/>
-      </w:pPr>
-    </w:p>
-    <w:p>
-      <w:pPr>
-        <w:pStyle w:val="NoSpacing"/>
-      </w:pPr>
-    </w:p>
-    <w:p>
-      <w:pPr>
-        <w:pStyle w:val="NoSpacing"/>
-      </w:pPr>
-      <w:r>
-        <w:rPr>
-          <w:rFonts w:hint="eastAsia"/>
-        </w:rPr>
-        <w:t>#</w:t>
-      </w:r>
-      <w:r>
-        <w:rPr>
-          <w:rFonts w:hint="eastAsia"/>
-        </w:rPr>
-        <w:t>查看文件的</w:t>
-      </w:r>
-      <w:r>
-        <w:rPr>
-          <w:rFonts w:hint="eastAsia"/>
-        </w:rPr>
-        <w:t>changelist</w:t>
-      </w:r>
-    </w:p>
-    <w:p>
-      <w:pPr>
-        <w:pStyle w:val="NoSpacing"/>
-      </w:pPr>
-      <w:r>
-        <w:t>p4 changes //depot/.../*.html</w:t>
-      </w:r>
-    </w:p>
-    <w:p>
-      <w:pPr>
-        <w:pStyle w:val="NoSpacing"/>
-      </w:pPr>
-      <w:r>
-        <w:rPr>
-          <w:rFonts w:hint="eastAsia"/>
-        </w:rPr>
-        <w:t>#</w:t>
-      </w:r>
-      <w:r>
-        <w:rPr>
-          <w:rFonts w:hint="eastAsia"/>
-        </w:rPr>
-        <w:t>查看最近的</w:t>
-      </w:r>
-      <w:r>
-        <w:rPr>
-          <w:rFonts w:hint="eastAsia"/>
-        </w:rPr>
-        <w:t>5</w:t>
-      </w:r>
-      <w:r>
-        <w:rPr>
-          <w:rFonts w:hint="eastAsia"/>
-        </w:rPr>
-        <w:t>个修改</w:t>
-      </w:r>
-    </w:p>
-    <w:p>
-      <w:pPr>
-        <w:pStyle w:val="NoSpacing"/>
-      </w:pPr>
-      <w:r>
-        <w:t>p4 changes -m5 "//.../if.py"</w:t>
-      </w:r>
-    </w:p>
-    <w:p>
-      <w:pPr>
-        <w:pStyle w:val="NoSpacing"/>
-      </w:pPr>
-      <w:r>
-        <w:rPr>
-          <w:rFonts w:hint="eastAsia"/>
-        </w:rPr>
-        <w:t>#</w:t>
-      </w:r>
-      <w:r>
-        <w:rPr>
-          <w:rFonts w:hint="eastAsia"/>
-        </w:rPr>
-        <w:t>查看</w:t>
-      </w:r>
-      <w:r>
-        <w:rPr>
-          <w:rFonts w:hint="eastAsia"/>
-        </w:rPr>
-        <w:t>changelist</w:t>
-      </w:r>
-      <w:r>
-        <w:rPr>
-          <w:rFonts w:hint="eastAsia"/>
-        </w:rPr>
-        <w:t>的信息</w:t>
-      </w:r>
-    </w:p>
-    <w:p>
-      <w:pPr>
-        <w:pStyle w:val="NoSpacing"/>
-      </w:pPr>
-      <w:r>
-        <w:t>p4 describe -s 1</w:t>
-      </w:r>
-    </w:p>
-    <w:p>
-      <w:pPr>
-        <w:pStyle w:val="NoSpacing"/>
-        <w:rPr>
-          <w:lang w:eastAsia="zh-CN"/>
-        </w:rPr>
-      </w:pPr>
-      <w:r>
-        <w:t>#</w:t>
-      </w:r>
-      <w:r>
-        <w:rPr>
-          <w:rFonts w:hint="eastAsia"/>
-          <w:lang w:eastAsia="zh-CN"/>
-        </w:rPr>
-        <w:t>查看</w:t>
-      </w:r>
-      <w:r>
-        <w:rPr>
-          <w:lang w:eastAsia="zh-CN"/>
-        </w:rPr>
-        <w:t>changelist</w:t>
-      </w:r>
-      <w:r>
-        <w:rPr>
-          <w:lang w:eastAsia="zh-CN"/>
-        </w:rPr>
-        <w:t>影响的文件</w:t>
-      </w:r>
-    </w:p>
-    <w:p>
-      <w:pPr>
-        <w:pStyle w:val="NoSpacing"/>
-        <w:rPr>
-          <w:lang w:eastAsia="zh-CN"/>
-        </w:rPr>
-      </w:pPr>
-      <w:r>
-        <w:rPr>
-          <w:lang w:eastAsia="zh-CN"/>
-        </w:rPr>
-        <w:t>p4 files @=3947829</w:t>
-      </w:r>
-    </w:p>
-    <w:p>
-      <w:pPr>
-        <w:pStyle w:val="NoSpacing"/>
-      </w:pPr>
-      <w:r>
-        <w:rPr>
-          <w:rFonts w:hint="eastAsia"/>
-        </w:rPr>
-        <w:t># resolve</w:t>
-      </w:r>
-      <w:r>
-        <w:rPr>
-          <w:rFonts w:hint="eastAsia"/>
-        </w:rPr>
-        <w:t>冲突</w:t>
-      </w:r>
-    </w:p>
-    <w:p>
-      <w:pPr>
-        <w:pStyle w:val="NoSpacing"/>
-      </w:pPr>
-      <w:r>
-        <w:t xml:space="preserve">p4 resolve </w:t>
-      </w:r>
-    </w:p>
-    <w:p>
-      <w:pPr>
-        <w:pStyle w:val="NoSpacing"/>
-      </w:pPr>
-      <w:r>
-        <w:rPr>
-          <w:rFonts w:hint="eastAsia"/>
-        </w:rPr>
-        <w:t>#</w:t>
-      </w:r>
-      <w:r>
-        <w:rPr>
-          <w:rFonts w:hint="eastAsia"/>
-        </w:rPr>
-        <w:t>查看需要</w:t>
-      </w:r>
-      <w:r>
-        <w:rPr>
-          <w:rFonts w:hint="eastAsia"/>
-        </w:rPr>
-        <w:t>resolve</w:t>
-      </w:r>
-      <w:r>
-        <w:rPr>
-          <w:rFonts w:hint="eastAsia"/>
-        </w:rPr>
-        <w:t>的</w:t>
-      </w:r>
-      <w:r>
-        <w:rPr>
-          <w:rFonts w:hint="eastAsia"/>
-        </w:rPr>
-        <w:t>file, -o</w:t>
-      </w:r>
-      <w:r>
-        <w:rPr>
-          <w:rFonts w:hint="eastAsia"/>
-        </w:rPr>
-        <w:t>表示显示</w:t>
-      </w:r>
-      <w:r>
-        <w:rPr>
-          <w:rFonts w:hint="eastAsia"/>
-        </w:rPr>
-        <w:t>base</w:t>
-      </w:r>
-    </w:p>
-    <w:p>
-      <w:pPr>
-        <w:pStyle w:val="NoSpacing"/>
-      </w:pPr>
-      <w:r>
-        <w:t>p4 resolve -n -o</w:t>
-      </w:r>
-    </w:p>
-    <w:p>
-      <w:pPr>
-        <w:pStyle w:val="NoSpacing"/>
-      </w:pPr>
-      <w:r>
-        <w:rPr>
-          <w:rFonts w:hint="eastAsia"/>
-        </w:rPr>
-        <w:t>#</w:t>
-      </w:r>
-      <w:r>
-        <w:rPr>
-          <w:rFonts w:hint="eastAsia"/>
-        </w:rPr>
-        <w:t>自动</w:t>
-      </w:r>
-      <w:r>
-        <w:rPr>
-          <w:rFonts w:hint="eastAsia"/>
-        </w:rPr>
-        <w:t>resolve</w:t>
-      </w:r>
-    </w:p>
-    <w:p>
-      <w:pPr>
-        <w:pStyle w:val="NoSpacing"/>
-      </w:pPr>
-      <w:r>
-        <w:t>p4 resolve -as</w:t>
-      </w:r>
-    </w:p>
-    <w:p>
-      <w:pPr>
-        <w:pStyle w:val="NoSpacing"/>
-      </w:pPr>
-      <w:r>
-        <w:rPr>
-          <w:rFonts w:hint="eastAsia"/>
-        </w:rPr>
-        <w:t>#</w:t>
-      </w:r>
-      <w:r>
-        <w:rPr>
-          <w:rFonts w:hint="eastAsia"/>
-        </w:rPr>
-        <w:t>只接受</w:t>
-      </w:r>
-      <w:r>
-        <w:rPr>
-          <w:rFonts w:hint="eastAsia"/>
-        </w:rPr>
-        <w:t>theirs</w:t>
-      </w:r>
-      <w:r>
-        <w:rPr>
-          <w:rFonts w:hint="eastAsia"/>
-        </w:rPr>
-        <w:t>的</w:t>
-      </w:r>
-      <w:r>
-        <w:rPr>
-          <w:rFonts w:hint="eastAsia"/>
-        </w:rPr>
-        <w:t>resolve</w:t>
-      </w:r>
-    </w:p>
-    <w:p>
-      <w:pPr>
-        <w:pStyle w:val="NoSpacing"/>
-      </w:pPr>
-      <w:r>
-        <w:t>p4 resolve -at</w:t>
-      </w:r>
-    </w:p>
-    <w:p>
-      <w:pPr>
-        <w:pStyle w:val="NoSpacing"/>
-      </w:pPr>
-      <w:r>
-        <w:rPr>
-          <w:rFonts w:hint="eastAsia"/>
-        </w:rPr>
-        <w:t>#</w:t>
-      </w:r>
-      <w:r>
-        <w:rPr>
-          <w:rFonts w:hint="eastAsia"/>
-        </w:rPr>
-        <w:t>只接受你自己的版本</w:t>
-      </w:r>
-      <w:r>
-        <w:rPr>
-          <w:rFonts w:hint="eastAsia"/>
-        </w:rPr>
-        <w:t>, always accept yours</w:t>
-      </w:r>
-    </w:p>
-    <w:p>
-      <w:pPr>
-        <w:pStyle w:val="NoSpacing"/>
-      </w:pPr>
-      <w:r>
-        <w:t>p4 resolve -ay</w:t>
-      </w:r>
-    </w:p>
-    <w:p>
-      <w:pPr>
-        <w:pStyle w:val="NoSpacing"/>
-      </w:pPr>
-      <w:r>
-        <w:rPr>
-          <w:rFonts w:hint="eastAsia"/>
-        </w:rPr>
-        <w:t>#</w:t>
-      </w:r>
-      <w:r>
-        <w:rPr>
-          <w:rFonts w:hint="eastAsia"/>
-        </w:rPr>
-        <w:t>让</w:t>
-      </w:r>
-      <w:r>
-        <w:rPr>
-          <w:rFonts w:hint="eastAsia"/>
-        </w:rPr>
-        <w:t>p4merge</w:t>
-      </w:r>
-    </w:p>
-    <w:p>
-      <w:pPr>
-        <w:pStyle w:val="NoSpacing"/>
-      </w:pPr>
-      <w:r>
-        <w:t>p4 resolve -am</w:t>
-      </w:r>
-    </w:p>
-    <w:p>
-      <w:pPr>
-        <w:pStyle w:val="NoSpacing"/>
-      </w:pPr>
-      <w:r>
-        <w:rPr>
-          <w:rFonts w:hint="eastAsia"/>
-        </w:rPr>
-        <w:t>#</w:t>
-      </w:r>
-      <w:r>
-        <w:rPr>
-          <w:rFonts w:hint="eastAsia"/>
-        </w:rPr>
-        <w:t>查看</w:t>
-      </w:r>
-      <w:r>
-        <w:rPr>
-          <w:rFonts w:hint="eastAsia"/>
-        </w:rPr>
-        <w:t>resolved</w:t>
-      </w:r>
-      <w:r>
-        <w:rPr>
-          <w:rFonts w:hint="eastAsia"/>
-        </w:rPr>
-        <w:t>结果</w:t>
-      </w:r>
-    </w:p>
-    <w:p>
-      <w:pPr>
-        <w:pStyle w:val="NoSpacing"/>
-      </w:pPr>
-      <w:r>
-        <w:t>p4 resolved -o</w:t>
-      </w:r>
-    </w:p>
-    <w:p>
-      <w:pPr>
-        <w:pStyle w:val="NoSpacing"/>
-      </w:pPr>
-      <w:r>
-        <w:t>#revert</w:t>
-      </w:r>
-    </w:p>
-    <w:p>
-      <w:pPr>
-        <w:pStyle w:val="NoSpacing"/>
-      </w:pPr>
-      <w:r>
-        <w:t xml:space="preserve">p4 revert </w:t>
-      </w:r>
-    </w:p>
-    <w:p>
-      <w:pPr>
-        <w:pStyle w:val="NoSpacing"/>
-      </w:pPr>
-      <w:r>
-        <w:rPr>
-          <w:rFonts w:hint="eastAsia"/>
-        </w:rPr>
-        <w:t>#revert</w:t>
-      </w:r>
-      <w:r>
-        <w:rPr>
-          <w:rFonts w:hint="eastAsia"/>
-        </w:rPr>
-        <w:t>所有没有修改的或者丢失的文件，注意，</w:t>
-      </w:r>
-      <w:r>
-        <w:rPr>
-          <w:rFonts w:hint="eastAsia"/>
-        </w:rPr>
-        <w:t>resolve</w:t>
-      </w:r>
-      <w:r>
-        <w:rPr>
-          <w:rFonts w:hint="eastAsia"/>
-        </w:rPr>
-        <w:t>过的不会被自动</w:t>
-      </w:r>
-      <w:r>
-        <w:rPr>
-          <w:rFonts w:hint="eastAsia"/>
-        </w:rPr>
-        <w:t>revert</w:t>
-      </w:r>
-    </w:p>
-    <w:p>
-      <w:pPr>
-        <w:pStyle w:val="NoSpacing"/>
-        <w:rPr>
-          <w:lang w:eastAsia="zh-CN"/>
-        </w:rPr>
-      </w:pPr>
-      <w:r>
-        <w:t>#-a</w:t>
-      </w:r>
-      <w:r>
-        <w:rPr>
-          <w:rFonts w:hint="eastAsia"/>
-          <w:lang w:eastAsia="zh-CN"/>
-        </w:rPr>
-        <w:t>表示</w:t>
-      </w:r>
-      <w:r>
-        <w:rPr>
-          <w:rFonts w:hint="eastAsia"/>
-          <w:lang w:eastAsia="zh-CN"/>
-        </w:rPr>
-        <w:t>open</w:t>
-      </w:r>
-      <w:r>
-        <w:rPr>
-          <w:lang w:eastAsia="zh-CN"/>
-        </w:rPr>
-        <w:t>ed</w:t>
-      </w:r>
-      <w:r>
-        <w:rPr>
-          <w:lang w:eastAsia="zh-CN"/>
-        </w:rPr>
-        <w:t>的文件，而不是</w:t>
-      </w:r>
-      <w:r>
-        <w:rPr>
-          <w:lang w:eastAsia="zh-CN"/>
-        </w:rPr>
-        <w:t>revert</w:t>
-      </w:r>
-      <w:r>
-        <w:rPr>
-          <w:lang w:eastAsia="zh-CN"/>
-        </w:rPr>
-        <w:t>后面的参数</w:t>
-      </w:r>
-    </w:p>
-    <w:p>
-      <w:pPr>
-        <w:pStyle w:val="NoSpacing"/>
-      </w:pPr>
-      <w:r>
-        <w:t>p4 revert -a</w:t>
-      </w:r>
-    </w:p>
-    <w:p>
-      <w:pPr>
-        <w:pStyle w:val="NoSpacing"/>
-      </w:pPr>
-    </w:p>
-    <w:p>
-      <w:pPr>
-        <w:pStyle w:val="NoSpacing"/>
-      </w:pPr>
-    </w:p>
-    <w:p>
-      <w:pPr>
-        <w:pStyle w:val="NoSpacing"/>
-      </w:pPr>
-      <w:r>
-        <w:rPr>
-          <w:rFonts w:hint="eastAsia"/>
-        </w:rPr>
-        <w:t>#sync</w:t>
-      </w:r>
-      <w:r>
-        <w:rPr>
-          <w:rFonts w:hint="eastAsia"/>
-        </w:rPr>
-        <w:t>代码</w:t>
-      </w:r>
-    </w:p>
-    <w:p>
-      <w:pPr>
-        <w:pStyle w:val="NoSpacing"/>
-      </w:pPr>
-      <w:r>
-        <w:rPr>
-          <w:rFonts w:hint="eastAsia"/>
-        </w:rPr>
-        <w:t>p4 sync -n #</w:t>
-      </w:r>
-      <w:r>
-        <w:rPr>
-          <w:rFonts w:hint="eastAsia"/>
-        </w:rPr>
-        <w:t>预览要</w:t>
+        <w:t>p4 sync -f #</w:t>
+      </w:r>
+      <w:r>
+        <w:rPr>
+          <w:rFonts w:hint="eastAsia"/>
+        </w:rPr>
+        <w:t>强制</w:t>
       </w:r>
       <w:r>
         <w:rPr>
@@ -4051,42 +4098,12 @@
         </w:rPr>
         <w:t>sync</w:t>
       </w:r>
-      <w:r>
-        <w:rPr>
-          <w:rFonts w:hint="eastAsia"/>
-        </w:rPr>
-        <w:t>的内容</w:t>
-      </w:r>
-    </w:p>
-    <w:p>
-      <w:pPr>
-        <w:pStyle w:val="NoSpacing"/>
-      </w:pPr>
-      <w:r>
-        <w:rPr>
-          <w:rFonts w:hint="eastAsia"/>
-        </w:rPr>
-        <w:t>p4 sync -f #</w:t>
-      </w:r>
-      <w:r>
-        <w:rPr>
-          <w:rFonts w:hint="eastAsia"/>
-        </w:rPr>
-        <w:t>强制</w:t>
-      </w:r>
-      <w:r>
-        <w:rPr>
-          <w:rFonts w:hint="eastAsia"/>
-        </w:rPr>
-        <w:t>sync</w:t>
-      </w:r>
-    </w:p>
-    <w:p>
-      <w:pPr>
-        <w:pStyle w:val="NoSpacing"/>
-      </w:pPr>
-      <w:r>
-        <w:lastRenderedPageBreak/>
+    </w:p>
+    <w:p>
+      <w:pPr>
+        <w:pStyle w:val="NoSpacing"/>
+      </w:pPr>
+      <w:r>
         <w:t>p4 sync "//depot/.../*.py"</w:t>
       </w:r>
     </w:p>
@@ -5452,7 +5469,7 @@
   <a:extraClrSchemeLst/>
   <a:extLst>
     <a:ext uri="{05A4C25C-085E-4340-85A3-A5531E510DB2}">
-      <thm15:themeFamily xmlns:thm15="http://schemas.microsoft.com/office/thememl/2012/main" xmlns="" name="Office Theme" id="{62F939B6-93AF-4DB8-9C6B-D6C7DFDC589F}" vid="{4A3C46E8-61CC-4603-A589-7422A47A8E4A}"/>
+      <thm15:themeFamily xmlns="" xmlns:thm15="http://schemas.microsoft.com/office/thememl/2012/main" name="Office Theme" id="{62F939B6-93AF-4DB8-9C6B-D6C7DFDC589F}" vid="{4A3C46E8-61CC-4603-A589-7422A47A8E4A}"/>
     </a:ext>
   </a:extLst>
 </a:theme>

</xml_diff>

<commit_message>
update study.doc on 20151231
</commit_message>
<xml_diff>
--- a/note/study.docx
+++ b/note/study.docx
@@ -1850,13 +1850,7 @@
         <w:rPr>
           <w:lang w:eastAsia="zh-CN"/>
         </w:rPr>
-        <w:t>c</w:t>
-      </w:r>
-      <w:r>
-        <w:rPr>
-          <w:lang w:eastAsia="zh-CN"/>
-        </w:rPr>
-        <w:t>lass ClassName (base_class[es]):</w:t>
+        <w:t>class ClassName (base_class[es]):</w:t>
       </w:r>
     </w:p>
     <w:p>
@@ -1894,7 +1888,6 @@
         <w:pStyle w:val="NoSpacing"/>
         <w:ind w:firstLine="720"/>
         <w:rPr>
-          <w:rFonts w:hint="eastAsia"/>
           <w:lang w:eastAsia="zh-CN"/>
         </w:rPr>
       </w:pPr>
@@ -2024,6 +2017,291 @@
     <w:p>
       <w:pPr>
         <w:pStyle w:val="NoSpacing"/>
+        <w:rPr>
+          <w:rFonts w:hint="eastAsia"/>
+          <w:lang w:eastAsia="zh-CN"/>
+        </w:rPr>
+      </w:pPr>
+      <w:r>
+        <w:rPr>
+          <w:lang w:eastAsia="zh-CN"/>
+        </w:rPr>
+        <w:t>3.1.2 \</w:t>
+      </w:r>
+      <w:r>
+        <w:rPr>
+          <w:rFonts w:hint="eastAsia"/>
+          <w:lang w:eastAsia="zh-CN"/>
+        </w:rPr>
+        <w:t>用来连接</w:t>
+      </w:r>
+      <w:r>
+        <w:rPr>
+          <w:lang w:eastAsia="zh-CN"/>
+        </w:rPr>
+        <w:t>多行</w:t>
+      </w:r>
+      <w:r>
+        <w:rPr>
+          <w:rFonts w:hint="eastAsia"/>
+          <w:lang w:eastAsia="zh-CN"/>
+        </w:rPr>
+        <w:t>,</w:t>
+      </w:r>
+      <w:r>
+        <w:rPr>
+          <w:rFonts w:hint="eastAsia"/>
+          <w:lang w:eastAsia="zh-CN"/>
+        </w:rPr>
+        <w:t>当</w:t>
+      </w:r>
+      <w:r>
+        <w:rPr>
+          <w:lang w:eastAsia="zh-CN"/>
+        </w:rPr>
+        <w:t>有</w:t>
+      </w:r>
+      <w:r>
+        <w:rPr>
+          <w:lang w:eastAsia="zh-CN"/>
+        </w:rPr>
+        <w:t>String</w:t>
+      </w:r>
+      <w:r>
+        <w:rPr>
+          <w:rFonts w:hint="eastAsia"/>
+          <w:lang w:eastAsia="zh-CN"/>
+        </w:rPr>
+        <w:t>用</w:t>
+      </w:r>
+      <w:r>
+        <w:rPr>
+          <w:lang w:eastAsia="zh-CN"/>
+        </w:rPr>
+        <w:t>’’’</w:t>
+      </w:r>
+      <w:r>
+        <w:rPr>
+          <w:rFonts w:hint="eastAsia"/>
+          <w:lang w:eastAsia="zh-CN"/>
+        </w:rPr>
+        <w:t>包围，或者列表</w:t>
+      </w:r>
+      <w:r>
+        <w:rPr>
+          <w:lang w:eastAsia="zh-CN"/>
+        </w:rPr>
+        <w:t>元祖用括号</w:t>
+      </w:r>
+      <w:r>
+        <w:rPr>
+          <w:rFonts w:hint="eastAsia"/>
+          <w:lang w:eastAsia="zh-CN"/>
+        </w:rPr>
+        <w:t>和</w:t>
+      </w:r>
+      <w:r>
+        <w:rPr>
+          <w:lang w:eastAsia="zh-CN"/>
+        </w:rPr>
+        <w:t>方括号</w:t>
+      </w:r>
+      <w:r>
+        <w:rPr>
+          <w:rFonts w:hint="eastAsia"/>
+          <w:lang w:eastAsia="zh-CN"/>
+        </w:rPr>
+        <w:t>包围</w:t>
+      </w:r>
+      <w:r>
+        <w:rPr>
+          <w:lang w:eastAsia="zh-CN"/>
+        </w:rPr>
+        <w:t>的时候不需要</w:t>
+      </w:r>
+      <w:r>
+        <w:rPr>
+          <w:rFonts w:hint="eastAsia"/>
+          <w:lang w:eastAsia="zh-CN"/>
+        </w:rPr>
+        <w:t>用</w:t>
+      </w:r>
+      <w:r>
+        <w:rPr>
+          <w:lang w:eastAsia="zh-CN"/>
+        </w:rPr>
+        <w:t>\</w:t>
+      </w:r>
+      <w:r>
+        <w:rPr>
+          <w:rFonts w:hint="eastAsia"/>
+          <w:lang w:eastAsia="zh-CN"/>
+        </w:rPr>
+        <w:t>来</w:t>
+      </w:r>
+      <w:r>
+        <w:rPr>
+          <w:lang w:eastAsia="zh-CN"/>
+        </w:rPr>
+        <w:t>连接多行</w:t>
+      </w:r>
+    </w:p>
+    <w:p>
+      <w:pPr>
+        <w:pStyle w:val="NoSpacing"/>
+        <w:rPr>
+          <w:lang w:eastAsia="zh-CN"/>
+        </w:rPr>
+      </w:pPr>
+      <w:r>
+        <w:rPr>
+          <w:lang w:eastAsia="zh-CN"/>
+        </w:rPr>
+        <w:t xml:space="preserve">3.2 </w:t>
+      </w:r>
+      <w:r>
+        <w:rPr>
+          <w:rFonts w:hint="eastAsia"/>
+          <w:lang w:eastAsia="zh-CN"/>
+        </w:rPr>
+        <w:t>赋值</w:t>
+      </w:r>
+      <w:r>
+        <w:rPr>
+          <w:lang w:eastAsia="zh-CN"/>
+        </w:rPr>
+        <w:t>可以连续赋值也</w:t>
+      </w:r>
+      <w:r>
+        <w:rPr>
+          <w:lang w:eastAsia="zh-CN"/>
+        </w:rPr>
+        <w:t>,</w:t>
+      </w:r>
+      <w:r>
+        <w:rPr>
+          <w:lang w:eastAsia="zh-CN"/>
+        </w:rPr>
+        <w:t>多重赋值</w:t>
+      </w:r>
+      <w:r>
+        <w:rPr>
+          <w:rFonts w:hint="eastAsia"/>
+          <w:lang w:eastAsia="zh-CN"/>
+        </w:rPr>
+        <w:t>或者</w:t>
+      </w:r>
+      <w:r>
+        <w:rPr>
+          <w:lang w:eastAsia="zh-CN"/>
+        </w:rPr>
+        <w:t>交换</w:t>
+      </w:r>
+      <w:r>
+        <w:rPr>
+          <w:lang w:eastAsia="zh-CN"/>
+        </w:rPr>
+        <w:t>，</w:t>
+      </w:r>
+      <w:r>
+        <w:rPr>
+          <w:lang w:eastAsia="zh-CN"/>
+        </w:rPr>
+        <w:t>x = y = z = 1</w:t>
+      </w:r>
+      <w:r>
+        <w:rPr>
+          <w:lang w:eastAsia="zh-CN"/>
+        </w:rPr>
+        <w:t xml:space="preserve">; </w:t>
+      </w:r>
+      <w:r>
+        <w:rPr>
+          <w:lang w:eastAsia="zh-CN"/>
+        </w:rPr>
+        <w:t>x, y, z = 1, 2, 'a string'</w:t>
+      </w:r>
+      <w:r>
+        <w:rPr>
+          <w:lang w:eastAsia="zh-CN"/>
+        </w:rPr>
+        <w:t xml:space="preserve">; </w:t>
+      </w:r>
+      <w:r>
+        <w:rPr>
+          <w:lang w:eastAsia="zh-CN"/>
+        </w:rPr>
+        <w:t>x, y = y, x</w:t>
+      </w:r>
+    </w:p>
+    <w:p>
+      <w:pPr>
+        <w:pStyle w:val="NoSpacing"/>
+        <w:rPr>
+          <w:rFonts w:hint="eastAsia"/>
+          <w:lang w:eastAsia="zh-CN"/>
+        </w:rPr>
+      </w:pPr>
+      <w:r>
+        <w:rPr>
+          <w:lang w:eastAsia="zh-CN"/>
+        </w:rPr>
+        <w:t>3.3.1 Python</w:t>
+      </w:r>
+      <w:r>
+        <w:rPr>
+          <w:rFonts w:hint="eastAsia"/>
+          <w:lang w:eastAsia="zh-CN"/>
+        </w:rPr>
+        <w:t>变量名大小写</w:t>
+      </w:r>
+      <w:r>
+        <w:rPr>
+          <w:lang w:eastAsia="zh-CN"/>
+        </w:rPr>
+        <w:t>敏感</w:t>
+      </w:r>
+    </w:p>
+    <w:p>
+      <w:pPr>
+        <w:pStyle w:val="NoSpacing"/>
+        <w:rPr>
+          <w:lang w:eastAsia="zh-CN"/>
+        </w:rPr>
+      </w:pPr>
+      <w:r>
+        <w:rPr>
+          <w:lang w:eastAsia="zh-CN"/>
+        </w:rPr>
+        <w:t>3.3.4 _XXX</w:t>
+      </w:r>
+      <w:r>
+        <w:rPr>
+          <w:rFonts w:hint="eastAsia"/>
+          <w:lang w:eastAsia="zh-CN"/>
+        </w:rPr>
+        <w:t>表示</w:t>
+      </w:r>
+      <w:r>
+        <w:rPr>
+          <w:lang w:eastAsia="zh-CN"/>
+        </w:rPr>
+        <w:t>private</w:t>
+      </w:r>
+      <w:r>
+        <w:rPr>
+          <w:lang w:eastAsia="zh-CN"/>
+        </w:rPr>
+        <w:t>变量</w:t>
+      </w:r>
+    </w:p>
+    <w:p>
+      <w:pPr>
+        <w:pStyle w:val="NoSpacing"/>
+        <w:rPr>
+          <w:rFonts w:hint="eastAsia"/>
+          <w:lang w:eastAsia="zh-CN"/>
+        </w:rPr>
       </w:pPr>
       <w:bookmarkStart w:id="0" w:name="_GoBack"/>
       <w:bookmarkEnd w:id="0"/>
@@ -2031,11 +2309,6 @@
     <w:p>
       <w:pPr>
         <w:pStyle w:val="NoSpacing"/>
-      </w:pPr>
-    </w:p>
-    <w:p>
-      <w:pPr>
-        <w:pStyle w:val="NoSpacing"/>
         <w:rPr>
           <w:lang w:eastAsia="zh-CN"/>
         </w:rPr>
@@ -2071,19 +2344,7 @@
         <w:rPr>
           <w:lang w:eastAsia="zh-CN"/>
         </w:rPr>
-        <w:t>Q</w:t>
-      </w:r>
-      <w:r>
-        <w:rPr>
-          <w:lang w:eastAsia="zh-CN"/>
-        </w:rPr>
-        <w:t>2</w:t>
-      </w:r>
-      <w:r>
-        <w:rPr>
-          <w:lang w:eastAsia="zh-CN"/>
-        </w:rPr>
-        <w:t>: Python</w:t>
+        <w:t>Q2: Python</w:t>
       </w:r>
       <w:r>
         <w:rPr>
@@ -2110,7 +2371,6 @@
       <w:pPr>
         <w:pStyle w:val="NoSpacing"/>
         <w:rPr>
-          <w:rFonts w:hint="eastAsia"/>
           <w:lang w:eastAsia="zh-CN"/>
         </w:rPr>
       </w:pPr>
@@ -2120,6 +2380,7 @@
         <w:pStyle w:val="Heading1"/>
       </w:pPr>
       <w:r>
+        <w:lastRenderedPageBreak/>
         <w:t>Continous Integration</w:t>
       </w:r>
     </w:p>
@@ -2195,7 +2456,6 @@
         <w:pStyle w:val="NoSpacing"/>
       </w:pPr>
       <w:r>
-        <w:lastRenderedPageBreak/>
         <w:t>git fetch origin</w:t>
       </w:r>
     </w:p>
@@ -2770,87 +3030,6 @@
       <w:r>
         <w:t>p4 client</w:t>
       </w:r>
-    </w:p>
-    <w:p>
-      <w:pPr>
-        <w:pStyle w:val="NoSpacing"/>
-      </w:pPr>
-      <w:r>
-        <w:rPr>
-          <w:rFonts w:hint="eastAsia"/>
-        </w:rPr>
-        <w:t>#</w:t>
-      </w:r>
-      <w:r>
-        <w:rPr>
-          <w:rFonts w:hint="eastAsia"/>
-        </w:rPr>
-        <w:t>查看</w:t>
-      </w:r>
-      <w:r>
-        <w:rPr>
-          <w:rFonts w:hint="eastAsia"/>
-        </w:rPr>
-        <w:t xml:space="preserve">p4server </w:t>
-      </w:r>
-      <w:r>
-        <w:rPr>
-          <w:rFonts w:hint="eastAsia"/>
-        </w:rPr>
-        <w:t>信息</w:t>
-      </w:r>
-    </w:p>
-    <w:p>
-      <w:pPr>
-        <w:pStyle w:val="NoSpacing"/>
-      </w:pPr>
-      <w:r>
-        <w:t>p4 info</w:t>
-      </w:r>
-    </w:p>
-    <w:p>
-      <w:pPr>
-        <w:pStyle w:val="NoSpacing"/>
-      </w:pPr>
-      <w:r>
-        <w:rPr>
-          <w:rFonts w:hint="eastAsia"/>
-        </w:rPr>
-        <w:t>#</w:t>
-      </w:r>
-      <w:r>
-        <w:rPr>
-          <w:rFonts w:hint="eastAsia"/>
-        </w:rPr>
-        <w:t>设置</w:t>
-      </w:r>
-      <w:r>
-        <w:rPr>
-          <w:rFonts w:hint="eastAsia"/>
-        </w:rPr>
-        <w:t>p4 client</w:t>
-      </w:r>
-    </w:p>
-    <w:p>
-      <w:pPr>
-        <w:pStyle w:val="NoSpacing"/>
-      </w:pPr>
-      <w:r>
-        <w:t>p4 set P4CONFIG=p4.config</w:t>
-      </w:r>
-    </w:p>
-    <w:p>
-      <w:pPr>
-        <w:pStyle w:val="NoSpacing"/>
-      </w:pPr>
-      <w:r>
-        <w:t>Next, create files named p4.config in each of your workspace root directories. In each file, set the value of P4CLIENT</w:t>
-      </w:r>
-    </w:p>
-    <w:p>
-      <w:pPr>
-        <w:pStyle w:val="NoSpacing"/>
-      </w:pPr>
     </w:p>
     <w:p>
       <w:pPr>
@@ -2867,6 +3046,87 @@
         <w:rPr>
           <w:rFonts w:hint="eastAsia"/>
         </w:rPr>
+        <w:t>查看</w:t>
+      </w:r>
+      <w:r>
+        <w:rPr>
+          <w:rFonts w:hint="eastAsia"/>
+        </w:rPr>
+        <w:t xml:space="preserve">p4server </w:t>
+      </w:r>
+      <w:r>
+        <w:rPr>
+          <w:rFonts w:hint="eastAsia"/>
+        </w:rPr>
+        <w:t>信息</w:t>
+      </w:r>
+    </w:p>
+    <w:p>
+      <w:pPr>
+        <w:pStyle w:val="NoSpacing"/>
+      </w:pPr>
+      <w:r>
+        <w:t>p4 info</w:t>
+      </w:r>
+    </w:p>
+    <w:p>
+      <w:pPr>
+        <w:pStyle w:val="NoSpacing"/>
+      </w:pPr>
+      <w:r>
+        <w:rPr>
+          <w:rFonts w:hint="eastAsia"/>
+        </w:rPr>
+        <w:t>#</w:t>
+      </w:r>
+      <w:r>
+        <w:rPr>
+          <w:rFonts w:hint="eastAsia"/>
+        </w:rPr>
+        <w:t>设置</w:t>
+      </w:r>
+      <w:r>
+        <w:rPr>
+          <w:rFonts w:hint="eastAsia"/>
+        </w:rPr>
+        <w:t>p4 client</w:t>
+      </w:r>
+    </w:p>
+    <w:p>
+      <w:pPr>
+        <w:pStyle w:val="NoSpacing"/>
+      </w:pPr>
+      <w:r>
+        <w:t>p4 set P4CONFIG=p4.config</w:t>
+      </w:r>
+    </w:p>
+    <w:p>
+      <w:pPr>
+        <w:pStyle w:val="NoSpacing"/>
+      </w:pPr>
+      <w:r>
+        <w:t>Next, create files named p4.config in each of your workspace root directories. In each file, set the value of P4CLIENT</w:t>
+      </w:r>
+    </w:p>
+    <w:p>
+      <w:pPr>
+        <w:pStyle w:val="NoSpacing"/>
+      </w:pPr>
+    </w:p>
+    <w:p>
+      <w:pPr>
+        <w:pStyle w:val="NoSpacing"/>
+      </w:pPr>
+      <w:r>
+        <w:rPr>
+          <w:rFonts w:hint="eastAsia"/>
+        </w:rPr>
+        <w:t>#</w:t>
+      </w:r>
+      <w:r>
+        <w:rPr>
+          <w:rFonts w:hint="eastAsia"/>
+        </w:rPr>
         <w:t>查看文件</w:t>
       </w:r>
     </w:p>
@@ -3630,6 +3890,7 @@
         <w:pStyle w:val="NoSpacing"/>
       </w:pPr>
       <w:r>
+        <w:lastRenderedPageBreak/>
         <w:t>p4 diff2</w:t>
       </w:r>
     </w:p>
@@ -3716,7 +3977,6 @@
         <w:rPr>
           <w:rFonts w:hint="eastAsia"/>
         </w:rPr>
-        <w:lastRenderedPageBreak/>
         <w:t>#</w:t>
       </w:r>
       <w:r>
@@ -4422,7 +4682,6 @@
         </w:rPr>
       </w:pPr>
       <w:r>
-        <w:lastRenderedPageBreak/>
         <w:t>#</w:t>
       </w:r>
       <w:r>
@@ -5268,7 +5527,6 @@
         </w:rPr>
       </w:pPr>
       <w:r>
-        <w:lastRenderedPageBreak/>
         <w:t>#</w:t>
       </w:r>
       <w:r>

</xml_diff>

<commit_message>
update study.doc @office 20160108
</commit_message>
<xml_diff>
--- a/note/study.docx
+++ b/note/study.docx
@@ -6944,190 +6944,196 @@
         </w:rPr>
         <w:t>输入字符，返回数字</w:t>
       </w:r>
+    </w:p>
+    <w:p>
+      <w:pPr>
+        <w:pStyle w:val="NoSpacing"/>
+        <w:rPr>
+          <w:rFonts w:hint="eastAsia"/>
+          <w:lang w:eastAsia="zh-CN"/>
+        </w:rPr>
+      </w:pPr>
+      <w:r>
+        <w:rPr>
+          <w:lang w:eastAsia="zh-CN"/>
+        </w:rPr>
+        <w:t xml:space="preserve">6.6 String BIF, upper(), lower(), </w:t>
+      </w:r>
+    </w:p>
+    <w:p>
+      <w:pPr>
+        <w:pStyle w:val="NoSpacing"/>
+        <w:rPr>
+          <w:rFonts w:hint="eastAsia"/>
+          <w:lang w:eastAsia="zh-CN"/>
+        </w:rPr>
+      </w:pPr>
+    </w:p>
+    <w:p>
+      <w:pPr>
+        <w:pStyle w:val="NoSpacing"/>
+        <w:rPr>
+          <w:rFonts w:hint="eastAsia"/>
+          <w:lang w:eastAsia="zh-CN"/>
+        </w:rPr>
+      </w:pPr>
+    </w:p>
+    <w:p>
+      <w:pPr>
+        <w:pStyle w:val="NoSpacing"/>
+        <w:rPr>
+          <w:rFonts w:hint="eastAsia"/>
+          <w:lang w:eastAsia="zh-CN"/>
+        </w:rPr>
+      </w:pPr>
+    </w:p>
+    <w:p>
+      <w:pPr>
+        <w:pStyle w:val="NoSpacing"/>
+        <w:rPr>
+          <w:rFonts w:hint="eastAsia"/>
+          <w:lang w:eastAsia="zh-CN"/>
+        </w:rPr>
+      </w:pPr>
+    </w:p>
+    <w:p>
+      <w:pPr>
+        <w:pStyle w:val="NoSpacing"/>
+        <w:rPr>
+          <w:lang w:eastAsia="zh-CN"/>
+        </w:rPr>
+      </w:pPr>
+    </w:p>
+    <w:p>
+      <w:pPr>
+        <w:pStyle w:val="NoSpacing"/>
+        <w:rPr>
+          <w:lang w:eastAsia="zh-CN"/>
+        </w:rPr>
+      </w:pPr>
+      <w:r>
+        <w:rPr>
+          <w:lang w:eastAsia="zh-CN"/>
+        </w:rPr>
+        <w:t>Q1: Python</w:t>
+      </w:r>
+      <w:r>
+        <w:rPr>
+          <w:rFonts w:hint="eastAsia"/>
+          <w:lang w:eastAsia="zh-CN"/>
+        </w:rPr>
+        <w:t>中</w:t>
+      </w:r>
+      <w:r>
+        <w:rPr>
+          <w:lang w:eastAsia="zh-CN"/>
+        </w:rPr>
+        <w:t>单引号，双引号，三引号的区别</w:t>
+      </w:r>
+    </w:p>
+    <w:p>
+      <w:pPr>
+        <w:pStyle w:val="NoSpacing"/>
+        <w:rPr>
+          <w:lang w:eastAsia="zh-CN"/>
+        </w:rPr>
+      </w:pPr>
+      <w:r>
+        <w:rPr>
+          <w:lang w:eastAsia="zh-CN"/>
+        </w:rPr>
+        <w:t>Q2: Python</w:t>
+      </w:r>
+      <w:r>
+        <w:rPr>
+          <w:rFonts w:hint="eastAsia"/>
+          <w:lang w:eastAsia="zh-CN"/>
+        </w:rPr>
+        <w:t>中</w:t>
+      </w:r>
+      <w:r>
+        <w:rPr>
+          <w:rFonts w:hint="eastAsia"/>
+          <w:lang w:eastAsia="zh-CN"/>
+        </w:rPr>
+        <w:t>*, **, ***</w:t>
+      </w:r>
+      <w:r>
+        <w:rPr>
+          <w:lang w:eastAsia="zh-CN"/>
+        </w:rPr>
+        <w:t>的区别</w:t>
+      </w:r>
+    </w:p>
+    <w:p>
+      <w:pPr>
+        <w:pStyle w:val="NoSpacing"/>
+        <w:rPr>
+          <w:lang w:eastAsia="zh-CN"/>
+        </w:rPr>
+      </w:pPr>
+    </w:p>
+    <w:p>
+      <w:pPr>
+        <w:pStyle w:val="Heading1"/>
+      </w:pPr>
+      <w:r>
+        <w:t>Continous Integration</w:t>
+      </w:r>
+    </w:p>
+    <w:p>
+      <w:pPr>
+        <w:pStyle w:val="Heading2"/>
+      </w:pPr>
+      <w:r>
+        <w:t>Pro Git</w:t>
+      </w:r>
+    </w:p>
+    <w:p>
+      <w:pPr>
+        <w:pStyle w:val="Heading3"/>
+      </w:pPr>
+      <w:r>
+        <w:rPr>
+          <w:rFonts w:hint="eastAsia"/>
+        </w:rPr>
+        <w:t>常用</w:t>
+      </w:r>
+      <w:r>
+        <w:t>命令</w:t>
+      </w:r>
+    </w:p>
+    <w:p>
+      <w:pPr>
+        <w:pStyle w:val="NoSpacing"/>
+        <w:rPr>
+          <w:lang w:eastAsia="zh-CN"/>
+        </w:rPr>
+      </w:pPr>
+      <w:r>
+        <w:t>2.4</w:t>
+      </w:r>
+      <w:r>
+        <w:t xml:space="preserve"> </w:t>
+      </w:r>
+      <w:r>
+        <w:t>#</w:t>
+      </w:r>
+      <w:r>
+        <w:rPr>
+          <w:rFonts w:hint="eastAsia"/>
+          <w:lang w:eastAsia="zh-CN"/>
+        </w:rPr>
+        <w:t>删除</w:t>
+      </w:r>
+      <w:r>
+        <w:rPr>
+          <w:lang w:eastAsia="zh-CN"/>
+        </w:rPr>
+        <w:t>已经添加的文件</w:t>
+      </w:r>
       <w:bookmarkStart w:id="0" w:name="_GoBack"/>
       <w:bookmarkEnd w:id="0"/>
-    </w:p>
-    <w:p>
-      <w:pPr>
-        <w:pStyle w:val="NoSpacing"/>
-        <w:rPr>
-          <w:rFonts w:hint="eastAsia"/>
-          <w:lang w:eastAsia="zh-CN"/>
-        </w:rPr>
-      </w:pPr>
-    </w:p>
-    <w:p>
-      <w:pPr>
-        <w:pStyle w:val="NoSpacing"/>
-        <w:rPr>
-          <w:rFonts w:hint="eastAsia"/>
-          <w:lang w:eastAsia="zh-CN"/>
-        </w:rPr>
-      </w:pPr>
-    </w:p>
-    <w:p>
-      <w:pPr>
-        <w:pStyle w:val="NoSpacing"/>
-        <w:rPr>
-          <w:rFonts w:hint="eastAsia"/>
-          <w:lang w:eastAsia="zh-CN"/>
-        </w:rPr>
-      </w:pPr>
-    </w:p>
-    <w:p>
-      <w:pPr>
-        <w:pStyle w:val="NoSpacing"/>
-        <w:rPr>
-          <w:rFonts w:hint="eastAsia"/>
-          <w:lang w:eastAsia="zh-CN"/>
-        </w:rPr>
-      </w:pPr>
-    </w:p>
-    <w:p>
-      <w:pPr>
-        <w:pStyle w:val="NoSpacing"/>
-        <w:rPr>
-          <w:rFonts w:hint="eastAsia"/>
-          <w:lang w:eastAsia="zh-CN"/>
-        </w:rPr>
-      </w:pPr>
-    </w:p>
-    <w:p>
-      <w:pPr>
-        <w:pStyle w:val="NoSpacing"/>
-        <w:rPr>
-          <w:lang w:eastAsia="zh-CN"/>
-        </w:rPr>
-      </w:pPr>
-    </w:p>
-    <w:p>
-      <w:pPr>
-        <w:pStyle w:val="NoSpacing"/>
-        <w:rPr>
-          <w:lang w:eastAsia="zh-CN"/>
-        </w:rPr>
-      </w:pPr>
-      <w:r>
-        <w:rPr>
-          <w:lang w:eastAsia="zh-CN"/>
-        </w:rPr>
-        <w:t>Q1: Python</w:t>
-      </w:r>
-      <w:r>
-        <w:rPr>
-          <w:rFonts w:hint="eastAsia"/>
-          <w:lang w:eastAsia="zh-CN"/>
-        </w:rPr>
-        <w:t>中</w:t>
-      </w:r>
-      <w:r>
-        <w:rPr>
-          <w:lang w:eastAsia="zh-CN"/>
-        </w:rPr>
-        <w:t>单引号，双引号，三引号的区别</w:t>
-      </w:r>
-    </w:p>
-    <w:p>
-      <w:pPr>
-        <w:pStyle w:val="NoSpacing"/>
-        <w:rPr>
-          <w:lang w:eastAsia="zh-CN"/>
-        </w:rPr>
-      </w:pPr>
-      <w:r>
-        <w:rPr>
-          <w:lang w:eastAsia="zh-CN"/>
-        </w:rPr>
-        <w:t>Q2: Python</w:t>
-      </w:r>
-      <w:r>
-        <w:rPr>
-          <w:rFonts w:hint="eastAsia"/>
-          <w:lang w:eastAsia="zh-CN"/>
-        </w:rPr>
-        <w:t>中</w:t>
-      </w:r>
-      <w:r>
-        <w:rPr>
-          <w:rFonts w:hint="eastAsia"/>
-          <w:lang w:eastAsia="zh-CN"/>
-        </w:rPr>
-        <w:t>*, **, ***</w:t>
-      </w:r>
-      <w:r>
-        <w:rPr>
-          <w:lang w:eastAsia="zh-CN"/>
-        </w:rPr>
-        <w:t>的区别</w:t>
-      </w:r>
-    </w:p>
-    <w:p>
-      <w:pPr>
-        <w:pStyle w:val="NoSpacing"/>
-        <w:rPr>
-          <w:lang w:eastAsia="zh-CN"/>
-        </w:rPr>
-      </w:pPr>
-    </w:p>
-    <w:p>
-      <w:pPr>
-        <w:pStyle w:val="Heading1"/>
-      </w:pPr>
-      <w:r>
-        <w:t>Continous Integration</w:t>
-      </w:r>
-    </w:p>
-    <w:p>
-      <w:pPr>
-        <w:pStyle w:val="Heading2"/>
-      </w:pPr>
-      <w:r>
-        <w:t>Pro Git</w:t>
-      </w:r>
-    </w:p>
-    <w:p>
-      <w:pPr>
-        <w:pStyle w:val="Heading3"/>
-      </w:pPr>
-      <w:r>
-        <w:rPr>
-          <w:rFonts w:hint="eastAsia"/>
-        </w:rPr>
-        <w:t>常用</w:t>
-      </w:r>
-      <w:r>
-        <w:t>命令</w:t>
-      </w:r>
-    </w:p>
-    <w:p>
-      <w:pPr>
-        <w:pStyle w:val="NoSpacing"/>
-        <w:rPr>
-          <w:lang w:eastAsia="zh-CN"/>
-        </w:rPr>
-      </w:pPr>
-      <w:r>
-        <w:t>2.4</w:t>
-      </w:r>
-      <w:r>
-        <w:t xml:space="preserve"> </w:t>
-      </w:r>
-      <w:r>
-        <w:t>#</w:t>
-      </w:r>
-      <w:r>
-        <w:rPr>
-          <w:rFonts w:hint="eastAsia"/>
-          <w:lang w:eastAsia="zh-CN"/>
-        </w:rPr>
-        <w:t>删除</w:t>
-      </w:r>
-      <w:r>
-        <w:rPr>
-          <w:lang w:eastAsia="zh-CN"/>
-        </w:rPr>
-        <w:t>已经添加的文件</w:t>
-      </w:r>
     </w:p>
     <w:p>
       <w:pPr>

</xml_diff>

<commit_message>
update study.doc @office 20160112
</commit_message>
<xml_diff>
--- a/note/study.docx
+++ b/note/study.docx
@@ -8446,7 +8446,6 @@
       <w:pPr>
         <w:pStyle w:val="NoSpacing"/>
         <w:rPr>
-          <w:rFonts w:hint="eastAsia"/>
           <w:lang w:eastAsia="zh-CN"/>
         </w:rPr>
       </w:pPr>
@@ -8480,7 +8479,6 @@
       <w:pPr>
         <w:pStyle w:val="NoSpacing"/>
         <w:rPr>
-          <w:rFonts w:hint="eastAsia"/>
           <w:lang w:eastAsia="zh-CN"/>
         </w:rPr>
       </w:pPr>
@@ -8657,7 +8655,6 @@
       <w:pPr>
         <w:pStyle w:val="NoSpacing"/>
         <w:rPr>
-          <w:rFonts w:hint="eastAsia"/>
           <w:lang w:eastAsia="zh-CN"/>
         </w:rPr>
       </w:pPr>
@@ -9841,9 +9838,6 @@
     <w:p>
       <w:pPr>
         <w:ind w:left="1440" w:firstLine="720"/>
-        <w:rPr>
-          <w:rFonts w:hint="eastAsia"/>
-        </w:rPr>
       </w:pPr>
       <w:r>
         <w:t>...     print 'key=%s, value=%s' % (key, dict2[key])</w:t>
@@ -9853,7 +9847,6 @@
       <w:pPr>
         <w:pStyle w:val="NoSpacing"/>
         <w:rPr>
-          <w:rFonts w:hint="eastAsia"/>
           <w:sz w:val="20"/>
           <w:szCs w:val="20"/>
           <w:lang w:eastAsia="zh-CN"/>
@@ -10054,7 +10047,6 @@
       <w:pPr>
         <w:pStyle w:val="NoSpacing"/>
         <w:rPr>
-          <w:rFonts w:hint="eastAsia"/>
           <w:sz w:val="20"/>
           <w:szCs w:val="20"/>
           <w:lang w:eastAsia="zh-CN"/>
@@ -10207,7 +10199,6 @@
       <w:pPr>
         <w:pStyle w:val="NoSpacing"/>
         <w:rPr>
-          <w:rFonts w:hint="eastAsia"/>
           <w:lang w:eastAsia="zh-CN"/>
         </w:rPr>
       </w:pPr>
@@ -10407,7 +10398,6 @@
       <w:pPr>
         <w:pStyle w:val="NoSpacing"/>
         <w:rPr>
-          <w:rFonts w:hint="eastAsia"/>
           <w:lang w:eastAsia="zh-CN"/>
         </w:rPr>
       </w:pPr>
@@ -10557,7 +10547,6 @@
       <w:pPr>
         <w:pStyle w:val="NoSpacing"/>
         <w:rPr>
-          <w:rFonts w:hint="eastAsia"/>
           <w:lang w:eastAsia="zh-CN"/>
         </w:rPr>
       </w:pPr>
@@ -10702,7 +10691,6 @@
       <w:pPr>
         <w:pStyle w:val="NoSpacing"/>
         <w:rPr>
-          <w:rFonts w:hint="eastAsia"/>
           <w:lang w:eastAsia="zh-CN"/>
         </w:rPr>
       </w:pPr>
@@ -10818,7 +10806,6 @@
       <w:pPr>
         <w:pStyle w:val="NoSpacing"/>
         <w:rPr>
-          <w:rFonts w:hint="eastAsia"/>
           <w:lang w:eastAsia="zh-CN"/>
         </w:rPr>
       </w:pPr>
@@ -10862,7 +10849,6 @@
       <w:pPr>
         <w:pStyle w:val="NoSpacing"/>
         <w:rPr>
-          <w:rFonts w:hint="eastAsia"/>
           <w:lang w:eastAsia="zh-CN"/>
         </w:rPr>
       </w:pPr>
@@ -10918,14 +10904,11 @@
         </w:rPr>
         <w:t>可以被覆盖</w:t>
       </w:r>
-      <w:bookmarkStart w:id="0" w:name="_GoBack"/>
-      <w:bookmarkEnd w:id="0"/>
-    </w:p>
-    <w:p>
-      <w:pPr>
-        <w:pStyle w:val="NoSpacing"/>
-        <w:rPr>
-          <w:rFonts w:hint="eastAsia"/>
+    </w:p>
+    <w:p>
+      <w:pPr>
+        <w:pStyle w:val="NoSpacing"/>
+        <w:rPr>
           <w:lang w:eastAsia="zh-CN"/>
         </w:rPr>
       </w:pPr>
@@ -10933,6 +10916,7 @@
         <w:rPr>
           <w:rStyle w:val="HTMLTypewriter"/>
           <w:rFonts w:eastAsiaTheme="majorEastAsia"/>
+          <w:lang w:eastAsia="zh-CN"/>
         </w:rPr>
         <w:t>__import__ ()</w:t>
       </w:r>
@@ -10981,16 +10965,14 @@
       <w:pPr>
         <w:pStyle w:val="NoSpacing"/>
         <w:rPr>
-          <w:rFonts w:hint="eastAsia"/>
-          <w:lang w:eastAsia="zh-CN"/>
-        </w:rPr>
-      </w:pPr>
-    </w:p>
-    <w:p>
-      <w:pPr>
-        <w:pStyle w:val="NoSpacing"/>
-        <w:rPr>
-          <w:rFonts w:hint="eastAsia"/>
+          <w:lang w:eastAsia="zh-CN"/>
+        </w:rPr>
+      </w:pPr>
+    </w:p>
+    <w:p>
+      <w:pPr>
+        <w:pStyle w:val="NoSpacing"/>
+        <w:rPr>
           <w:lang w:eastAsia="zh-CN"/>
         </w:rPr>
       </w:pPr>
@@ -11025,7 +11007,6 @@
       <w:pPr>
         <w:pStyle w:val="NoSpacing"/>
         <w:rPr>
-          <w:rFonts w:hint="eastAsia"/>
           <w:lang w:eastAsia="zh-CN"/>
         </w:rPr>
       </w:pPr>
@@ -14670,6 +14651,29 @@
       <w:r>
         <w:t>p4 submit</w:t>
       </w:r>
+    </w:p>
+    <w:p>
+      <w:pPr>
+        <w:pStyle w:val="NoSpacing"/>
+      </w:pPr>
+    </w:p>
+    <w:p>
+      <w:pPr>
+        <w:pStyle w:val="Heading2"/>
+      </w:pPr>
+      <w:r>
+        <w:t>Perforce mannual</w:t>
+      </w:r>
+      <w:r>
+        <w:t>:</w:t>
+      </w:r>
+    </w:p>
+    <w:p>
+      <w:pPr>
+        <w:pStyle w:val="NoSpacing"/>
+      </w:pPr>
+      <w:bookmarkStart w:id="0" w:name="_GoBack"/>
+      <w:bookmarkEnd w:id="0"/>
     </w:p>
     <w:sectPr>
       <w:pgSz w:w="12240" w:h="15840"/>
@@ -15272,6 +15276,7 @@
   <w:style w:type="character" w:default="1" w:styleId="DefaultParagraphFont">
     <w:name w:val="Default Paragraph Font"/>
     <w:uiPriority w:val="1"/>
+    <w:semiHidden/>
     <w:unhideWhenUsed/>
   </w:style>
   <w:style w:type="table" w:default="1" w:styleId="TableNormal">

</xml_diff>

<commit_message>
update doc @office 20160113
</commit_message>
<xml_diff>
--- a/note/study.docx
+++ b/note/study.docx
@@ -14671,9 +14671,287 @@
     <w:p>
       <w:pPr>
         <w:pStyle w:val="NoSpacing"/>
-      </w:pPr>
+        <w:rPr>
+          <w:lang w:eastAsia="zh-CN"/>
+        </w:rPr>
+      </w:pPr>
+      <w:r>
+        <w:t>c02. p4 login –s #</w:t>
+      </w:r>
+      <w:r>
+        <w:rPr>
+          <w:rFonts w:hint="eastAsia"/>
+          <w:lang w:eastAsia="zh-CN"/>
+        </w:rPr>
+        <w:t>查看剩余</w:t>
+      </w:r>
+      <w:r>
+        <w:rPr>
+          <w:lang w:eastAsia="zh-CN"/>
+        </w:rPr>
+        <w:t>的登录时间</w:t>
+      </w:r>
+    </w:p>
+    <w:p>
+      <w:pPr>
+        <w:pStyle w:val="NoSpacing"/>
+        <w:rPr>
+          <w:lang w:eastAsia="zh-CN"/>
+        </w:rPr>
+      </w:pPr>
+      <w:r>
+        <w:rPr>
+          <w:rFonts w:hint="eastAsia"/>
+          <w:lang w:eastAsia="zh-CN"/>
+        </w:rPr>
+        <w:t xml:space="preserve">c03. p4 delete path </w:t>
+      </w:r>
+      <w:r>
+        <w:rPr>
+          <w:lang w:eastAsia="zh-CN"/>
+        </w:rPr>
+        <w:t>#</w:t>
+      </w:r>
+      <w:r>
+        <w:rPr>
+          <w:lang w:eastAsia="zh-CN"/>
+        </w:rPr>
+        <w:t>删除</w:t>
+      </w:r>
+      <w:r>
+        <w:rPr>
+          <w:rFonts w:hint="eastAsia"/>
+          <w:lang w:eastAsia="zh-CN"/>
+        </w:rPr>
+        <w:t>文件</w:t>
+      </w:r>
+      <w:r>
+        <w:rPr>
+          <w:lang w:eastAsia="zh-CN"/>
+        </w:rPr>
+        <w:t>，路径可以为</w:t>
+      </w:r>
+      <w:r>
+        <w:rPr>
+          <w:rFonts w:hint="eastAsia"/>
+          <w:lang w:eastAsia="zh-CN"/>
+        </w:rPr>
+        <w:t>本地</w:t>
+      </w:r>
+      <w:r>
+        <w:rPr>
+          <w:lang w:eastAsia="zh-CN"/>
+        </w:rPr>
+        <w:t>目录</w:t>
+      </w:r>
+      <w:r>
+        <w:rPr>
+          <w:rFonts w:hint="eastAsia"/>
+          <w:lang w:eastAsia="zh-CN"/>
+        </w:rPr>
+        <w:t>\depot</w:t>
+      </w:r>
+      <w:r>
+        <w:rPr>
+          <w:rFonts w:hint="eastAsia"/>
+          <w:lang w:eastAsia="zh-CN"/>
+        </w:rPr>
+        <w:t>目录</w:t>
+      </w:r>
+      <w:r>
+        <w:rPr>
+          <w:lang w:eastAsia="zh-CN"/>
+        </w:rPr>
+        <w:t>\</w:t>
+      </w:r>
+      <w:r>
+        <w:rPr>
+          <w:rFonts w:hint="eastAsia"/>
+          <w:lang w:eastAsia="zh-CN"/>
+        </w:rPr>
+        <w:t>或者</w:t>
+      </w:r>
+      <w:r>
+        <w:rPr>
+          <w:rFonts w:hint="eastAsia"/>
+          <w:lang w:eastAsia="zh-CN"/>
+        </w:rPr>
+        <w:t>client</w:t>
+      </w:r>
+      <w:r>
+        <w:rPr>
+          <w:rFonts w:hint="eastAsia"/>
+          <w:lang w:eastAsia="zh-CN"/>
+        </w:rPr>
+        <w:t>目录</w:t>
+      </w:r>
+      <w:r>
+        <w:rPr>
+          <w:lang w:eastAsia="zh-CN"/>
+        </w:rPr>
+        <w:t>，都一样</w:t>
+      </w:r>
+    </w:p>
+    <w:p>
+      <w:pPr>
+        <w:pStyle w:val="NoSpacing"/>
+        <w:rPr>
+          <w:lang w:eastAsia="zh-CN"/>
+        </w:rPr>
+      </w:pPr>
+      <w:r>
+        <w:rPr>
+          <w:rFonts w:hint="eastAsia"/>
+          <w:lang w:eastAsia="zh-CN"/>
+        </w:rPr>
+        <w:t>c</w:t>
+      </w:r>
+      <w:r>
+        <w:rPr>
+          <w:lang w:eastAsia="zh-CN"/>
+        </w:rPr>
+        <w:t xml:space="preserve">03. </w:t>
+      </w:r>
+      <w:r>
+        <w:rPr>
+          <w:rFonts w:hint="eastAsia"/>
+          <w:lang w:eastAsia="zh-CN"/>
+        </w:rPr>
+        <w:t>如果</w:t>
+      </w:r>
+      <w:r>
+        <w:rPr>
+          <w:lang w:eastAsia="zh-CN"/>
+        </w:rPr>
+        <w:t>路径名有空格，用双引号括起来</w:t>
+      </w:r>
+    </w:p>
+    <w:p>
+      <w:pPr>
+        <w:pStyle w:val="NoSpacing"/>
+        <w:rPr>
+          <w:lang w:eastAsia="zh-CN"/>
+        </w:rPr>
+      </w:pPr>
+      <w:r>
+        <w:rPr>
+          <w:rFonts w:hint="eastAsia"/>
+          <w:lang w:eastAsia="zh-CN"/>
+        </w:rPr>
+        <w:t>c03.</w:t>
+      </w:r>
+      <w:r>
+        <w:rPr>
+          <w:lang w:eastAsia="zh-CN"/>
+        </w:rPr>
+        <w:t xml:space="preserve"> </w:t>
+      </w:r>
+      <w:r>
+        <w:rPr>
+          <w:rFonts w:hint="eastAsia"/>
+          <w:lang w:eastAsia="zh-CN"/>
+        </w:rPr>
+        <w:t>指定</w:t>
+      </w:r>
+      <w:r>
+        <w:rPr>
+          <w:lang w:eastAsia="zh-CN"/>
+        </w:rPr>
+        <w:t>版本：</w:t>
+      </w:r>
+      <w:r>
+        <w:rPr>
+          <w:lang w:eastAsia="zh-CN"/>
+        </w:rPr>
+        <w:t>file#n, file@cl, file#none(</w:t>
+      </w:r>
+      <w:r>
+        <w:rPr>
+          <w:rFonts w:hint="eastAsia"/>
+          <w:lang w:eastAsia="zh-CN"/>
+        </w:rPr>
+        <w:t>删除</w:t>
+      </w:r>
+      <w:r>
+        <w:rPr>
+          <w:lang w:eastAsia="zh-CN"/>
+        </w:rPr>
+        <w:t>文件</w:t>
+      </w:r>
+      <w:r>
+        <w:rPr>
+          <w:lang w:eastAsia="zh-CN"/>
+        </w:rPr>
+        <w:t>)</w:t>
+      </w:r>
+      <w:r>
+        <w:rPr>
+          <w:lang w:eastAsia="zh-CN"/>
+        </w:rPr>
+        <w:t>,file#head(</w:t>
+      </w:r>
+      <w:r>
+        <w:rPr>
+          <w:rFonts w:hint="eastAsia"/>
+          <w:lang w:eastAsia="zh-CN"/>
+        </w:rPr>
+        <w:t>最新版本</w:t>
+      </w:r>
+      <w:r>
+        <w:rPr>
+          <w:lang w:eastAsia="zh-CN"/>
+        </w:rPr>
+        <w:t>)</w:t>
+      </w:r>
+      <w:r>
+        <w:rPr>
+          <w:lang w:eastAsia="zh-CN"/>
+        </w:rPr>
+        <w:t>, file#have(</w:t>
+      </w:r>
+      <w:r>
+        <w:rPr>
+          <w:rFonts w:hint="eastAsia"/>
+          <w:lang w:eastAsia="zh-CN"/>
+        </w:rPr>
+        <w:t>有</w:t>
+      </w:r>
+      <w:r>
+        <w:rPr>
+          <w:lang w:eastAsia="zh-CN"/>
+        </w:rPr>
+        <w:t>的版本</w:t>
+      </w:r>
+      <w:r>
+        <w:rPr>
+          <w:lang w:eastAsia="zh-CN"/>
+        </w:rPr>
+        <w:t>)</w:t>
+      </w:r>
+    </w:p>
+    <w:p>
+      <w:pPr>
+        <w:pStyle w:val="NoSpacing"/>
+        <w:rPr>
+          <w:lang w:eastAsia="zh-CN"/>
+        </w:rPr>
+      </w:pPr>
+      <w:r>
+        <w:rPr>
+          <w:lang w:eastAsia="zh-CN"/>
+        </w:rPr>
+        <w:t>c03, p4 changes //depot/dev/main/…@2010/7/1,2010/8/1</w:t>
+      </w:r>
       <w:bookmarkStart w:id="0" w:name="_GoBack"/>
       <w:bookmarkEnd w:id="0"/>
+    </w:p>
+    <w:p>
+      <w:pPr>
+        <w:pStyle w:val="NoSpacing"/>
+        <w:rPr>
+          <w:lang w:eastAsia="zh-CN"/>
+        </w:rPr>
+      </w:pPr>
     </w:p>
     <w:sectPr>
       <w:pgSz w:w="12240" w:h="15840"/>

</xml_diff>